<commit_message>
Adding More Use Case
</commit_message>
<xml_diff>
--- a/Software Requirements Specification.docx
+++ b/Software Requirements Specification.docx
@@ -17005,21 +17005,7 @@
           <w:sz w:val="22"/>
           <w:szCs w:val="22"/>
         </w:rPr>
-        <w:t xml:space="preserve"> development di</w:t>
-      </w:r>
-      <w:r>
-        <w:rPr>
-          <w:sz w:val="22"/>
-          <w:szCs w:val="22"/>
-        </w:rPr>
-        <w:t xml:space="preserve"> </w:t>
-      </w:r>
-      <w:r>
-        <w:rPr>
-          <w:sz w:val="22"/>
-          <w:szCs w:val="22"/>
-        </w:rPr>
-        <w:t>server.</w:t>
+        <w:t xml:space="preserve"> development di server.</w:t>
       </w:r>
     </w:p>
     <w:p>
@@ -24374,6 +24360,4411 @@
         </w:rPr>
       </w:pPr>
     </w:p>
+    <w:p>
+      <w:pPr>
+        <w:spacing w:line="360" w:lineRule="auto"/>
+        <w:rPr>
+          <w:rStyle w:val="Heading2Char"/>
+          <w:i w:val="0"/>
+          <w:iCs/>
+          <w:szCs w:val="24"/>
+        </w:rPr>
+      </w:pPr>
+      <w:r>
+        <w:rPr>
+          <w:b/>
+          <w:sz w:val="24"/>
+          <w:szCs w:val="24"/>
+        </w:rPr>
+        <w:t xml:space="preserve">4.4. </w:t>
+      </w:r>
+      <w:r>
+        <w:rPr>
+          <w:rStyle w:val="Heading2Char"/>
+          <w:iCs/>
+          <w:szCs w:val="24"/>
+        </w:rPr>
+        <w:t xml:space="preserve">Fitur </w:t>
+      </w:r>
+      <w:proofErr w:type="spellStart"/>
+      <w:r>
+        <w:rPr>
+          <w:rStyle w:val="Heading2Char"/>
+          <w:iCs/>
+          <w:szCs w:val="24"/>
+        </w:rPr>
+        <w:t>sistem</w:t>
+      </w:r>
+      <w:proofErr w:type="spellEnd"/>
+      <w:r>
+        <w:rPr>
+          <w:rStyle w:val="Heading2Char"/>
+          <w:iCs/>
+          <w:szCs w:val="24"/>
+        </w:rPr>
+        <w:t xml:space="preserve"> </w:t>
+      </w:r>
+      <w:proofErr w:type="spellStart"/>
+      <w:r>
+        <w:rPr>
+          <w:rStyle w:val="Heading2Char"/>
+          <w:iCs/>
+          <w:szCs w:val="24"/>
+        </w:rPr>
+        <w:t>barang</w:t>
+      </w:r>
+      <w:proofErr w:type="spellEnd"/>
+      <w:r>
+        <w:rPr>
+          <w:rStyle w:val="Heading2Char"/>
+          <w:iCs/>
+          <w:szCs w:val="24"/>
+        </w:rPr>
+        <w:t xml:space="preserve"> </w:t>
+      </w:r>
+      <w:proofErr w:type="spellStart"/>
+      <w:r>
+        <w:rPr>
+          <w:rStyle w:val="Heading2Char"/>
+          <w:iCs/>
+          <w:szCs w:val="24"/>
+        </w:rPr>
+        <w:t>rusak</w:t>
+      </w:r>
+      <w:proofErr w:type="spellEnd"/>
+    </w:p>
+    <w:p>
+      <w:pPr>
+        <w:spacing w:line="360" w:lineRule="auto"/>
+        <w:ind w:firstLine="720"/>
+        <w:rPr>
+          <w:rStyle w:val="Heading2Char"/>
+          <w:rFonts w:ascii="Times New Roman" w:hAnsi="Times New Roman"/>
+          <w:b w:val="0"/>
+          <w:i w:val="0"/>
+          <w:szCs w:val="24"/>
+        </w:rPr>
+      </w:pPr>
+      <w:r>
+        <w:rPr>
+          <w:rStyle w:val="Heading2Char"/>
+          <w:rFonts w:ascii="Times New Roman" w:hAnsi="Times New Roman"/>
+          <w:b w:val="0"/>
+          <w:i w:val="0"/>
+          <w:szCs w:val="24"/>
+        </w:rPr>
+        <w:t xml:space="preserve">Fitur </w:t>
+      </w:r>
+      <w:proofErr w:type="spellStart"/>
+      <w:r>
+        <w:rPr>
+          <w:rStyle w:val="Heading2Char"/>
+          <w:rFonts w:ascii="Times New Roman" w:hAnsi="Times New Roman"/>
+          <w:b w:val="0"/>
+          <w:i w:val="0"/>
+          <w:szCs w:val="24"/>
+        </w:rPr>
+        <w:t>ini</w:t>
+      </w:r>
+      <w:proofErr w:type="spellEnd"/>
+      <w:r>
+        <w:rPr>
+          <w:rStyle w:val="Heading2Char"/>
+          <w:rFonts w:ascii="Times New Roman" w:hAnsi="Times New Roman"/>
+          <w:b w:val="0"/>
+          <w:i w:val="0"/>
+          <w:szCs w:val="24"/>
+        </w:rPr>
+        <w:t xml:space="preserve"> </w:t>
+      </w:r>
+      <w:proofErr w:type="spellStart"/>
+      <w:r>
+        <w:rPr>
+          <w:rStyle w:val="Heading2Char"/>
+          <w:rFonts w:ascii="Times New Roman" w:hAnsi="Times New Roman"/>
+          <w:b w:val="0"/>
+          <w:i w:val="0"/>
+          <w:szCs w:val="24"/>
+        </w:rPr>
+        <w:t>adalah</w:t>
+      </w:r>
+      <w:proofErr w:type="spellEnd"/>
+      <w:r>
+        <w:rPr>
+          <w:rStyle w:val="Heading2Char"/>
+          <w:rFonts w:ascii="Times New Roman" w:hAnsi="Times New Roman"/>
+          <w:b w:val="0"/>
+          <w:i w:val="0"/>
+          <w:szCs w:val="24"/>
+        </w:rPr>
+        <w:t xml:space="preserve"> </w:t>
+      </w:r>
+      <w:proofErr w:type="spellStart"/>
+      <w:r>
+        <w:rPr>
+          <w:rStyle w:val="Heading2Char"/>
+          <w:rFonts w:ascii="Times New Roman" w:hAnsi="Times New Roman"/>
+          <w:b w:val="0"/>
+          <w:i w:val="0"/>
+          <w:szCs w:val="24"/>
+        </w:rPr>
+        <w:t>fitur</w:t>
+      </w:r>
+      <w:proofErr w:type="spellEnd"/>
+      <w:r>
+        <w:rPr>
+          <w:rStyle w:val="Heading2Char"/>
+          <w:rFonts w:ascii="Times New Roman" w:hAnsi="Times New Roman"/>
+          <w:b w:val="0"/>
+          <w:i w:val="0"/>
+          <w:szCs w:val="24"/>
+        </w:rPr>
+        <w:t xml:space="preserve"> yang </w:t>
+      </w:r>
+      <w:proofErr w:type="spellStart"/>
+      <w:r>
+        <w:rPr>
+          <w:rStyle w:val="Heading2Char"/>
+          <w:rFonts w:ascii="Times New Roman" w:hAnsi="Times New Roman"/>
+          <w:b w:val="0"/>
+          <w:i w:val="0"/>
+          <w:szCs w:val="24"/>
+        </w:rPr>
+        <w:t>berguna</w:t>
+      </w:r>
+      <w:proofErr w:type="spellEnd"/>
+      <w:r>
+        <w:rPr>
+          <w:rStyle w:val="Heading2Char"/>
+          <w:rFonts w:ascii="Times New Roman" w:hAnsi="Times New Roman"/>
+          <w:b w:val="0"/>
+          <w:i w:val="0"/>
+          <w:szCs w:val="24"/>
+        </w:rPr>
+        <w:t xml:space="preserve"> </w:t>
+      </w:r>
+      <w:proofErr w:type="spellStart"/>
+      <w:r>
+        <w:rPr>
+          <w:rStyle w:val="Heading2Char"/>
+          <w:rFonts w:ascii="Times New Roman" w:hAnsi="Times New Roman"/>
+          <w:b w:val="0"/>
+          <w:i w:val="0"/>
+          <w:szCs w:val="24"/>
+        </w:rPr>
+        <w:t>untuk</w:t>
+      </w:r>
+      <w:proofErr w:type="spellEnd"/>
+      <w:r>
+        <w:rPr>
+          <w:rStyle w:val="Heading2Char"/>
+          <w:rFonts w:ascii="Times New Roman" w:hAnsi="Times New Roman"/>
+          <w:b w:val="0"/>
+          <w:i w:val="0"/>
+          <w:szCs w:val="24"/>
+        </w:rPr>
+        <w:t xml:space="preserve"> </w:t>
+      </w:r>
+      <w:proofErr w:type="spellStart"/>
+      <w:r>
+        <w:rPr>
+          <w:rStyle w:val="Heading2Char"/>
+          <w:rFonts w:ascii="Times New Roman" w:hAnsi="Times New Roman"/>
+          <w:b w:val="0"/>
+          <w:i w:val="0"/>
+          <w:szCs w:val="24"/>
+        </w:rPr>
+        <w:t>menyimpan</w:t>
+      </w:r>
+      <w:proofErr w:type="spellEnd"/>
+      <w:r>
+        <w:rPr>
+          <w:rStyle w:val="Heading2Char"/>
+          <w:rFonts w:ascii="Times New Roman" w:hAnsi="Times New Roman"/>
+          <w:b w:val="0"/>
+          <w:i w:val="0"/>
+          <w:szCs w:val="24"/>
+        </w:rPr>
+        <w:t xml:space="preserve"> data </w:t>
+      </w:r>
+      <w:proofErr w:type="spellStart"/>
+      <w:r>
+        <w:rPr>
+          <w:rStyle w:val="Heading2Char"/>
+          <w:rFonts w:ascii="Times New Roman" w:hAnsi="Times New Roman"/>
+          <w:b w:val="0"/>
+          <w:i w:val="0"/>
+          <w:szCs w:val="24"/>
+        </w:rPr>
+        <w:t>tentang</w:t>
+      </w:r>
+      <w:proofErr w:type="spellEnd"/>
+      <w:r>
+        <w:rPr>
+          <w:rStyle w:val="Heading2Char"/>
+          <w:rFonts w:ascii="Times New Roman" w:hAnsi="Times New Roman"/>
+          <w:b w:val="0"/>
+          <w:i w:val="0"/>
+          <w:szCs w:val="24"/>
+        </w:rPr>
+        <w:t xml:space="preserve"> </w:t>
+      </w:r>
+      <w:proofErr w:type="spellStart"/>
+      <w:r>
+        <w:rPr>
+          <w:rStyle w:val="Heading2Char"/>
+          <w:rFonts w:ascii="Times New Roman" w:hAnsi="Times New Roman"/>
+          <w:b w:val="0"/>
+          <w:i w:val="0"/>
+          <w:szCs w:val="24"/>
+        </w:rPr>
+        <w:t>barang</w:t>
+      </w:r>
+      <w:proofErr w:type="spellEnd"/>
+      <w:r>
+        <w:rPr>
+          <w:rStyle w:val="Heading2Char"/>
+          <w:rFonts w:ascii="Times New Roman" w:hAnsi="Times New Roman"/>
+          <w:b w:val="0"/>
+          <w:i w:val="0"/>
+          <w:szCs w:val="24"/>
+        </w:rPr>
+        <w:t xml:space="preserve"> </w:t>
+      </w:r>
+      <w:proofErr w:type="spellStart"/>
+      <w:r>
+        <w:rPr>
+          <w:rStyle w:val="Heading2Char"/>
+          <w:rFonts w:ascii="Times New Roman" w:hAnsi="Times New Roman"/>
+          <w:b w:val="0"/>
+          <w:i w:val="0"/>
+          <w:szCs w:val="24"/>
+        </w:rPr>
+        <w:t>rusak</w:t>
+      </w:r>
+      <w:proofErr w:type="spellEnd"/>
+      <w:r>
+        <w:rPr>
+          <w:rStyle w:val="Heading2Char"/>
+          <w:rFonts w:ascii="Times New Roman" w:hAnsi="Times New Roman"/>
+          <w:b w:val="0"/>
+          <w:i w:val="0"/>
+          <w:szCs w:val="24"/>
+        </w:rPr>
+        <w:t>.</w:t>
+      </w:r>
+    </w:p>
+    <w:p>
+      <w:pPr>
+        <w:spacing w:line="360" w:lineRule="auto"/>
+        <w:jc w:val="center"/>
+      </w:pPr>
+      <w:r>
+        <w:rPr>
+          <w:noProof/>
+          <w:lang w:val="en-ID" w:eastAsia="en-ID"/>
+        </w:rPr>
+        <w:drawing>
+          <wp:inline distT="0" distB="0" distL="0" distR="0" wp14:anchorId="4826E726" wp14:editId="43620094">
+            <wp:extent cx="5229225" cy="2028825"/>
+            <wp:effectExtent l="0" t="0" r="9525" b="9525"/>
+            <wp:docPr id="4" name="Picture 4"/>
+            <wp:cNvGraphicFramePr>
+              <a:graphicFrameLocks xmlns:a="http://schemas.openxmlformats.org/drawingml/2006/main" noChangeAspect="1"/>
+            </wp:cNvGraphicFramePr>
+            <a:graphic xmlns:a="http://schemas.openxmlformats.org/drawingml/2006/main">
+              <a:graphicData uri="http://schemas.openxmlformats.org/drawingml/2006/picture">
+                <pic:pic xmlns:pic="http://schemas.openxmlformats.org/drawingml/2006/picture">
+                  <pic:nvPicPr>
+                    <pic:cNvPr id="0" name="Picture 1"/>
+                    <pic:cNvPicPr>
+                      <a:picLocks noChangeAspect="1" noChangeArrowheads="1"/>
+                    </pic:cNvPicPr>
+                  </pic:nvPicPr>
+                  <pic:blipFill>
+                    <a:blip r:embed="rId9">
+                      <a:extLst>
+                        <a:ext uri="{28A0092B-C50C-407E-A947-70E740481C1C}">
+                          <a14:useLocalDpi xmlns:a14="http://schemas.microsoft.com/office/drawing/2010/main" val="0"/>
+                        </a:ext>
+                      </a:extLst>
+                    </a:blip>
+                    <a:srcRect/>
+                    <a:stretch>
+                      <a:fillRect/>
+                    </a:stretch>
+                  </pic:blipFill>
+                  <pic:spPr bwMode="auto">
+                    <a:xfrm>
+                      <a:off x="0" y="0"/>
+                      <a:ext cx="5229225" cy="2028825"/>
+                    </a:xfrm>
+                    <a:prstGeom prst="rect">
+                      <a:avLst/>
+                    </a:prstGeom>
+                    <a:noFill/>
+                    <a:ln>
+                      <a:noFill/>
+                    </a:ln>
+                  </pic:spPr>
+                </pic:pic>
+              </a:graphicData>
+            </a:graphic>
+          </wp:inline>
+        </w:drawing>
+      </w:r>
+    </w:p>
+    <w:p>
+      <w:pPr>
+        <w:spacing w:line="360" w:lineRule="auto"/>
+        <w:jc w:val="center"/>
+        <w:rPr>
+          <w:bCs/>
+          <w:iCs/>
+          <w:sz w:val="22"/>
+          <w:szCs w:val="22"/>
+        </w:rPr>
+      </w:pPr>
+      <w:r>
+        <w:rPr>
+          <w:b/>
+          <w:iCs/>
+          <w:sz w:val="22"/>
+          <w:szCs w:val="22"/>
+        </w:rPr>
+        <w:t xml:space="preserve">Gambar 4.3.1 </w:t>
+      </w:r>
+      <w:r>
+        <w:rPr>
+          <w:bCs/>
+          <w:iCs/>
+          <w:sz w:val="22"/>
+          <w:szCs w:val="22"/>
+        </w:rPr>
+        <w:t xml:space="preserve">Use case system </w:t>
+      </w:r>
+      <w:proofErr w:type="spellStart"/>
+      <w:r>
+        <w:rPr>
+          <w:bCs/>
+          <w:iCs/>
+          <w:sz w:val="22"/>
+          <w:szCs w:val="22"/>
+        </w:rPr>
+        <w:t>barang</w:t>
+      </w:r>
+      <w:proofErr w:type="spellEnd"/>
+      <w:r>
+        <w:rPr>
+          <w:bCs/>
+          <w:iCs/>
+          <w:sz w:val="22"/>
+          <w:szCs w:val="22"/>
+        </w:rPr>
+        <w:t xml:space="preserve"> </w:t>
+      </w:r>
+      <w:proofErr w:type="spellStart"/>
+      <w:r>
+        <w:rPr>
+          <w:bCs/>
+          <w:iCs/>
+          <w:sz w:val="22"/>
+          <w:szCs w:val="22"/>
+        </w:rPr>
+        <w:t>rusak</w:t>
+      </w:r>
+      <w:proofErr w:type="spellEnd"/>
+    </w:p>
+    <w:p>
+      <w:pPr>
+        <w:pStyle w:val="Header"/>
+        <w:tabs>
+          <w:tab w:val="left" w:pos="720"/>
+        </w:tabs>
+        <w:spacing w:line="360" w:lineRule="auto"/>
+        <w:rPr>
+          <w:b/>
+          <w:bCs/>
+        </w:rPr>
+      </w:pPr>
+      <w:r>
+        <w:rPr>
+          <w:b/>
+          <w:bCs/>
+        </w:rPr>
+        <w:t xml:space="preserve">4.4.1 </w:t>
+      </w:r>
+      <w:proofErr w:type="spellStart"/>
+      <w:r>
+        <w:rPr>
+          <w:b/>
+          <w:bCs/>
+        </w:rPr>
+        <w:t>Deskripsi</w:t>
+      </w:r>
+      <w:proofErr w:type="spellEnd"/>
+      <w:r>
+        <w:rPr>
+          <w:b/>
+          <w:bCs/>
+        </w:rPr>
+        <w:t xml:space="preserve"> dan </w:t>
+      </w:r>
+      <w:proofErr w:type="spellStart"/>
+      <w:r>
+        <w:rPr>
+          <w:b/>
+          <w:bCs/>
+        </w:rPr>
+        <w:t>Prioritas</w:t>
+      </w:r>
+      <w:proofErr w:type="spellEnd"/>
+    </w:p>
+    <w:p>
+      <w:pPr>
+        <w:pStyle w:val="Header"/>
+        <w:tabs>
+          <w:tab w:val="left" w:pos="720"/>
+        </w:tabs>
+        <w:spacing w:line="360" w:lineRule="auto"/>
+        <w:ind w:firstLine="720"/>
+        <w:rPr>
+          <w:sz w:val="22"/>
+          <w:szCs w:val="18"/>
+        </w:rPr>
+      </w:pPr>
+      <w:r>
+        <w:rPr>
+          <w:sz w:val="22"/>
+          <w:szCs w:val="18"/>
+        </w:rPr>
+        <w:t xml:space="preserve">Fitur </w:t>
+      </w:r>
+      <w:proofErr w:type="spellStart"/>
+      <w:r>
+        <w:rPr>
+          <w:sz w:val="22"/>
+          <w:szCs w:val="18"/>
+        </w:rPr>
+        <w:t>ini</w:t>
+      </w:r>
+      <w:proofErr w:type="spellEnd"/>
+      <w:r>
+        <w:rPr>
+          <w:sz w:val="22"/>
+          <w:szCs w:val="18"/>
+        </w:rPr>
+        <w:t xml:space="preserve"> </w:t>
+      </w:r>
+      <w:proofErr w:type="spellStart"/>
+      <w:r>
+        <w:rPr>
+          <w:sz w:val="22"/>
+          <w:szCs w:val="18"/>
+        </w:rPr>
+        <w:t>untuk</w:t>
+      </w:r>
+      <w:proofErr w:type="spellEnd"/>
+      <w:r>
+        <w:rPr>
+          <w:sz w:val="22"/>
+          <w:szCs w:val="18"/>
+        </w:rPr>
+        <w:t xml:space="preserve"> </w:t>
+      </w:r>
+      <w:proofErr w:type="spellStart"/>
+      <w:r>
+        <w:rPr>
+          <w:sz w:val="22"/>
+          <w:szCs w:val="18"/>
+        </w:rPr>
+        <w:t>mendata</w:t>
+      </w:r>
+      <w:proofErr w:type="spellEnd"/>
+      <w:r>
+        <w:rPr>
+          <w:sz w:val="22"/>
+          <w:szCs w:val="18"/>
+        </w:rPr>
+        <w:t xml:space="preserve"> dan </w:t>
+      </w:r>
+      <w:proofErr w:type="spellStart"/>
+      <w:r>
+        <w:rPr>
+          <w:sz w:val="22"/>
+          <w:szCs w:val="18"/>
+        </w:rPr>
+        <w:t>menyimpan</w:t>
+      </w:r>
+      <w:proofErr w:type="spellEnd"/>
+      <w:r>
+        <w:rPr>
+          <w:sz w:val="22"/>
+          <w:szCs w:val="18"/>
+        </w:rPr>
+        <w:t xml:space="preserve"> data </w:t>
+      </w:r>
+      <w:proofErr w:type="spellStart"/>
+      <w:r>
+        <w:rPr>
+          <w:sz w:val="22"/>
+          <w:szCs w:val="18"/>
+        </w:rPr>
+        <w:t>mengenai</w:t>
+      </w:r>
+      <w:proofErr w:type="spellEnd"/>
+      <w:r>
+        <w:rPr>
+          <w:sz w:val="22"/>
+          <w:szCs w:val="18"/>
+        </w:rPr>
+        <w:t xml:space="preserve"> </w:t>
+      </w:r>
+      <w:proofErr w:type="spellStart"/>
+      <w:proofErr w:type="gramStart"/>
+      <w:r>
+        <w:rPr>
+          <w:sz w:val="22"/>
+          <w:szCs w:val="18"/>
+        </w:rPr>
+        <w:t>jumlah</w:t>
+      </w:r>
+      <w:proofErr w:type="spellEnd"/>
+      <w:r>
+        <w:rPr>
+          <w:sz w:val="22"/>
+          <w:szCs w:val="18"/>
+        </w:rPr>
+        <w:t xml:space="preserve">  </w:t>
+      </w:r>
+      <w:proofErr w:type="spellStart"/>
+      <w:r>
+        <w:rPr>
+          <w:sz w:val="22"/>
+          <w:szCs w:val="18"/>
+        </w:rPr>
+        <w:t>barang</w:t>
+      </w:r>
+      <w:proofErr w:type="spellEnd"/>
+      <w:proofErr w:type="gramEnd"/>
+      <w:r>
+        <w:rPr>
+          <w:sz w:val="22"/>
+          <w:szCs w:val="18"/>
+        </w:rPr>
+        <w:t xml:space="preserve"> </w:t>
+      </w:r>
+      <w:proofErr w:type="spellStart"/>
+      <w:r>
+        <w:rPr>
+          <w:sz w:val="22"/>
+          <w:szCs w:val="18"/>
+        </w:rPr>
+        <w:t>rusak</w:t>
+      </w:r>
+      <w:proofErr w:type="spellEnd"/>
+      <w:r>
+        <w:rPr>
+          <w:sz w:val="22"/>
+          <w:szCs w:val="18"/>
+        </w:rPr>
+        <w:t xml:space="preserve"> yang </w:t>
+      </w:r>
+      <w:proofErr w:type="spellStart"/>
+      <w:r>
+        <w:rPr>
+          <w:sz w:val="22"/>
+          <w:szCs w:val="18"/>
+        </w:rPr>
+        <w:t>ada</w:t>
+      </w:r>
+      <w:proofErr w:type="spellEnd"/>
+      <w:r>
+        <w:rPr>
+          <w:sz w:val="22"/>
+          <w:szCs w:val="18"/>
+        </w:rPr>
+        <w:t xml:space="preserve"> di </w:t>
+      </w:r>
+      <w:proofErr w:type="spellStart"/>
+      <w:r>
+        <w:rPr>
+          <w:sz w:val="22"/>
+          <w:szCs w:val="18"/>
+        </w:rPr>
+        <w:t>toko</w:t>
+      </w:r>
+      <w:proofErr w:type="spellEnd"/>
+      <w:r>
+        <w:rPr>
+          <w:sz w:val="22"/>
+          <w:szCs w:val="18"/>
+        </w:rPr>
+        <w:t>.</w:t>
+      </w:r>
+    </w:p>
+    <w:p>
+      <w:pPr>
+        <w:pStyle w:val="Header"/>
+        <w:tabs>
+          <w:tab w:val="left" w:pos="720"/>
+        </w:tabs>
+        <w:spacing w:line="360" w:lineRule="auto"/>
+        <w:rPr>
+          <w:b/>
+          <w:bCs/>
+        </w:rPr>
+      </w:pPr>
+      <w:r>
+        <w:rPr>
+          <w:b/>
+          <w:bCs/>
+        </w:rPr>
+        <w:lastRenderedPageBreak/>
+        <w:t>4.4.2 Tindakan/</w:t>
+      </w:r>
+      <w:proofErr w:type="spellStart"/>
+      <w:r>
+        <w:rPr>
+          <w:b/>
+          <w:bCs/>
+        </w:rPr>
+        <w:t>hasil</w:t>
+      </w:r>
+      <w:proofErr w:type="spellEnd"/>
+    </w:p>
+    <w:p>
+      <w:pPr>
+        <w:pStyle w:val="Header"/>
+        <w:tabs>
+          <w:tab w:val="left" w:pos="720"/>
+        </w:tabs>
+        <w:spacing w:line="360" w:lineRule="auto"/>
+        <w:ind w:firstLine="720"/>
+        <w:rPr>
+          <w:sz w:val="22"/>
+          <w:szCs w:val="18"/>
+        </w:rPr>
+      </w:pPr>
+      <w:r>
+        <w:rPr>
+          <w:sz w:val="22"/>
+          <w:szCs w:val="18"/>
+        </w:rPr>
+        <w:t xml:space="preserve">Hasil </w:t>
+      </w:r>
+      <w:proofErr w:type="spellStart"/>
+      <w:r>
+        <w:rPr>
+          <w:sz w:val="22"/>
+          <w:szCs w:val="18"/>
+        </w:rPr>
+        <w:t>atau</w:t>
+      </w:r>
+      <w:proofErr w:type="spellEnd"/>
+      <w:r>
+        <w:rPr>
+          <w:sz w:val="22"/>
+          <w:szCs w:val="18"/>
+        </w:rPr>
+        <w:t xml:space="preserve"> output </w:t>
+      </w:r>
+      <w:proofErr w:type="spellStart"/>
+      <w:r>
+        <w:rPr>
+          <w:sz w:val="22"/>
+          <w:szCs w:val="18"/>
+        </w:rPr>
+        <w:t>dari</w:t>
+      </w:r>
+      <w:proofErr w:type="spellEnd"/>
+      <w:r>
+        <w:rPr>
+          <w:sz w:val="22"/>
+          <w:szCs w:val="18"/>
+        </w:rPr>
+        <w:t xml:space="preserve"> </w:t>
+      </w:r>
+      <w:proofErr w:type="spellStart"/>
+      <w:r>
+        <w:rPr>
+          <w:sz w:val="22"/>
+          <w:szCs w:val="18"/>
+        </w:rPr>
+        <w:t>fitur</w:t>
+      </w:r>
+      <w:proofErr w:type="spellEnd"/>
+      <w:r>
+        <w:rPr>
+          <w:sz w:val="22"/>
+          <w:szCs w:val="18"/>
+        </w:rPr>
+        <w:t xml:space="preserve"> </w:t>
+      </w:r>
+      <w:proofErr w:type="spellStart"/>
+      <w:r>
+        <w:rPr>
+          <w:sz w:val="22"/>
+          <w:szCs w:val="18"/>
+        </w:rPr>
+        <w:t>ini</w:t>
+      </w:r>
+      <w:proofErr w:type="spellEnd"/>
+      <w:r>
+        <w:rPr>
+          <w:sz w:val="22"/>
+          <w:szCs w:val="18"/>
+        </w:rPr>
+        <w:t xml:space="preserve"> </w:t>
+      </w:r>
+      <w:proofErr w:type="spellStart"/>
+      <w:r>
+        <w:rPr>
+          <w:sz w:val="22"/>
+          <w:szCs w:val="18"/>
+        </w:rPr>
+        <w:t>adalah</w:t>
+      </w:r>
+      <w:proofErr w:type="spellEnd"/>
+      <w:r>
+        <w:rPr>
+          <w:sz w:val="22"/>
+          <w:szCs w:val="18"/>
+        </w:rPr>
+        <w:t xml:space="preserve"> data </w:t>
+      </w:r>
+      <w:proofErr w:type="spellStart"/>
+      <w:r>
+        <w:rPr>
+          <w:sz w:val="22"/>
+          <w:szCs w:val="18"/>
+        </w:rPr>
+        <w:t>jumlah</w:t>
+      </w:r>
+      <w:proofErr w:type="spellEnd"/>
+      <w:r>
+        <w:rPr>
+          <w:sz w:val="22"/>
+          <w:szCs w:val="18"/>
+        </w:rPr>
+        <w:t xml:space="preserve"> </w:t>
+      </w:r>
+      <w:proofErr w:type="spellStart"/>
+      <w:r>
+        <w:rPr>
+          <w:sz w:val="22"/>
+          <w:szCs w:val="18"/>
+        </w:rPr>
+        <w:t>barang</w:t>
+      </w:r>
+      <w:proofErr w:type="spellEnd"/>
+      <w:r>
+        <w:rPr>
+          <w:sz w:val="22"/>
+          <w:szCs w:val="18"/>
+        </w:rPr>
+        <w:t xml:space="preserve"> yang </w:t>
+      </w:r>
+      <w:proofErr w:type="spellStart"/>
+      <w:r>
+        <w:rPr>
+          <w:sz w:val="22"/>
+          <w:szCs w:val="18"/>
+        </w:rPr>
+        <w:t>rusak</w:t>
+      </w:r>
+      <w:proofErr w:type="spellEnd"/>
+      <w:r>
+        <w:rPr>
+          <w:sz w:val="22"/>
+          <w:szCs w:val="18"/>
+        </w:rPr>
+        <w:t xml:space="preserve"> di </w:t>
+      </w:r>
+      <w:proofErr w:type="spellStart"/>
+      <w:r>
+        <w:rPr>
+          <w:sz w:val="22"/>
+          <w:szCs w:val="18"/>
+        </w:rPr>
+        <w:t>toko</w:t>
+      </w:r>
+      <w:proofErr w:type="spellEnd"/>
+      <w:r>
+        <w:rPr>
+          <w:sz w:val="22"/>
+          <w:szCs w:val="18"/>
+        </w:rPr>
+        <w:t>.</w:t>
+      </w:r>
+    </w:p>
+    <w:p>
+      <w:pPr>
+        <w:pStyle w:val="Header"/>
+        <w:tabs>
+          <w:tab w:val="left" w:pos="720"/>
+        </w:tabs>
+        <w:spacing w:line="360" w:lineRule="auto"/>
+        <w:rPr>
+          <w:b/>
+          <w:bCs/>
+        </w:rPr>
+      </w:pPr>
+      <w:r>
+        <w:rPr>
+          <w:b/>
+          <w:bCs/>
+        </w:rPr>
+        <w:t xml:space="preserve">4.4.3 Requirement </w:t>
+      </w:r>
+      <w:proofErr w:type="spellStart"/>
+      <w:r>
+        <w:rPr>
+          <w:b/>
+          <w:bCs/>
+        </w:rPr>
+        <w:t>Fungsional</w:t>
+      </w:r>
+      <w:proofErr w:type="spellEnd"/>
+      <w:r>
+        <w:rPr>
+          <w:b/>
+          <w:bCs/>
+        </w:rPr>
+        <w:tab/>
+      </w:r>
+    </w:p>
+    <w:tbl>
+      <w:tblPr>
+        <w:tblStyle w:val="TableGrid"/>
+        <w:tblW w:w="0" w:type="auto"/>
+        <w:tblLook w:val="04A0" w:firstRow="1" w:lastRow="0" w:firstColumn="1" w:lastColumn="0" w:noHBand="0" w:noVBand="1"/>
+      </w:tblPr>
+      <w:tblGrid>
+        <w:gridCol w:w="595"/>
+        <w:gridCol w:w="1731"/>
+        <w:gridCol w:w="7024"/>
+      </w:tblGrid>
+      <w:tr>
+        <w:tc>
+          <w:tcPr>
+            <w:tcW w:w="595" w:type="dxa"/>
+            <w:tcBorders>
+              <w:top w:val="single" w:sz="4" w:space="0" w:color="auto"/>
+              <w:left w:val="single" w:sz="4" w:space="0" w:color="auto"/>
+              <w:bottom w:val="single" w:sz="4" w:space="0" w:color="auto"/>
+              <w:right w:val="single" w:sz="4" w:space="0" w:color="auto"/>
+            </w:tcBorders>
+            <w:hideMark/>
+          </w:tcPr>
+          <w:p>
+            <w:pPr>
+              <w:pStyle w:val="Header"/>
+              <w:tabs>
+                <w:tab w:val="left" w:pos="720"/>
+              </w:tabs>
+              <w:spacing w:line="360" w:lineRule="auto"/>
+              <w:jc w:val="center"/>
+              <w:rPr>
+                <w:sz w:val="22"/>
+                <w:szCs w:val="18"/>
+              </w:rPr>
+            </w:pPr>
+            <w:r>
+              <w:rPr>
+                <w:sz w:val="22"/>
+                <w:szCs w:val="18"/>
+              </w:rPr>
+              <w:t>No</w:t>
+            </w:r>
+          </w:p>
+        </w:tc>
+        <w:tc>
+          <w:tcPr>
+            <w:tcW w:w="1732" w:type="dxa"/>
+            <w:tcBorders>
+              <w:top w:val="single" w:sz="4" w:space="0" w:color="auto"/>
+              <w:left w:val="single" w:sz="4" w:space="0" w:color="auto"/>
+              <w:bottom w:val="single" w:sz="4" w:space="0" w:color="auto"/>
+              <w:right w:val="single" w:sz="4" w:space="0" w:color="auto"/>
+            </w:tcBorders>
+            <w:hideMark/>
+          </w:tcPr>
+          <w:p>
+            <w:pPr>
+              <w:pStyle w:val="Header"/>
+              <w:tabs>
+                <w:tab w:val="left" w:pos="720"/>
+              </w:tabs>
+              <w:spacing w:line="360" w:lineRule="auto"/>
+              <w:jc w:val="center"/>
+              <w:rPr>
+                <w:sz w:val="22"/>
+                <w:szCs w:val="18"/>
+              </w:rPr>
+            </w:pPr>
+            <w:r>
+              <w:rPr>
+                <w:sz w:val="22"/>
+                <w:szCs w:val="18"/>
+              </w:rPr>
+              <w:t>Detail</w:t>
+            </w:r>
+          </w:p>
+        </w:tc>
+        <w:tc>
+          <w:tcPr>
+            <w:tcW w:w="7028" w:type="dxa"/>
+            <w:tcBorders>
+              <w:top w:val="single" w:sz="4" w:space="0" w:color="auto"/>
+              <w:left w:val="single" w:sz="4" w:space="0" w:color="auto"/>
+              <w:bottom w:val="single" w:sz="4" w:space="0" w:color="auto"/>
+              <w:right w:val="single" w:sz="4" w:space="0" w:color="auto"/>
+            </w:tcBorders>
+            <w:hideMark/>
+          </w:tcPr>
+          <w:p>
+            <w:pPr>
+              <w:pStyle w:val="Header"/>
+              <w:tabs>
+                <w:tab w:val="left" w:pos="720"/>
+              </w:tabs>
+              <w:spacing w:line="360" w:lineRule="auto"/>
+              <w:jc w:val="center"/>
+              <w:rPr>
+                <w:sz w:val="22"/>
+                <w:szCs w:val="18"/>
+              </w:rPr>
+            </w:pPr>
+            <w:proofErr w:type="spellStart"/>
+            <w:r>
+              <w:rPr>
+                <w:sz w:val="22"/>
+                <w:szCs w:val="18"/>
+              </w:rPr>
+              <w:t>Penjelasan</w:t>
+            </w:r>
+            <w:proofErr w:type="spellEnd"/>
+          </w:p>
+        </w:tc>
+      </w:tr>
+      <w:tr>
+        <w:tc>
+          <w:tcPr>
+            <w:tcW w:w="595" w:type="dxa"/>
+            <w:tcBorders>
+              <w:top w:val="single" w:sz="4" w:space="0" w:color="auto"/>
+              <w:left w:val="single" w:sz="4" w:space="0" w:color="auto"/>
+              <w:bottom w:val="single" w:sz="4" w:space="0" w:color="auto"/>
+              <w:right w:val="single" w:sz="4" w:space="0" w:color="auto"/>
+            </w:tcBorders>
+            <w:hideMark/>
+          </w:tcPr>
+          <w:p>
+            <w:pPr>
+              <w:pStyle w:val="Header"/>
+              <w:tabs>
+                <w:tab w:val="left" w:pos="720"/>
+              </w:tabs>
+              <w:spacing w:line="360" w:lineRule="auto"/>
+              <w:jc w:val="center"/>
+              <w:rPr>
+                <w:sz w:val="22"/>
+                <w:szCs w:val="18"/>
+              </w:rPr>
+            </w:pPr>
+            <w:r>
+              <w:rPr>
+                <w:sz w:val="22"/>
+                <w:szCs w:val="18"/>
+              </w:rPr>
+              <w:t>1.</w:t>
+            </w:r>
+          </w:p>
+        </w:tc>
+        <w:tc>
+          <w:tcPr>
+            <w:tcW w:w="1732" w:type="dxa"/>
+            <w:tcBorders>
+              <w:top w:val="single" w:sz="4" w:space="0" w:color="auto"/>
+              <w:left w:val="single" w:sz="4" w:space="0" w:color="auto"/>
+              <w:bottom w:val="single" w:sz="4" w:space="0" w:color="auto"/>
+              <w:right w:val="single" w:sz="4" w:space="0" w:color="auto"/>
+            </w:tcBorders>
+            <w:hideMark/>
+          </w:tcPr>
+          <w:p>
+            <w:pPr>
+              <w:pStyle w:val="Header"/>
+              <w:tabs>
+                <w:tab w:val="left" w:pos="720"/>
+              </w:tabs>
+              <w:spacing w:line="360" w:lineRule="auto"/>
+              <w:rPr>
+                <w:sz w:val="22"/>
+                <w:szCs w:val="18"/>
+              </w:rPr>
+            </w:pPr>
+            <w:r>
+              <w:rPr>
+                <w:sz w:val="22"/>
+                <w:szCs w:val="18"/>
+              </w:rPr>
+              <w:t>Nama Use Case</w:t>
+            </w:r>
+          </w:p>
+        </w:tc>
+        <w:tc>
+          <w:tcPr>
+            <w:tcW w:w="7028" w:type="dxa"/>
+            <w:tcBorders>
+              <w:top w:val="single" w:sz="4" w:space="0" w:color="auto"/>
+              <w:left w:val="single" w:sz="4" w:space="0" w:color="auto"/>
+              <w:bottom w:val="single" w:sz="4" w:space="0" w:color="auto"/>
+              <w:right w:val="single" w:sz="4" w:space="0" w:color="auto"/>
+            </w:tcBorders>
+            <w:hideMark/>
+          </w:tcPr>
+          <w:p>
+            <w:pPr>
+              <w:pStyle w:val="Header"/>
+              <w:tabs>
+                <w:tab w:val="left" w:pos="720"/>
+              </w:tabs>
+              <w:spacing w:line="360" w:lineRule="auto"/>
+              <w:rPr>
+                <w:sz w:val="22"/>
+                <w:szCs w:val="18"/>
+              </w:rPr>
+            </w:pPr>
+            <w:proofErr w:type="spellStart"/>
+            <w:r>
+              <w:rPr>
+                <w:sz w:val="22"/>
+                <w:szCs w:val="18"/>
+              </w:rPr>
+              <w:t>Barang</w:t>
+            </w:r>
+            <w:proofErr w:type="spellEnd"/>
+            <w:r>
+              <w:rPr>
+                <w:sz w:val="22"/>
+                <w:szCs w:val="18"/>
+              </w:rPr>
+              <w:t xml:space="preserve"> </w:t>
+            </w:r>
+            <w:proofErr w:type="spellStart"/>
+            <w:r>
+              <w:rPr>
+                <w:sz w:val="22"/>
+                <w:szCs w:val="18"/>
+              </w:rPr>
+              <w:t>rusak</w:t>
+            </w:r>
+            <w:proofErr w:type="spellEnd"/>
+          </w:p>
+        </w:tc>
+      </w:tr>
+      <w:tr>
+        <w:tc>
+          <w:tcPr>
+            <w:tcW w:w="595" w:type="dxa"/>
+            <w:tcBorders>
+              <w:top w:val="single" w:sz="4" w:space="0" w:color="auto"/>
+              <w:left w:val="single" w:sz="4" w:space="0" w:color="auto"/>
+              <w:bottom w:val="single" w:sz="4" w:space="0" w:color="auto"/>
+              <w:right w:val="single" w:sz="4" w:space="0" w:color="auto"/>
+            </w:tcBorders>
+            <w:hideMark/>
+          </w:tcPr>
+          <w:p>
+            <w:pPr>
+              <w:pStyle w:val="Header"/>
+              <w:tabs>
+                <w:tab w:val="left" w:pos="720"/>
+              </w:tabs>
+              <w:spacing w:line="360" w:lineRule="auto"/>
+              <w:jc w:val="center"/>
+              <w:rPr>
+                <w:sz w:val="22"/>
+                <w:szCs w:val="18"/>
+              </w:rPr>
+            </w:pPr>
+            <w:r>
+              <w:rPr>
+                <w:sz w:val="22"/>
+                <w:szCs w:val="18"/>
+              </w:rPr>
+              <w:t>2.</w:t>
+            </w:r>
+          </w:p>
+        </w:tc>
+        <w:tc>
+          <w:tcPr>
+            <w:tcW w:w="1732" w:type="dxa"/>
+            <w:tcBorders>
+              <w:top w:val="single" w:sz="4" w:space="0" w:color="auto"/>
+              <w:left w:val="single" w:sz="4" w:space="0" w:color="auto"/>
+              <w:bottom w:val="single" w:sz="4" w:space="0" w:color="auto"/>
+              <w:right w:val="single" w:sz="4" w:space="0" w:color="auto"/>
+            </w:tcBorders>
+            <w:hideMark/>
+          </w:tcPr>
+          <w:p>
+            <w:pPr>
+              <w:pStyle w:val="Header"/>
+              <w:tabs>
+                <w:tab w:val="left" w:pos="720"/>
+              </w:tabs>
+              <w:spacing w:line="360" w:lineRule="auto"/>
+              <w:rPr>
+                <w:sz w:val="22"/>
+                <w:szCs w:val="18"/>
+              </w:rPr>
+            </w:pPr>
+            <w:proofErr w:type="spellStart"/>
+            <w:r>
+              <w:rPr>
+                <w:sz w:val="22"/>
+                <w:szCs w:val="18"/>
+              </w:rPr>
+              <w:t>Aktor</w:t>
+            </w:r>
+            <w:proofErr w:type="spellEnd"/>
+          </w:p>
+        </w:tc>
+        <w:tc>
+          <w:tcPr>
+            <w:tcW w:w="7028" w:type="dxa"/>
+            <w:tcBorders>
+              <w:top w:val="single" w:sz="4" w:space="0" w:color="auto"/>
+              <w:left w:val="single" w:sz="4" w:space="0" w:color="auto"/>
+              <w:bottom w:val="single" w:sz="4" w:space="0" w:color="auto"/>
+              <w:right w:val="single" w:sz="4" w:space="0" w:color="auto"/>
+            </w:tcBorders>
+            <w:hideMark/>
+          </w:tcPr>
+          <w:p>
+            <w:pPr>
+              <w:pStyle w:val="Header"/>
+              <w:tabs>
+                <w:tab w:val="left" w:pos="720"/>
+              </w:tabs>
+              <w:spacing w:line="360" w:lineRule="auto"/>
+              <w:rPr>
+                <w:sz w:val="22"/>
+                <w:szCs w:val="18"/>
+              </w:rPr>
+            </w:pPr>
+            <w:r>
+              <w:rPr>
+                <w:sz w:val="22"/>
+                <w:szCs w:val="18"/>
+              </w:rPr>
+              <w:t>Admin</w:t>
+            </w:r>
+          </w:p>
+        </w:tc>
+      </w:tr>
+      <w:tr>
+        <w:tc>
+          <w:tcPr>
+            <w:tcW w:w="595" w:type="dxa"/>
+            <w:tcBorders>
+              <w:top w:val="single" w:sz="4" w:space="0" w:color="auto"/>
+              <w:left w:val="single" w:sz="4" w:space="0" w:color="auto"/>
+              <w:bottom w:val="single" w:sz="4" w:space="0" w:color="auto"/>
+              <w:right w:val="single" w:sz="4" w:space="0" w:color="auto"/>
+            </w:tcBorders>
+            <w:hideMark/>
+          </w:tcPr>
+          <w:p>
+            <w:pPr>
+              <w:pStyle w:val="Header"/>
+              <w:tabs>
+                <w:tab w:val="left" w:pos="720"/>
+              </w:tabs>
+              <w:spacing w:line="360" w:lineRule="auto"/>
+              <w:jc w:val="center"/>
+              <w:rPr>
+                <w:sz w:val="22"/>
+                <w:szCs w:val="18"/>
+              </w:rPr>
+            </w:pPr>
+            <w:r>
+              <w:rPr>
+                <w:sz w:val="22"/>
+                <w:szCs w:val="18"/>
+              </w:rPr>
+              <w:t>3.</w:t>
+            </w:r>
+          </w:p>
+        </w:tc>
+        <w:tc>
+          <w:tcPr>
+            <w:tcW w:w="1732" w:type="dxa"/>
+            <w:tcBorders>
+              <w:top w:val="single" w:sz="4" w:space="0" w:color="auto"/>
+              <w:left w:val="single" w:sz="4" w:space="0" w:color="auto"/>
+              <w:bottom w:val="single" w:sz="4" w:space="0" w:color="auto"/>
+              <w:right w:val="single" w:sz="4" w:space="0" w:color="auto"/>
+            </w:tcBorders>
+            <w:hideMark/>
+          </w:tcPr>
+          <w:p>
+            <w:pPr>
+              <w:pStyle w:val="Header"/>
+              <w:tabs>
+                <w:tab w:val="left" w:pos="720"/>
+              </w:tabs>
+              <w:spacing w:line="360" w:lineRule="auto"/>
+              <w:rPr>
+                <w:sz w:val="22"/>
+                <w:szCs w:val="18"/>
+              </w:rPr>
+            </w:pPr>
+            <w:r>
+              <w:rPr>
+                <w:sz w:val="22"/>
+                <w:szCs w:val="18"/>
+              </w:rPr>
+              <w:t>Pre-condition</w:t>
+            </w:r>
+          </w:p>
+        </w:tc>
+        <w:tc>
+          <w:tcPr>
+            <w:tcW w:w="7028" w:type="dxa"/>
+            <w:tcBorders>
+              <w:top w:val="single" w:sz="4" w:space="0" w:color="auto"/>
+              <w:left w:val="single" w:sz="4" w:space="0" w:color="auto"/>
+              <w:bottom w:val="single" w:sz="4" w:space="0" w:color="auto"/>
+              <w:right w:val="single" w:sz="4" w:space="0" w:color="auto"/>
+            </w:tcBorders>
+            <w:hideMark/>
+          </w:tcPr>
+          <w:p>
+            <w:pPr>
+              <w:pStyle w:val="Header"/>
+              <w:tabs>
+                <w:tab w:val="left" w:pos="720"/>
+              </w:tabs>
+              <w:spacing w:line="360" w:lineRule="auto"/>
+              <w:rPr>
+                <w:sz w:val="22"/>
+                <w:szCs w:val="18"/>
+              </w:rPr>
+            </w:pPr>
+            <w:r>
+              <w:rPr>
+                <w:sz w:val="22"/>
+                <w:szCs w:val="18"/>
+              </w:rPr>
+              <w:t xml:space="preserve">Admin </w:t>
+            </w:r>
+            <w:proofErr w:type="spellStart"/>
+            <w:r>
+              <w:rPr>
+                <w:sz w:val="22"/>
+                <w:szCs w:val="18"/>
+              </w:rPr>
+              <w:t>ingin</w:t>
+            </w:r>
+            <w:proofErr w:type="spellEnd"/>
+            <w:r>
+              <w:rPr>
+                <w:sz w:val="22"/>
+                <w:szCs w:val="18"/>
+              </w:rPr>
+              <w:t xml:space="preserve"> </w:t>
+            </w:r>
+            <w:proofErr w:type="spellStart"/>
+            <w:r>
+              <w:rPr>
+                <w:sz w:val="22"/>
+                <w:szCs w:val="18"/>
+              </w:rPr>
+              <w:t>memasukkan</w:t>
+            </w:r>
+            <w:proofErr w:type="spellEnd"/>
+            <w:r>
+              <w:rPr>
+                <w:sz w:val="22"/>
+                <w:szCs w:val="18"/>
+              </w:rPr>
+              <w:t xml:space="preserve"> data </w:t>
+            </w:r>
+            <w:proofErr w:type="spellStart"/>
+            <w:r>
+              <w:rPr>
+                <w:sz w:val="22"/>
+                <w:szCs w:val="18"/>
+              </w:rPr>
+              <w:t>barang</w:t>
+            </w:r>
+            <w:proofErr w:type="spellEnd"/>
+            <w:r>
+              <w:rPr>
+                <w:sz w:val="22"/>
+                <w:szCs w:val="18"/>
+              </w:rPr>
+              <w:t xml:space="preserve"> </w:t>
+            </w:r>
+            <w:proofErr w:type="spellStart"/>
+            <w:r>
+              <w:rPr>
+                <w:sz w:val="22"/>
+                <w:szCs w:val="18"/>
+              </w:rPr>
+              <w:t>rusak</w:t>
+            </w:r>
+            <w:proofErr w:type="spellEnd"/>
+            <w:r>
+              <w:rPr>
+                <w:sz w:val="22"/>
+                <w:szCs w:val="18"/>
+              </w:rPr>
+              <w:t>.</w:t>
+            </w:r>
+          </w:p>
+        </w:tc>
+      </w:tr>
+      <w:tr>
+        <w:tc>
+          <w:tcPr>
+            <w:tcW w:w="595" w:type="dxa"/>
+            <w:tcBorders>
+              <w:top w:val="single" w:sz="4" w:space="0" w:color="auto"/>
+              <w:left w:val="single" w:sz="4" w:space="0" w:color="auto"/>
+              <w:bottom w:val="single" w:sz="4" w:space="0" w:color="auto"/>
+              <w:right w:val="single" w:sz="4" w:space="0" w:color="auto"/>
+            </w:tcBorders>
+            <w:hideMark/>
+          </w:tcPr>
+          <w:p>
+            <w:pPr>
+              <w:pStyle w:val="Header"/>
+              <w:tabs>
+                <w:tab w:val="left" w:pos="720"/>
+              </w:tabs>
+              <w:spacing w:line="360" w:lineRule="auto"/>
+              <w:jc w:val="center"/>
+              <w:rPr>
+                <w:sz w:val="22"/>
+                <w:szCs w:val="18"/>
+              </w:rPr>
+            </w:pPr>
+            <w:r>
+              <w:rPr>
+                <w:sz w:val="22"/>
+                <w:szCs w:val="18"/>
+              </w:rPr>
+              <w:t>4.</w:t>
+            </w:r>
+          </w:p>
+        </w:tc>
+        <w:tc>
+          <w:tcPr>
+            <w:tcW w:w="1732" w:type="dxa"/>
+            <w:tcBorders>
+              <w:top w:val="single" w:sz="4" w:space="0" w:color="auto"/>
+              <w:left w:val="single" w:sz="4" w:space="0" w:color="auto"/>
+              <w:bottom w:val="single" w:sz="4" w:space="0" w:color="auto"/>
+              <w:right w:val="single" w:sz="4" w:space="0" w:color="auto"/>
+            </w:tcBorders>
+            <w:hideMark/>
+          </w:tcPr>
+          <w:p>
+            <w:pPr>
+              <w:pStyle w:val="Header"/>
+              <w:tabs>
+                <w:tab w:val="left" w:pos="720"/>
+              </w:tabs>
+              <w:spacing w:line="360" w:lineRule="auto"/>
+              <w:rPr>
+                <w:sz w:val="22"/>
+                <w:szCs w:val="18"/>
+              </w:rPr>
+            </w:pPr>
+            <w:r>
+              <w:rPr>
+                <w:sz w:val="22"/>
+                <w:szCs w:val="18"/>
+              </w:rPr>
+              <w:t>Post-condition</w:t>
+            </w:r>
+          </w:p>
+        </w:tc>
+        <w:tc>
+          <w:tcPr>
+            <w:tcW w:w="7028" w:type="dxa"/>
+            <w:tcBorders>
+              <w:top w:val="single" w:sz="4" w:space="0" w:color="auto"/>
+              <w:left w:val="single" w:sz="4" w:space="0" w:color="auto"/>
+              <w:bottom w:val="single" w:sz="4" w:space="0" w:color="auto"/>
+              <w:right w:val="single" w:sz="4" w:space="0" w:color="auto"/>
+            </w:tcBorders>
+            <w:hideMark/>
+          </w:tcPr>
+          <w:p>
+            <w:pPr>
+              <w:pStyle w:val="Header"/>
+              <w:tabs>
+                <w:tab w:val="left" w:pos="720"/>
+              </w:tabs>
+              <w:spacing w:line="360" w:lineRule="auto"/>
+              <w:rPr>
+                <w:sz w:val="22"/>
+                <w:szCs w:val="18"/>
+              </w:rPr>
+            </w:pPr>
+            <w:r>
+              <w:rPr>
+                <w:sz w:val="22"/>
+                <w:szCs w:val="18"/>
+              </w:rPr>
+              <w:t xml:space="preserve">Admin </w:t>
+            </w:r>
+            <w:proofErr w:type="spellStart"/>
+            <w:r>
+              <w:rPr>
+                <w:sz w:val="22"/>
+                <w:szCs w:val="18"/>
+              </w:rPr>
+              <w:t>dapat</w:t>
+            </w:r>
+            <w:proofErr w:type="spellEnd"/>
+            <w:r>
+              <w:rPr>
+                <w:sz w:val="22"/>
+                <w:szCs w:val="18"/>
+              </w:rPr>
+              <w:t xml:space="preserve"> </w:t>
+            </w:r>
+            <w:proofErr w:type="spellStart"/>
+            <w:r>
+              <w:rPr>
+                <w:sz w:val="22"/>
+                <w:szCs w:val="18"/>
+              </w:rPr>
+              <w:t>melihat</w:t>
+            </w:r>
+            <w:proofErr w:type="spellEnd"/>
+            <w:r>
+              <w:rPr>
+                <w:sz w:val="22"/>
+                <w:szCs w:val="18"/>
+              </w:rPr>
+              <w:t xml:space="preserve"> data </w:t>
+            </w:r>
+            <w:proofErr w:type="spellStart"/>
+            <w:r>
+              <w:rPr>
+                <w:sz w:val="22"/>
+                <w:szCs w:val="18"/>
+              </w:rPr>
+              <w:t>barang</w:t>
+            </w:r>
+            <w:proofErr w:type="spellEnd"/>
+            <w:r>
+              <w:rPr>
+                <w:sz w:val="22"/>
+                <w:szCs w:val="18"/>
+              </w:rPr>
+              <w:t xml:space="preserve"> </w:t>
+            </w:r>
+            <w:proofErr w:type="spellStart"/>
+            <w:r>
+              <w:rPr>
+                <w:sz w:val="22"/>
+                <w:szCs w:val="18"/>
+              </w:rPr>
+              <w:t>rusak</w:t>
+            </w:r>
+            <w:proofErr w:type="spellEnd"/>
+            <w:r>
+              <w:rPr>
+                <w:sz w:val="22"/>
+                <w:szCs w:val="18"/>
+              </w:rPr>
+              <w:t xml:space="preserve"> yang </w:t>
+            </w:r>
+            <w:proofErr w:type="spellStart"/>
+            <w:r>
+              <w:rPr>
+                <w:sz w:val="22"/>
+                <w:szCs w:val="18"/>
+              </w:rPr>
+              <w:t>telah</w:t>
+            </w:r>
+            <w:proofErr w:type="spellEnd"/>
+            <w:r>
+              <w:rPr>
+                <w:sz w:val="22"/>
+                <w:szCs w:val="18"/>
+              </w:rPr>
+              <w:t xml:space="preserve"> </w:t>
+            </w:r>
+            <w:proofErr w:type="spellStart"/>
+            <w:r>
+              <w:rPr>
+                <w:sz w:val="22"/>
+                <w:szCs w:val="18"/>
+              </w:rPr>
+              <w:t>disimpan</w:t>
+            </w:r>
+            <w:proofErr w:type="spellEnd"/>
+            <w:r>
+              <w:rPr>
+                <w:sz w:val="22"/>
+                <w:szCs w:val="18"/>
+              </w:rPr>
+              <w:t>.</w:t>
+            </w:r>
+          </w:p>
+        </w:tc>
+      </w:tr>
+      <w:tr>
+        <w:tc>
+          <w:tcPr>
+            <w:tcW w:w="595" w:type="dxa"/>
+            <w:tcBorders>
+              <w:top w:val="single" w:sz="4" w:space="0" w:color="auto"/>
+              <w:left w:val="single" w:sz="4" w:space="0" w:color="auto"/>
+              <w:bottom w:val="single" w:sz="4" w:space="0" w:color="auto"/>
+              <w:right w:val="single" w:sz="4" w:space="0" w:color="auto"/>
+            </w:tcBorders>
+            <w:hideMark/>
+          </w:tcPr>
+          <w:p>
+            <w:pPr>
+              <w:pStyle w:val="Header"/>
+              <w:tabs>
+                <w:tab w:val="left" w:pos="720"/>
+              </w:tabs>
+              <w:spacing w:line="360" w:lineRule="auto"/>
+              <w:jc w:val="center"/>
+              <w:rPr>
+                <w:sz w:val="22"/>
+                <w:szCs w:val="18"/>
+              </w:rPr>
+            </w:pPr>
+            <w:r>
+              <w:rPr>
+                <w:sz w:val="22"/>
+                <w:szCs w:val="18"/>
+              </w:rPr>
+              <w:t>5.</w:t>
+            </w:r>
+          </w:p>
+        </w:tc>
+        <w:tc>
+          <w:tcPr>
+            <w:tcW w:w="1732" w:type="dxa"/>
+            <w:tcBorders>
+              <w:top w:val="single" w:sz="4" w:space="0" w:color="auto"/>
+              <w:left w:val="single" w:sz="4" w:space="0" w:color="auto"/>
+              <w:bottom w:val="single" w:sz="4" w:space="0" w:color="auto"/>
+              <w:right w:val="single" w:sz="4" w:space="0" w:color="auto"/>
+            </w:tcBorders>
+            <w:hideMark/>
+          </w:tcPr>
+          <w:p>
+            <w:pPr>
+              <w:pStyle w:val="Header"/>
+              <w:tabs>
+                <w:tab w:val="left" w:pos="720"/>
+              </w:tabs>
+              <w:spacing w:line="360" w:lineRule="auto"/>
+              <w:rPr>
+                <w:sz w:val="22"/>
+                <w:szCs w:val="18"/>
+              </w:rPr>
+            </w:pPr>
+            <w:proofErr w:type="spellStart"/>
+            <w:r>
+              <w:rPr>
+                <w:sz w:val="22"/>
+                <w:szCs w:val="18"/>
+              </w:rPr>
+              <w:t>Deskripsi</w:t>
+            </w:r>
+            <w:proofErr w:type="spellEnd"/>
+          </w:p>
+        </w:tc>
+        <w:tc>
+          <w:tcPr>
+            <w:tcW w:w="7028" w:type="dxa"/>
+            <w:tcBorders>
+              <w:top w:val="single" w:sz="4" w:space="0" w:color="auto"/>
+              <w:left w:val="single" w:sz="4" w:space="0" w:color="auto"/>
+              <w:bottom w:val="single" w:sz="4" w:space="0" w:color="auto"/>
+              <w:right w:val="single" w:sz="4" w:space="0" w:color="auto"/>
+            </w:tcBorders>
+            <w:hideMark/>
+          </w:tcPr>
+          <w:p>
+            <w:pPr>
+              <w:pStyle w:val="Header"/>
+              <w:tabs>
+                <w:tab w:val="left" w:pos="720"/>
+              </w:tabs>
+              <w:spacing w:line="360" w:lineRule="auto"/>
+              <w:rPr>
+                <w:sz w:val="22"/>
+                <w:szCs w:val="18"/>
+              </w:rPr>
+            </w:pPr>
+            <w:r>
+              <w:rPr>
+                <w:sz w:val="22"/>
+                <w:szCs w:val="18"/>
+              </w:rPr>
+              <w:t xml:space="preserve">Fitur </w:t>
+            </w:r>
+            <w:proofErr w:type="spellStart"/>
+            <w:r>
+              <w:rPr>
+                <w:sz w:val="22"/>
+                <w:szCs w:val="18"/>
+              </w:rPr>
+              <w:t>ini</w:t>
+            </w:r>
+            <w:proofErr w:type="spellEnd"/>
+            <w:r>
+              <w:rPr>
+                <w:sz w:val="22"/>
+                <w:szCs w:val="18"/>
+              </w:rPr>
+              <w:t xml:space="preserve"> </w:t>
+            </w:r>
+            <w:proofErr w:type="spellStart"/>
+            <w:r>
+              <w:rPr>
+                <w:sz w:val="22"/>
+                <w:szCs w:val="18"/>
+              </w:rPr>
+              <w:t>merupakan</w:t>
+            </w:r>
+            <w:proofErr w:type="spellEnd"/>
+            <w:r>
+              <w:rPr>
+                <w:sz w:val="22"/>
+                <w:szCs w:val="18"/>
+              </w:rPr>
+              <w:t xml:space="preserve"> </w:t>
+            </w:r>
+            <w:proofErr w:type="spellStart"/>
+            <w:r>
+              <w:rPr>
+                <w:sz w:val="22"/>
+                <w:szCs w:val="18"/>
+              </w:rPr>
+              <w:t>halaman</w:t>
+            </w:r>
+            <w:proofErr w:type="spellEnd"/>
+            <w:r>
+              <w:rPr>
+                <w:sz w:val="22"/>
+                <w:szCs w:val="18"/>
+              </w:rPr>
+              <w:t xml:space="preserve"> yang </w:t>
+            </w:r>
+            <w:proofErr w:type="spellStart"/>
+            <w:r>
+              <w:rPr>
+                <w:sz w:val="22"/>
+                <w:szCs w:val="18"/>
+              </w:rPr>
+              <w:t>digunakan</w:t>
+            </w:r>
+            <w:proofErr w:type="spellEnd"/>
+            <w:r>
+              <w:rPr>
+                <w:sz w:val="22"/>
+                <w:szCs w:val="18"/>
+              </w:rPr>
+              <w:t xml:space="preserve"> </w:t>
+            </w:r>
+            <w:proofErr w:type="spellStart"/>
+            <w:r>
+              <w:rPr>
+                <w:sz w:val="22"/>
+                <w:szCs w:val="18"/>
+              </w:rPr>
+              <w:t>untuk</w:t>
+            </w:r>
+            <w:proofErr w:type="spellEnd"/>
+            <w:r>
+              <w:rPr>
+                <w:sz w:val="22"/>
+                <w:szCs w:val="18"/>
+              </w:rPr>
+              <w:t xml:space="preserve"> </w:t>
+            </w:r>
+            <w:proofErr w:type="spellStart"/>
+            <w:r>
+              <w:rPr>
+                <w:sz w:val="22"/>
+                <w:szCs w:val="18"/>
+              </w:rPr>
+              <w:t>menyimpan</w:t>
+            </w:r>
+            <w:proofErr w:type="spellEnd"/>
+            <w:r>
+              <w:rPr>
+                <w:sz w:val="22"/>
+                <w:szCs w:val="18"/>
+              </w:rPr>
+              <w:t xml:space="preserve"> data </w:t>
+            </w:r>
+            <w:proofErr w:type="spellStart"/>
+            <w:r>
+              <w:rPr>
+                <w:sz w:val="22"/>
+                <w:szCs w:val="18"/>
+              </w:rPr>
+              <w:t>barang</w:t>
+            </w:r>
+            <w:proofErr w:type="spellEnd"/>
+            <w:r>
+              <w:rPr>
+                <w:sz w:val="22"/>
+                <w:szCs w:val="18"/>
+              </w:rPr>
+              <w:t xml:space="preserve"> </w:t>
+            </w:r>
+            <w:proofErr w:type="spellStart"/>
+            <w:proofErr w:type="gramStart"/>
+            <w:r>
+              <w:rPr>
+                <w:sz w:val="22"/>
+                <w:szCs w:val="18"/>
+              </w:rPr>
+              <w:t>rusak</w:t>
+            </w:r>
+            <w:proofErr w:type="spellEnd"/>
+            <w:r>
+              <w:rPr>
+                <w:sz w:val="22"/>
+                <w:szCs w:val="18"/>
+              </w:rPr>
+              <w:t xml:space="preserve"> .</w:t>
+            </w:r>
+            <w:proofErr w:type="gramEnd"/>
+            <w:r>
+              <w:rPr>
+                <w:sz w:val="22"/>
+                <w:szCs w:val="18"/>
+              </w:rPr>
+              <w:t xml:space="preserve"> </w:t>
+            </w:r>
+          </w:p>
+        </w:tc>
+      </w:tr>
+      <w:tr>
+        <w:tc>
+          <w:tcPr>
+            <w:tcW w:w="595" w:type="dxa"/>
+            <w:tcBorders>
+              <w:top w:val="single" w:sz="4" w:space="0" w:color="auto"/>
+              <w:left w:val="single" w:sz="4" w:space="0" w:color="auto"/>
+              <w:bottom w:val="single" w:sz="4" w:space="0" w:color="auto"/>
+              <w:right w:val="single" w:sz="4" w:space="0" w:color="auto"/>
+            </w:tcBorders>
+            <w:hideMark/>
+          </w:tcPr>
+          <w:p>
+            <w:pPr>
+              <w:pStyle w:val="Header"/>
+              <w:tabs>
+                <w:tab w:val="left" w:pos="720"/>
+              </w:tabs>
+              <w:spacing w:line="360" w:lineRule="auto"/>
+              <w:jc w:val="center"/>
+              <w:rPr>
+                <w:sz w:val="22"/>
+                <w:szCs w:val="18"/>
+              </w:rPr>
+            </w:pPr>
+            <w:r>
+              <w:rPr>
+                <w:sz w:val="22"/>
+                <w:szCs w:val="18"/>
+              </w:rPr>
+              <w:t>6.</w:t>
+            </w:r>
+          </w:p>
+        </w:tc>
+        <w:tc>
+          <w:tcPr>
+            <w:tcW w:w="1732" w:type="dxa"/>
+            <w:tcBorders>
+              <w:top w:val="single" w:sz="4" w:space="0" w:color="auto"/>
+              <w:left w:val="single" w:sz="4" w:space="0" w:color="auto"/>
+              <w:bottom w:val="single" w:sz="4" w:space="0" w:color="auto"/>
+              <w:right w:val="single" w:sz="4" w:space="0" w:color="auto"/>
+            </w:tcBorders>
+            <w:hideMark/>
+          </w:tcPr>
+          <w:p>
+            <w:pPr>
+              <w:pStyle w:val="Header"/>
+              <w:tabs>
+                <w:tab w:val="left" w:pos="720"/>
+              </w:tabs>
+              <w:spacing w:line="360" w:lineRule="auto"/>
+              <w:rPr>
+                <w:sz w:val="22"/>
+                <w:szCs w:val="18"/>
+              </w:rPr>
+            </w:pPr>
+            <w:proofErr w:type="spellStart"/>
+            <w:r>
+              <w:rPr>
+                <w:sz w:val="22"/>
+                <w:szCs w:val="18"/>
+              </w:rPr>
+              <w:t>Skenario</w:t>
+            </w:r>
+            <w:proofErr w:type="spellEnd"/>
+          </w:p>
+        </w:tc>
+        <w:tc>
+          <w:tcPr>
+            <w:tcW w:w="7028" w:type="dxa"/>
+            <w:tcBorders>
+              <w:top w:val="single" w:sz="4" w:space="0" w:color="auto"/>
+              <w:left w:val="single" w:sz="4" w:space="0" w:color="auto"/>
+              <w:bottom w:val="single" w:sz="4" w:space="0" w:color="auto"/>
+              <w:right w:val="single" w:sz="4" w:space="0" w:color="auto"/>
+            </w:tcBorders>
+            <w:hideMark/>
+          </w:tcPr>
+          <w:p>
+            <w:pPr>
+              <w:pStyle w:val="Header"/>
+              <w:numPr>
+                <w:ilvl w:val="0"/>
+                <w:numId w:val="42"/>
+              </w:numPr>
+              <w:tabs>
+                <w:tab w:val="left" w:pos="720"/>
+              </w:tabs>
+              <w:spacing w:line="360" w:lineRule="auto"/>
+              <w:rPr>
+                <w:sz w:val="22"/>
+                <w:szCs w:val="18"/>
+              </w:rPr>
+            </w:pPr>
+            <w:r>
+              <w:rPr>
+                <w:sz w:val="22"/>
+                <w:szCs w:val="18"/>
+              </w:rPr>
+              <w:t xml:space="preserve">Admin </w:t>
+            </w:r>
+            <w:proofErr w:type="spellStart"/>
+            <w:r>
+              <w:rPr>
+                <w:sz w:val="22"/>
+                <w:szCs w:val="18"/>
+              </w:rPr>
+              <w:t>mengakses</w:t>
+            </w:r>
+            <w:proofErr w:type="spellEnd"/>
+            <w:r>
+              <w:rPr>
+                <w:sz w:val="22"/>
+                <w:szCs w:val="18"/>
+              </w:rPr>
+              <w:t xml:space="preserve"> </w:t>
+            </w:r>
+            <w:proofErr w:type="spellStart"/>
+            <w:r>
+              <w:rPr>
+                <w:sz w:val="22"/>
+                <w:szCs w:val="18"/>
+              </w:rPr>
+              <w:t>halaman</w:t>
+            </w:r>
+            <w:proofErr w:type="spellEnd"/>
+            <w:r>
+              <w:rPr>
+                <w:sz w:val="22"/>
+                <w:szCs w:val="18"/>
+              </w:rPr>
+              <w:t xml:space="preserve"> </w:t>
+            </w:r>
+            <w:proofErr w:type="spellStart"/>
+            <w:r>
+              <w:rPr>
+                <w:sz w:val="22"/>
+                <w:szCs w:val="18"/>
+              </w:rPr>
+              <w:t>barang</w:t>
+            </w:r>
+            <w:proofErr w:type="spellEnd"/>
+            <w:r>
+              <w:rPr>
+                <w:sz w:val="22"/>
+                <w:szCs w:val="18"/>
+              </w:rPr>
+              <w:t xml:space="preserve"> </w:t>
+            </w:r>
+            <w:proofErr w:type="spellStart"/>
+            <w:r>
+              <w:rPr>
+                <w:sz w:val="22"/>
+                <w:szCs w:val="18"/>
+              </w:rPr>
+              <w:t>rusak</w:t>
+            </w:r>
+            <w:proofErr w:type="spellEnd"/>
+            <w:r>
+              <w:rPr>
+                <w:sz w:val="22"/>
+                <w:szCs w:val="18"/>
+              </w:rPr>
+              <w:t>.</w:t>
+            </w:r>
+          </w:p>
+          <w:p>
+            <w:pPr>
+              <w:pStyle w:val="Header"/>
+              <w:numPr>
+                <w:ilvl w:val="0"/>
+                <w:numId w:val="42"/>
+              </w:numPr>
+              <w:tabs>
+                <w:tab w:val="left" w:pos="720"/>
+              </w:tabs>
+              <w:spacing w:line="360" w:lineRule="auto"/>
+              <w:ind w:left="706"/>
+              <w:rPr>
+                <w:sz w:val="22"/>
+                <w:szCs w:val="18"/>
+              </w:rPr>
+            </w:pPr>
+            <w:r>
+              <w:rPr>
+                <w:sz w:val="22"/>
+                <w:szCs w:val="18"/>
+              </w:rPr>
+              <w:t xml:space="preserve">Admin </w:t>
+            </w:r>
+            <w:proofErr w:type="spellStart"/>
+            <w:r>
+              <w:rPr>
+                <w:sz w:val="22"/>
+                <w:szCs w:val="18"/>
+              </w:rPr>
+              <w:t>mengklik</w:t>
+            </w:r>
+            <w:proofErr w:type="spellEnd"/>
+            <w:r>
+              <w:rPr>
+                <w:sz w:val="22"/>
+                <w:szCs w:val="18"/>
+              </w:rPr>
+              <w:t xml:space="preserve"> </w:t>
+            </w:r>
+            <w:proofErr w:type="spellStart"/>
+            <w:r>
+              <w:rPr>
+                <w:sz w:val="22"/>
+                <w:szCs w:val="18"/>
+              </w:rPr>
+              <w:t>tombol</w:t>
+            </w:r>
+            <w:proofErr w:type="spellEnd"/>
+            <w:r>
+              <w:rPr>
+                <w:sz w:val="22"/>
+                <w:szCs w:val="18"/>
+              </w:rPr>
+              <w:t xml:space="preserve"> </w:t>
+            </w:r>
+            <w:proofErr w:type="spellStart"/>
+            <w:r>
+              <w:rPr>
+                <w:sz w:val="22"/>
+                <w:szCs w:val="18"/>
+              </w:rPr>
+              <w:t>tambah</w:t>
+            </w:r>
+            <w:proofErr w:type="spellEnd"/>
+            <w:r>
+              <w:rPr>
+                <w:sz w:val="22"/>
+                <w:szCs w:val="18"/>
+              </w:rPr>
+              <w:t xml:space="preserve"> </w:t>
+            </w:r>
+            <w:proofErr w:type="spellStart"/>
+            <w:r>
+              <w:rPr>
+                <w:sz w:val="22"/>
+                <w:szCs w:val="18"/>
+              </w:rPr>
+              <w:t>barang</w:t>
+            </w:r>
+            <w:proofErr w:type="spellEnd"/>
+            <w:r>
+              <w:rPr>
+                <w:sz w:val="22"/>
+                <w:szCs w:val="18"/>
+              </w:rPr>
+              <w:t xml:space="preserve"> </w:t>
+            </w:r>
+            <w:proofErr w:type="spellStart"/>
+            <w:r>
+              <w:rPr>
+                <w:sz w:val="22"/>
+                <w:szCs w:val="18"/>
+              </w:rPr>
+              <w:t>rusak</w:t>
+            </w:r>
+            <w:proofErr w:type="spellEnd"/>
+            <w:r>
+              <w:rPr>
+                <w:sz w:val="22"/>
+                <w:szCs w:val="18"/>
+              </w:rPr>
+              <w:t>.</w:t>
+            </w:r>
+          </w:p>
+          <w:p>
+            <w:pPr>
+              <w:pStyle w:val="Header"/>
+              <w:numPr>
+                <w:ilvl w:val="0"/>
+                <w:numId w:val="42"/>
+              </w:numPr>
+              <w:tabs>
+                <w:tab w:val="left" w:pos="720"/>
+              </w:tabs>
+              <w:spacing w:line="360" w:lineRule="auto"/>
+              <w:ind w:left="706"/>
+              <w:rPr>
+                <w:sz w:val="22"/>
+                <w:szCs w:val="18"/>
+              </w:rPr>
+            </w:pPr>
+            <w:r>
+              <w:rPr>
+                <w:sz w:val="22"/>
+                <w:szCs w:val="18"/>
+              </w:rPr>
+              <w:t xml:space="preserve">Admin </w:t>
+            </w:r>
+            <w:proofErr w:type="spellStart"/>
+            <w:r>
+              <w:rPr>
+                <w:sz w:val="22"/>
+                <w:szCs w:val="18"/>
+              </w:rPr>
+              <w:t>memasukkan</w:t>
+            </w:r>
+            <w:proofErr w:type="spellEnd"/>
+            <w:r>
+              <w:rPr>
+                <w:sz w:val="22"/>
+                <w:szCs w:val="18"/>
+              </w:rPr>
+              <w:t xml:space="preserve"> item </w:t>
+            </w:r>
+            <w:proofErr w:type="spellStart"/>
+            <w:r>
+              <w:rPr>
+                <w:sz w:val="22"/>
+                <w:szCs w:val="18"/>
+              </w:rPr>
+              <w:t>barang</w:t>
+            </w:r>
+            <w:proofErr w:type="spellEnd"/>
+            <w:r>
+              <w:rPr>
+                <w:sz w:val="22"/>
+                <w:szCs w:val="18"/>
+              </w:rPr>
+              <w:t xml:space="preserve"> </w:t>
+            </w:r>
+            <w:proofErr w:type="spellStart"/>
+            <w:r>
+              <w:rPr>
+                <w:sz w:val="22"/>
+                <w:szCs w:val="18"/>
+              </w:rPr>
+              <w:t>rusak</w:t>
+            </w:r>
+            <w:proofErr w:type="spellEnd"/>
+            <w:r>
+              <w:rPr>
+                <w:sz w:val="22"/>
+                <w:szCs w:val="18"/>
+              </w:rPr>
+              <w:t xml:space="preserve"> yang </w:t>
+            </w:r>
+            <w:proofErr w:type="spellStart"/>
+            <w:r>
+              <w:rPr>
+                <w:sz w:val="22"/>
+                <w:szCs w:val="18"/>
+              </w:rPr>
+              <w:t>ada</w:t>
+            </w:r>
+            <w:proofErr w:type="spellEnd"/>
+            <w:r>
+              <w:rPr>
+                <w:sz w:val="22"/>
+                <w:szCs w:val="18"/>
+              </w:rPr>
+              <w:t>.</w:t>
+            </w:r>
+          </w:p>
+          <w:p>
+            <w:pPr>
+              <w:pStyle w:val="Header"/>
+              <w:numPr>
+                <w:ilvl w:val="0"/>
+                <w:numId w:val="42"/>
+              </w:numPr>
+              <w:tabs>
+                <w:tab w:val="left" w:pos="720"/>
+              </w:tabs>
+              <w:spacing w:line="360" w:lineRule="auto"/>
+              <w:ind w:left="706"/>
+              <w:rPr>
+                <w:sz w:val="22"/>
+                <w:szCs w:val="18"/>
+              </w:rPr>
+            </w:pPr>
+            <w:r>
+              <w:rPr>
+                <w:sz w:val="22"/>
+                <w:szCs w:val="18"/>
+              </w:rPr>
+              <w:t xml:space="preserve">Admin </w:t>
+            </w:r>
+            <w:proofErr w:type="spellStart"/>
+            <w:r>
+              <w:rPr>
+                <w:sz w:val="22"/>
+                <w:szCs w:val="18"/>
+              </w:rPr>
+              <w:t>mengklik</w:t>
+            </w:r>
+            <w:proofErr w:type="spellEnd"/>
+            <w:r>
+              <w:rPr>
+                <w:sz w:val="22"/>
+                <w:szCs w:val="18"/>
+              </w:rPr>
+              <w:t xml:space="preserve"> </w:t>
+            </w:r>
+            <w:proofErr w:type="spellStart"/>
+            <w:r>
+              <w:rPr>
+                <w:sz w:val="22"/>
+                <w:szCs w:val="18"/>
+              </w:rPr>
+              <w:t>tombol</w:t>
+            </w:r>
+            <w:proofErr w:type="spellEnd"/>
+            <w:r>
+              <w:rPr>
+                <w:sz w:val="22"/>
+                <w:szCs w:val="18"/>
+              </w:rPr>
+              <w:t xml:space="preserve"> </w:t>
+            </w:r>
+            <w:proofErr w:type="spellStart"/>
+            <w:r>
+              <w:rPr>
+                <w:sz w:val="22"/>
+                <w:szCs w:val="18"/>
+              </w:rPr>
+              <w:t>simpan</w:t>
+            </w:r>
+            <w:proofErr w:type="spellEnd"/>
+            <w:r>
+              <w:rPr>
+                <w:sz w:val="22"/>
+                <w:szCs w:val="18"/>
+              </w:rPr>
+              <w:t>.</w:t>
+            </w:r>
+          </w:p>
+          <w:p>
+            <w:pPr>
+              <w:pStyle w:val="Header"/>
+              <w:numPr>
+                <w:ilvl w:val="0"/>
+                <w:numId w:val="42"/>
+              </w:numPr>
+              <w:tabs>
+                <w:tab w:val="left" w:pos="720"/>
+              </w:tabs>
+              <w:spacing w:line="360" w:lineRule="auto"/>
+              <w:ind w:left="706"/>
+              <w:rPr>
+                <w:sz w:val="22"/>
+                <w:szCs w:val="18"/>
+              </w:rPr>
+            </w:pPr>
+            <w:r>
+              <w:rPr>
+                <w:sz w:val="22"/>
+                <w:szCs w:val="18"/>
+              </w:rPr>
+              <w:t xml:space="preserve">Admin </w:t>
+            </w:r>
+            <w:proofErr w:type="spellStart"/>
+            <w:r>
+              <w:rPr>
+                <w:sz w:val="22"/>
+                <w:szCs w:val="18"/>
+              </w:rPr>
+              <w:t>dapat</w:t>
+            </w:r>
+            <w:proofErr w:type="spellEnd"/>
+            <w:r>
+              <w:rPr>
+                <w:sz w:val="22"/>
+                <w:szCs w:val="18"/>
+              </w:rPr>
+              <w:t xml:space="preserve"> </w:t>
+            </w:r>
+            <w:proofErr w:type="spellStart"/>
+            <w:r>
+              <w:rPr>
+                <w:sz w:val="22"/>
+                <w:szCs w:val="18"/>
+              </w:rPr>
+              <w:t>melihat</w:t>
+            </w:r>
+            <w:proofErr w:type="spellEnd"/>
+            <w:r>
+              <w:rPr>
+                <w:sz w:val="22"/>
+                <w:szCs w:val="18"/>
+              </w:rPr>
+              <w:t xml:space="preserve"> data </w:t>
+            </w:r>
+            <w:proofErr w:type="spellStart"/>
+            <w:r>
+              <w:rPr>
+                <w:sz w:val="22"/>
+                <w:szCs w:val="18"/>
+              </w:rPr>
+              <w:t>barang</w:t>
+            </w:r>
+            <w:proofErr w:type="spellEnd"/>
+            <w:r>
+              <w:rPr>
+                <w:sz w:val="22"/>
+                <w:szCs w:val="18"/>
+              </w:rPr>
+              <w:t xml:space="preserve"> </w:t>
+            </w:r>
+            <w:proofErr w:type="spellStart"/>
+            <w:r>
+              <w:rPr>
+                <w:sz w:val="22"/>
+                <w:szCs w:val="18"/>
+              </w:rPr>
+              <w:t>rusak</w:t>
+            </w:r>
+            <w:proofErr w:type="spellEnd"/>
+            <w:r>
+              <w:rPr>
+                <w:sz w:val="22"/>
+                <w:szCs w:val="18"/>
+              </w:rPr>
+              <w:t xml:space="preserve"> yang </w:t>
+            </w:r>
+            <w:proofErr w:type="spellStart"/>
+            <w:r>
+              <w:rPr>
+                <w:sz w:val="22"/>
+                <w:szCs w:val="18"/>
+              </w:rPr>
+              <w:t>telah</w:t>
+            </w:r>
+            <w:proofErr w:type="spellEnd"/>
+            <w:r>
+              <w:rPr>
+                <w:sz w:val="22"/>
+                <w:szCs w:val="18"/>
+              </w:rPr>
+              <w:t xml:space="preserve"> </w:t>
+            </w:r>
+            <w:proofErr w:type="spellStart"/>
+            <w:r>
+              <w:rPr>
+                <w:sz w:val="22"/>
+                <w:szCs w:val="18"/>
+              </w:rPr>
+              <w:t>tersimpan</w:t>
+            </w:r>
+            <w:proofErr w:type="spellEnd"/>
+          </w:p>
+        </w:tc>
+      </w:tr>
+    </w:tbl>
+    <w:p>
+      <w:pPr>
+        <w:pStyle w:val="Header"/>
+        <w:tabs>
+          <w:tab w:val="left" w:pos="720"/>
+        </w:tabs>
+        <w:spacing w:line="360" w:lineRule="auto"/>
+      </w:pPr>
+    </w:p>
+    <w:p>
+      <w:pPr>
+        <w:spacing w:line="360" w:lineRule="auto"/>
+        <w:rPr>
+          <w:rStyle w:val="Heading2Char"/>
+          <w:i w:val="0"/>
+          <w:iCs/>
+          <w:szCs w:val="24"/>
+        </w:rPr>
+      </w:pPr>
+      <w:r>
+        <w:rPr>
+          <w:b/>
+          <w:sz w:val="24"/>
+          <w:szCs w:val="24"/>
+        </w:rPr>
+        <w:t xml:space="preserve">4.5. </w:t>
+      </w:r>
+      <w:r>
+        <w:rPr>
+          <w:rStyle w:val="Heading2Char"/>
+          <w:iCs/>
+          <w:szCs w:val="24"/>
+        </w:rPr>
+        <w:t xml:space="preserve">Fitur </w:t>
+      </w:r>
+      <w:proofErr w:type="spellStart"/>
+      <w:r>
+        <w:rPr>
+          <w:rStyle w:val="Heading2Char"/>
+          <w:iCs/>
+          <w:szCs w:val="24"/>
+        </w:rPr>
+        <w:t>sistem</w:t>
+      </w:r>
+      <w:proofErr w:type="spellEnd"/>
+      <w:r>
+        <w:rPr>
+          <w:rStyle w:val="Heading2Char"/>
+          <w:iCs/>
+          <w:szCs w:val="24"/>
+        </w:rPr>
+        <w:t xml:space="preserve"> data sales</w:t>
+      </w:r>
+    </w:p>
+    <w:p>
+      <w:pPr>
+        <w:spacing w:line="360" w:lineRule="auto"/>
+        <w:ind w:firstLine="720"/>
+        <w:rPr>
+          <w:rStyle w:val="Heading2Char"/>
+          <w:b w:val="0"/>
+          <w:bCs/>
+          <w:i w:val="0"/>
+          <w:iCs/>
+          <w:szCs w:val="24"/>
+        </w:rPr>
+      </w:pPr>
+      <w:r>
+        <w:rPr>
+          <w:rStyle w:val="Heading2Char"/>
+          <w:rFonts w:ascii="Times New Roman" w:hAnsi="Times New Roman"/>
+          <w:b w:val="0"/>
+          <w:i w:val="0"/>
+          <w:sz w:val="22"/>
+          <w:szCs w:val="22"/>
+        </w:rPr>
+        <w:t xml:space="preserve">Fitur </w:t>
+      </w:r>
+      <w:proofErr w:type="spellStart"/>
+      <w:r>
+        <w:rPr>
+          <w:rStyle w:val="Heading2Char"/>
+          <w:rFonts w:ascii="Times New Roman" w:hAnsi="Times New Roman"/>
+          <w:b w:val="0"/>
+          <w:i w:val="0"/>
+          <w:sz w:val="22"/>
+          <w:szCs w:val="22"/>
+        </w:rPr>
+        <w:t>ini</w:t>
+      </w:r>
+      <w:proofErr w:type="spellEnd"/>
+      <w:r>
+        <w:rPr>
+          <w:rStyle w:val="Heading2Char"/>
+          <w:rFonts w:ascii="Times New Roman" w:hAnsi="Times New Roman"/>
+          <w:b w:val="0"/>
+          <w:i w:val="0"/>
+          <w:sz w:val="22"/>
+          <w:szCs w:val="22"/>
+        </w:rPr>
+        <w:t xml:space="preserve"> </w:t>
+      </w:r>
+      <w:proofErr w:type="spellStart"/>
+      <w:r>
+        <w:rPr>
+          <w:rStyle w:val="Heading2Char"/>
+          <w:rFonts w:ascii="Times New Roman" w:hAnsi="Times New Roman"/>
+          <w:b w:val="0"/>
+          <w:i w:val="0"/>
+          <w:sz w:val="22"/>
+          <w:szCs w:val="22"/>
+        </w:rPr>
+        <w:t>adalah</w:t>
+      </w:r>
+      <w:proofErr w:type="spellEnd"/>
+      <w:r>
+        <w:rPr>
+          <w:rStyle w:val="Heading2Char"/>
+          <w:rFonts w:ascii="Times New Roman" w:hAnsi="Times New Roman"/>
+          <w:b w:val="0"/>
+          <w:i w:val="0"/>
+          <w:sz w:val="22"/>
+          <w:szCs w:val="22"/>
+        </w:rPr>
+        <w:t xml:space="preserve"> </w:t>
+      </w:r>
+      <w:proofErr w:type="spellStart"/>
+      <w:r>
+        <w:rPr>
+          <w:rStyle w:val="Heading2Char"/>
+          <w:rFonts w:ascii="Times New Roman" w:hAnsi="Times New Roman"/>
+          <w:b w:val="0"/>
+          <w:i w:val="0"/>
+          <w:sz w:val="22"/>
+          <w:szCs w:val="22"/>
+        </w:rPr>
+        <w:t>fitur</w:t>
+      </w:r>
+      <w:proofErr w:type="spellEnd"/>
+      <w:r>
+        <w:rPr>
+          <w:rStyle w:val="Heading2Char"/>
+          <w:rFonts w:ascii="Times New Roman" w:hAnsi="Times New Roman"/>
+          <w:b w:val="0"/>
+          <w:i w:val="0"/>
+          <w:sz w:val="22"/>
+          <w:szCs w:val="22"/>
+        </w:rPr>
+        <w:t xml:space="preserve"> yang </w:t>
+      </w:r>
+      <w:proofErr w:type="spellStart"/>
+      <w:r>
+        <w:rPr>
+          <w:rStyle w:val="Heading2Char"/>
+          <w:rFonts w:ascii="Times New Roman" w:hAnsi="Times New Roman"/>
+          <w:b w:val="0"/>
+          <w:i w:val="0"/>
+          <w:sz w:val="22"/>
+          <w:szCs w:val="22"/>
+        </w:rPr>
+        <w:t>berguna</w:t>
+      </w:r>
+      <w:proofErr w:type="spellEnd"/>
+      <w:r>
+        <w:rPr>
+          <w:rStyle w:val="Heading2Char"/>
+          <w:rFonts w:ascii="Times New Roman" w:hAnsi="Times New Roman"/>
+          <w:b w:val="0"/>
+          <w:i w:val="0"/>
+          <w:sz w:val="22"/>
+          <w:szCs w:val="22"/>
+        </w:rPr>
+        <w:t xml:space="preserve"> </w:t>
+      </w:r>
+      <w:proofErr w:type="spellStart"/>
+      <w:r>
+        <w:rPr>
+          <w:rStyle w:val="Heading2Char"/>
+          <w:rFonts w:ascii="Times New Roman" w:hAnsi="Times New Roman"/>
+          <w:b w:val="0"/>
+          <w:i w:val="0"/>
+          <w:sz w:val="22"/>
+          <w:szCs w:val="22"/>
+        </w:rPr>
+        <w:t>untuk</w:t>
+      </w:r>
+      <w:proofErr w:type="spellEnd"/>
+      <w:r>
+        <w:rPr>
+          <w:rStyle w:val="Heading2Char"/>
+          <w:rFonts w:ascii="Times New Roman" w:hAnsi="Times New Roman"/>
+          <w:b w:val="0"/>
+          <w:i w:val="0"/>
+          <w:sz w:val="22"/>
+          <w:szCs w:val="22"/>
+        </w:rPr>
+        <w:t xml:space="preserve"> </w:t>
+      </w:r>
+      <w:proofErr w:type="spellStart"/>
+      <w:r>
+        <w:rPr>
+          <w:rStyle w:val="Heading2Char"/>
+          <w:rFonts w:ascii="Times New Roman" w:hAnsi="Times New Roman"/>
+          <w:b w:val="0"/>
+          <w:i w:val="0"/>
+          <w:sz w:val="22"/>
+          <w:szCs w:val="22"/>
+        </w:rPr>
+        <w:t>menyimpan</w:t>
+      </w:r>
+      <w:proofErr w:type="spellEnd"/>
+      <w:r>
+        <w:rPr>
+          <w:rStyle w:val="Heading2Char"/>
+          <w:rFonts w:ascii="Times New Roman" w:hAnsi="Times New Roman"/>
+          <w:b w:val="0"/>
+          <w:i w:val="0"/>
+          <w:sz w:val="22"/>
+          <w:szCs w:val="22"/>
+        </w:rPr>
+        <w:t xml:space="preserve"> data </w:t>
+      </w:r>
+      <w:proofErr w:type="spellStart"/>
+      <w:r>
+        <w:rPr>
+          <w:rStyle w:val="Heading2Char"/>
+          <w:rFonts w:ascii="Times New Roman" w:hAnsi="Times New Roman"/>
+          <w:b w:val="0"/>
+          <w:i w:val="0"/>
+          <w:sz w:val="22"/>
+          <w:szCs w:val="22"/>
+        </w:rPr>
+        <w:t>tentang</w:t>
+      </w:r>
+      <w:proofErr w:type="spellEnd"/>
+      <w:r>
+        <w:rPr>
+          <w:rStyle w:val="Heading2Char"/>
+          <w:rFonts w:ascii="Times New Roman" w:hAnsi="Times New Roman"/>
+          <w:b w:val="0"/>
+          <w:i w:val="0"/>
+          <w:sz w:val="22"/>
+          <w:szCs w:val="22"/>
+        </w:rPr>
+        <w:t xml:space="preserve"> </w:t>
+      </w:r>
+      <w:proofErr w:type="spellStart"/>
+      <w:r>
+        <w:rPr>
+          <w:rStyle w:val="Heading2Char"/>
+          <w:rFonts w:ascii="Times New Roman" w:hAnsi="Times New Roman"/>
+          <w:b w:val="0"/>
+          <w:i w:val="0"/>
+          <w:sz w:val="22"/>
+          <w:szCs w:val="22"/>
+        </w:rPr>
+        <w:t>barang</w:t>
+      </w:r>
+      <w:proofErr w:type="spellEnd"/>
+      <w:r>
+        <w:rPr>
+          <w:rStyle w:val="Heading2Char"/>
+          <w:rFonts w:ascii="Times New Roman" w:hAnsi="Times New Roman"/>
+          <w:b w:val="0"/>
+          <w:i w:val="0"/>
+          <w:sz w:val="22"/>
+          <w:szCs w:val="22"/>
+        </w:rPr>
+        <w:t xml:space="preserve"> </w:t>
+      </w:r>
+      <w:proofErr w:type="spellStart"/>
+      <w:r>
+        <w:rPr>
+          <w:rStyle w:val="Heading2Char"/>
+          <w:rFonts w:ascii="Times New Roman" w:hAnsi="Times New Roman"/>
+          <w:b w:val="0"/>
+          <w:i w:val="0"/>
+          <w:sz w:val="22"/>
+          <w:szCs w:val="22"/>
+        </w:rPr>
+        <w:t>rusak</w:t>
+      </w:r>
+      <w:proofErr w:type="spellEnd"/>
+      <w:r>
+        <w:rPr>
+          <w:rStyle w:val="Heading2Char"/>
+          <w:bCs/>
+          <w:iCs/>
+          <w:szCs w:val="24"/>
+        </w:rPr>
+        <w:t>.</w:t>
+      </w:r>
+    </w:p>
+    <w:p>
+      <w:pPr>
+        <w:spacing w:line="360" w:lineRule="auto"/>
+        <w:jc w:val="center"/>
+      </w:pPr>
+      <w:r>
+        <w:rPr>
+          <w:noProof/>
+          <w:lang w:val="en-ID" w:eastAsia="en-ID"/>
+        </w:rPr>
+        <w:drawing>
+          <wp:inline distT="0" distB="0" distL="0" distR="0" wp14:anchorId="177E7719" wp14:editId="50EE5787">
+            <wp:extent cx="5514975" cy="2085975"/>
+            <wp:effectExtent l="0" t="0" r="9525" b="9525"/>
+            <wp:docPr id="2" name="Picture 2"/>
+            <wp:cNvGraphicFramePr>
+              <a:graphicFrameLocks xmlns:a="http://schemas.openxmlformats.org/drawingml/2006/main" noChangeAspect="1"/>
+            </wp:cNvGraphicFramePr>
+            <a:graphic xmlns:a="http://schemas.openxmlformats.org/drawingml/2006/main">
+              <a:graphicData uri="http://schemas.openxmlformats.org/drawingml/2006/picture">
+                <pic:pic xmlns:pic="http://schemas.openxmlformats.org/drawingml/2006/picture">
+                  <pic:nvPicPr>
+                    <pic:cNvPr id="0" name="Picture 2"/>
+                    <pic:cNvPicPr>
+                      <a:picLocks noChangeAspect="1" noChangeArrowheads="1"/>
+                    </pic:cNvPicPr>
+                  </pic:nvPicPr>
+                  <pic:blipFill>
+                    <a:blip r:embed="rId10">
+                      <a:extLst>
+                        <a:ext uri="{28A0092B-C50C-407E-A947-70E740481C1C}">
+                          <a14:useLocalDpi xmlns:a14="http://schemas.microsoft.com/office/drawing/2010/main" val="0"/>
+                        </a:ext>
+                      </a:extLst>
+                    </a:blip>
+                    <a:srcRect/>
+                    <a:stretch>
+                      <a:fillRect/>
+                    </a:stretch>
+                  </pic:blipFill>
+                  <pic:spPr bwMode="auto">
+                    <a:xfrm>
+                      <a:off x="0" y="0"/>
+                      <a:ext cx="5514975" cy="2085975"/>
+                    </a:xfrm>
+                    <a:prstGeom prst="rect">
+                      <a:avLst/>
+                    </a:prstGeom>
+                    <a:noFill/>
+                    <a:ln>
+                      <a:noFill/>
+                    </a:ln>
+                  </pic:spPr>
+                </pic:pic>
+              </a:graphicData>
+            </a:graphic>
+          </wp:inline>
+        </w:drawing>
+      </w:r>
+    </w:p>
+    <w:p>
+      <w:pPr>
+        <w:spacing w:line="360" w:lineRule="auto"/>
+        <w:jc w:val="center"/>
+        <w:rPr>
+          <w:bCs/>
+          <w:iCs/>
+          <w:sz w:val="22"/>
+          <w:szCs w:val="22"/>
+        </w:rPr>
+      </w:pPr>
+      <w:r>
+        <w:rPr>
+          <w:b/>
+          <w:iCs/>
+          <w:sz w:val="22"/>
+          <w:szCs w:val="22"/>
+        </w:rPr>
+        <w:t xml:space="preserve">Gambar 4.3.1 </w:t>
+      </w:r>
+      <w:r>
+        <w:rPr>
+          <w:bCs/>
+          <w:iCs/>
+          <w:sz w:val="22"/>
+          <w:szCs w:val="22"/>
+        </w:rPr>
+        <w:t>Use case data sales</w:t>
+      </w:r>
+    </w:p>
+    <w:p>
+      <w:pPr>
+        <w:pStyle w:val="Header"/>
+        <w:tabs>
+          <w:tab w:val="left" w:pos="720"/>
+        </w:tabs>
+        <w:spacing w:line="360" w:lineRule="auto"/>
+        <w:rPr>
+          <w:b/>
+          <w:bCs/>
+        </w:rPr>
+      </w:pPr>
+      <w:r>
+        <w:rPr>
+          <w:b/>
+          <w:bCs/>
+        </w:rPr>
+        <w:t xml:space="preserve">4.5.1 </w:t>
+      </w:r>
+      <w:proofErr w:type="spellStart"/>
+      <w:r>
+        <w:rPr>
+          <w:b/>
+          <w:bCs/>
+        </w:rPr>
+        <w:t>Deskripsi</w:t>
+      </w:r>
+      <w:proofErr w:type="spellEnd"/>
+      <w:r>
+        <w:rPr>
+          <w:b/>
+          <w:bCs/>
+        </w:rPr>
+        <w:t xml:space="preserve"> dan </w:t>
+      </w:r>
+      <w:proofErr w:type="spellStart"/>
+      <w:r>
+        <w:rPr>
+          <w:b/>
+          <w:bCs/>
+        </w:rPr>
+        <w:t>Prioritas</w:t>
+      </w:r>
+      <w:proofErr w:type="spellEnd"/>
+    </w:p>
+    <w:p>
+      <w:pPr>
+        <w:pStyle w:val="Header"/>
+        <w:tabs>
+          <w:tab w:val="left" w:pos="720"/>
+        </w:tabs>
+        <w:spacing w:line="360" w:lineRule="auto"/>
+        <w:ind w:firstLine="720"/>
+        <w:rPr>
+          <w:sz w:val="22"/>
+          <w:szCs w:val="18"/>
+        </w:rPr>
+      </w:pPr>
+      <w:r>
+        <w:rPr>
+          <w:sz w:val="22"/>
+          <w:szCs w:val="18"/>
+        </w:rPr>
+        <w:t xml:space="preserve">Fitur </w:t>
+      </w:r>
+      <w:proofErr w:type="spellStart"/>
+      <w:r>
+        <w:rPr>
+          <w:sz w:val="22"/>
+          <w:szCs w:val="18"/>
+        </w:rPr>
+        <w:t>ini</w:t>
+      </w:r>
+      <w:proofErr w:type="spellEnd"/>
+      <w:r>
+        <w:rPr>
+          <w:sz w:val="22"/>
+          <w:szCs w:val="18"/>
+        </w:rPr>
+        <w:t xml:space="preserve"> </w:t>
+      </w:r>
+      <w:proofErr w:type="spellStart"/>
+      <w:r>
+        <w:rPr>
+          <w:sz w:val="22"/>
+          <w:szCs w:val="18"/>
+        </w:rPr>
+        <w:t>untuk</w:t>
+      </w:r>
+      <w:proofErr w:type="spellEnd"/>
+      <w:r>
+        <w:rPr>
+          <w:sz w:val="22"/>
+          <w:szCs w:val="18"/>
+        </w:rPr>
+        <w:t xml:space="preserve"> </w:t>
+      </w:r>
+      <w:proofErr w:type="spellStart"/>
+      <w:r>
+        <w:rPr>
+          <w:sz w:val="22"/>
+          <w:szCs w:val="18"/>
+        </w:rPr>
+        <w:t>mendata</w:t>
+      </w:r>
+      <w:proofErr w:type="spellEnd"/>
+      <w:r>
+        <w:rPr>
+          <w:sz w:val="22"/>
+          <w:szCs w:val="18"/>
+        </w:rPr>
+        <w:t xml:space="preserve"> dan </w:t>
+      </w:r>
+      <w:proofErr w:type="spellStart"/>
+      <w:r>
+        <w:rPr>
+          <w:sz w:val="22"/>
+          <w:szCs w:val="18"/>
+        </w:rPr>
+        <w:t>menyimpan</w:t>
+      </w:r>
+      <w:proofErr w:type="spellEnd"/>
+      <w:r>
+        <w:rPr>
+          <w:sz w:val="22"/>
+          <w:szCs w:val="18"/>
+        </w:rPr>
+        <w:t xml:space="preserve"> data </w:t>
+      </w:r>
+      <w:proofErr w:type="spellStart"/>
+      <w:r>
+        <w:rPr>
+          <w:sz w:val="22"/>
+          <w:szCs w:val="18"/>
+        </w:rPr>
+        <w:t>mengenai</w:t>
+      </w:r>
+      <w:proofErr w:type="spellEnd"/>
+      <w:r>
+        <w:rPr>
+          <w:sz w:val="22"/>
+          <w:szCs w:val="18"/>
+        </w:rPr>
+        <w:t xml:space="preserve"> sales yang </w:t>
+      </w:r>
+      <w:proofErr w:type="spellStart"/>
+      <w:r>
+        <w:rPr>
+          <w:sz w:val="22"/>
+          <w:szCs w:val="18"/>
+        </w:rPr>
+        <w:t>bekerja</w:t>
+      </w:r>
+      <w:proofErr w:type="spellEnd"/>
+      <w:r>
+        <w:rPr>
+          <w:sz w:val="22"/>
+          <w:szCs w:val="18"/>
+        </w:rPr>
+        <w:t xml:space="preserve"> </w:t>
+      </w:r>
+      <w:proofErr w:type="spellStart"/>
+      <w:r>
+        <w:rPr>
+          <w:sz w:val="22"/>
+          <w:szCs w:val="18"/>
+        </w:rPr>
+        <w:t>sama</w:t>
+      </w:r>
+      <w:proofErr w:type="spellEnd"/>
+      <w:r>
+        <w:rPr>
+          <w:sz w:val="22"/>
+          <w:szCs w:val="18"/>
+        </w:rPr>
+        <w:t>.</w:t>
+      </w:r>
+    </w:p>
+    <w:p>
+      <w:pPr>
+        <w:pStyle w:val="Header"/>
+        <w:tabs>
+          <w:tab w:val="left" w:pos="720"/>
+        </w:tabs>
+        <w:spacing w:line="360" w:lineRule="auto"/>
+        <w:rPr>
+          <w:b/>
+          <w:bCs/>
+        </w:rPr>
+      </w:pPr>
+      <w:r>
+        <w:rPr>
+          <w:b/>
+          <w:bCs/>
+        </w:rPr>
+        <w:t>4.5.2 Tindakan/</w:t>
+      </w:r>
+      <w:proofErr w:type="spellStart"/>
+      <w:r>
+        <w:rPr>
+          <w:b/>
+          <w:bCs/>
+        </w:rPr>
+        <w:t>hasil</w:t>
+      </w:r>
+      <w:proofErr w:type="spellEnd"/>
+    </w:p>
+    <w:p>
+      <w:pPr>
+        <w:pStyle w:val="Header"/>
+        <w:tabs>
+          <w:tab w:val="left" w:pos="720"/>
+        </w:tabs>
+        <w:spacing w:line="360" w:lineRule="auto"/>
+        <w:ind w:firstLine="720"/>
+        <w:rPr>
+          <w:sz w:val="22"/>
+          <w:szCs w:val="18"/>
+        </w:rPr>
+      </w:pPr>
+      <w:r>
+        <w:rPr>
+          <w:sz w:val="22"/>
+          <w:szCs w:val="18"/>
+        </w:rPr>
+        <w:t xml:space="preserve">Hasil </w:t>
+      </w:r>
+      <w:proofErr w:type="spellStart"/>
+      <w:r>
+        <w:rPr>
+          <w:sz w:val="22"/>
+          <w:szCs w:val="18"/>
+        </w:rPr>
+        <w:t>atau</w:t>
+      </w:r>
+      <w:proofErr w:type="spellEnd"/>
+      <w:r>
+        <w:rPr>
+          <w:sz w:val="22"/>
+          <w:szCs w:val="18"/>
+        </w:rPr>
+        <w:t xml:space="preserve"> output </w:t>
+      </w:r>
+      <w:proofErr w:type="spellStart"/>
+      <w:r>
+        <w:rPr>
+          <w:sz w:val="22"/>
+          <w:szCs w:val="18"/>
+        </w:rPr>
+        <w:t>dari</w:t>
+      </w:r>
+      <w:proofErr w:type="spellEnd"/>
+      <w:r>
+        <w:rPr>
+          <w:sz w:val="22"/>
+          <w:szCs w:val="18"/>
+        </w:rPr>
+        <w:t xml:space="preserve"> </w:t>
+      </w:r>
+      <w:proofErr w:type="spellStart"/>
+      <w:r>
+        <w:rPr>
+          <w:sz w:val="22"/>
+          <w:szCs w:val="18"/>
+        </w:rPr>
+        <w:t>fitur</w:t>
+      </w:r>
+      <w:proofErr w:type="spellEnd"/>
+      <w:r>
+        <w:rPr>
+          <w:sz w:val="22"/>
+          <w:szCs w:val="18"/>
+        </w:rPr>
+        <w:t xml:space="preserve"> </w:t>
+      </w:r>
+      <w:proofErr w:type="spellStart"/>
+      <w:r>
+        <w:rPr>
+          <w:sz w:val="22"/>
+          <w:szCs w:val="18"/>
+        </w:rPr>
+        <w:t>ini</w:t>
+      </w:r>
+      <w:proofErr w:type="spellEnd"/>
+      <w:r>
+        <w:rPr>
+          <w:sz w:val="22"/>
+          <w:szCs w:val="18"/>
+        </w:rPr>
+        <w:t xml:space="preserve"> </w:t>
+      </w:r>
+      <w:proofErr w:type="spellStart"/>
+      <w:r>
+        <w:rPr>
+          <w:sz w:val="22"/>
+          <w:szCs w:val="18"/>
+        </w:rPr>
+        <w:t>adalah</w:t>
+      </w:r>
+      <w:proofErr w:type="spellEnd"/>
+      <w:r>
+        <w:rPr>
+          <w:sz w:val="22"/>
+          <w:szCs w:val="18"/>
+        </w:rPr>
+        <w:t xml:space="preserve"> data </w:t>
+      </w:r>
+      <w:proofErr w:type="spellStart"/>
+      <w:r>
+        <w:rPr>
+          <w:sz w:val="22"/>
+          <w:szCs w:val="18"/>
+        </w:rPr>
+        <w:t>data</w:t>
+      </w:r>
+      <w:proofErr w:type="spellEnd"/>
+      <w:r>
+        <w:rPr>
+          <w:sz w:val="22"/>
+          <w:szCs w:val="18"/>
+        </w:rPr>
+        <w:t xml:space="preserve"> sales yang </w:t>
+      </w:r>
+      <w:proofErr w:type="spellStart"/>
+      <w:r>
+        <w:rPr>
+          <w:sz w:val="22"/>
+          <w:szCs w:val="18"/>
+        </w:rPr>
+        <w:t>bekerja</w:t>
+      </w:r>
+      <w:proofErr w:type="spellEnd"/>
+      <w:r>
+        <w:rPr>
+          <w:sz w:val="22"/>
+          <w:szCs w:val="18"/>
+        </w:rPr>
+        <w:t xml:space="preserve"> </w:t>
+      </w:r>
+      <w:proofErr w:type="spellStart"/>
+      <w:r>
+        <w:rPr>
+          <w:sz w:val="22"/>
+          <w:szCs w:val="18"/>
+        </w:rPr>
+        <w:t>sama</w:t>
+      </w:r>
+      <w:proofErr w:type="spellEnd"/>
+      <w:r>
+        <w:rPr>
+          <w:sz w:val="22"/>
+          <w:szCs w:val="18"/>
+        </w:rPr>
+        <w:t>.</w:t>
+      </w:r>
+    </w:p>
+    <w:p>
+      <w:pPr>
+        <w:pStyle w:val="Header"/>
+        <w:tabs>
+          <w:tab w:val="left" w:pos="720"/>
+        </w:tabs>
+        <w:spacing w:line="360" w:lineRule="auto"/>
+        <w:rPr>
+          <w:b/>
+          <w:bCs/>
+        </w:rPr>
+      </w:pPr>
+      <w:r>
+        <w:rPr>
+          <w:b/>
+          <w:bCs/>
+        </w:rPr>
+        <w:t xml:space="preserve">4.5.3 Requirement </w:t>
+      </w:r>
+      <w:proofErr w:type="spellStart"/>
+      <w:r>
+        <w:rPr>
+          <w:b/>
+          <w:bCs/>
+        </w:rPr>
+        <w:t>Fungsional</w:t>
+      </w:r>
+      <w:proofErr w:type="spellEnd"/>
+      <w:r>
+        <w:rPr>
+          <w:b/>
+          <w:bCs/>
+        </w:rPr>
+        <w:tab/>
+      </w:r>
+    </w:p>
+    <w:tbl>
+      <w:tblPr>
+        <w:tblStyle w:val="TableGrid"/>
+        <w:tblW w:w="0" w:type="auto"/>
+        <w:tblLook w:val="04A0" w:firstRow="1" w:lastRow="0" w:firstColumn="1" w:lastColumn="0" w:noHBand="0" w:noVBand="1"/>
+      </w:tblPr>
+      <w:tblGrid>
+        <w:gridCol w:w="595"/>
+        <w:gridCol w:w="1731"/>
+        <w:gridCol w:w="7024"/>
+      </w:tblGrid>
+      <w:tr>
+        <w:tc>
+          <w:tcPr>
+            <w:tcW w:w="595" w:type="dxa"/>
+            <w:tcBorders>
+              <w:top w:val="single" w:sz="4" w:space="0" w:color="auto"/>
+              <w:left w:val="single" w:sz="4" w:space="0" w:color="auto"/>
+              <w:bottom w:val="single" w:sz="4" w:space="0" w:color="auto"/>
+              <w:right w:val="single" w:sz="4" w:space="0" w:color="auto"/>
+            </w:tcBorders>
+            <w:hideMark/>
+          </w:tcPr>
+          <w:p>
+            <w:pPr>
+              <w:pStyle w:val="Header"/>
+              <w:tabs>
+                <w:tab w:val="left" w:pos="720"/>
+              </w:tabs>
+              <w:spacing w:line="360" w:lineRule="auto"/>
+              <w:jc w:val="center"/>
+              <w:rPr>
+                <w:sz w:val="22"/>
+                <w:szCs w:val="18"/>
+              </w:rPr>
+            </w:pPr>
+            <w:r>
+              <w:rPr>
+                <w:sz w:val="22"/>
+                <w:szCs w:val="18"/>
+              </w:rPr>
+              <w:lastRenderedPageBreak/>
+              <w:t>No</w:t>
+            </w:r>
+          </w:p>
+        </w:tc>
+        <w:tc>
+          <w:tcPr>
+            <w:tcW w:w="1732" w:type="dxa"/>
+            <w:tcBorders>
+              <w:top w:val="single" w:sz="4" w:space="0" w:color="auto"/>
+              <w:left w:val="single" w:sz="4" w:space="0" w:color="auto"/>
+              <w:bottom w:val="single" w:sz="4" w:space="0" w:color="auto"/>
+              <w:right w:val="single" w:sz="4" w:space="0" w:color="auto"/>
+            </w:tcBorders>
+            <w:hideMark/>
+          </w:tcPr>
+          <w:p>
+            <w:pPr>
+              <w:pStyle w:val="Header"/>
+              <w:tabs>
+                <w:tab w:val="left" w:pos="720"/>
+              </w:tabs>
+              <w:spacing w:line="360" w:lineRule="auto"/>
+              <w:jc w:val="center"/>
+              <w:rPr>
+                <w:sz w:val="22"/>
+                <w:szCs w:val="18"/>
+              </w:rPr>
+            </w:pPr>
+            <w:r>
+              <w:rPr>
+                <w:sz w:val="22"/>
+                <w:szCs w:val="18"/>
+              </w:rPr>
+              <w:t>Detail</w:t>
+            </w:r>
+          </w:p>
+        </w:tc>
+        <w:tc>
+          <w:tcPr>
+            <w:tcW w:w="7028" w:type="dxa"/>
+            <w:tcBorders>
+              <w:top w:val="single" w:sz="4" w:space="0" w:color="auto"/>
+              <w:left w:val="single" w:sz="4" w:space="0" w:color="auto"/>
+              <w:bottom w:val="single" w:sz="4" w:space="0" w:color="auto"/>
+              <w:right w:val="single" w:sz="4" w:space="0" w:color="auto"/>
+            </w:tcBorders>
+            <w:hideMark/>
+          </w:tcPr>
+          <w:p>
+            <w:pPr>
+              <w:pStyle w:val="Header"/>
+              <w:tabs>
+                <w:tab w:val="left" w:pos="720"/>
+              </w:tabs>
+              <w:spacing w:line="360" w:lineRule="auto"/>
+              <w:jc w:val="center"/>
+              <w:rPr>
+                <w:sz w:val="22"/>
+                <w:szCs w:val="18"/>
+              </w:rPr>
+            </w:pPr>
+            <w:proofErr w:type="spellStart"/>
+            <w:r>
+              <w:rPr>
+                <w:sz w:val="22"/>
+                <w:szCs w:val="18"/>
+              </w:rPr>
+              <w:t>Penjelasan</w:t>
+            </w:r>
+            <w:proofErr w:type="spellEnd"/>
+          </w:p>
+        </w:tc>
+      </w:tr>
+      <w:tr>
+        <w:tc>
+          <w:tcPr>
+            <w:tcW w:w="595" w:type="dxa"/>
+            <w:tcBorders>
+              <w:top w:val="single" w:sz="4" w:space="0" w:color="auto"/>
+              <w:left w:val="single" w:sz="4" w:space="0" w:color="auto"/>
+              <w:bottom w:val="single" w:sz="4" w:space="0" w:color="auto"/>
+              <w:right w:val="single" w:sz="4" w:space="0" w:color="auto"/>
+            </w:tcBorders>
+            <w:hideMark/>
+          </w:tcPr>
+          <w:p>
+            <w:pPr>
+              <w:pStyle w:val="Header"/>
+              <w:tabs>
+                <w:tab w:val="left" w:pos="720"/>
+              </w:tabs>
+              <w:spacing w:line="360" w:lineRule="auto"/>
+              <w:jc w:val="center"/>
+              <w:rPr>
+                <w:sz w:val="22"/>
+                <w:szCs w:val="18"/>
+              </w:rPr>
+            </w:pPr>
+            <w:r>
+              <w:rPr>
+                <w:sz w:val="22"/>
+                <w:szCs w:val="18"/>
+              </w:rPr>
+              <w:t>1.</w:t>
+            </w:r>
+          </w:p>
+        </w:tc>
+        <w:tc>
+          <w:tcPr>
+            <w:tcW w:w="1732" w:type="dxa"/>
+            <w:tcBorders>
+              <w:top w:val="single" w:sz="4" w:space="0" w:color="auto"/>
+              <w:left w:val="single" w:sz="4" w:space="0" w:color="auto"/>
+              <w:bottom w:val="single" w:sz="4" w:space="0" w:color="auto"/>
+              <w:right w:val="single" w:sz="4" w:space="0" w:color="auto"/>
+            </w:tcBorders>
+            <w:hideMark/>
+          </w:tcPr>
+          <w:p>
+            <w:pPr>
+              <w:pStyle w:val="Header"/>
+              <w:tabs>
+                <w:tab w:val="left" w:pos="720"/>
+              </w:tabs>
+              <w:spacing w:line="360" w:lineRule="auto"/>
+              <w:rPr>
+                <w:sz w:val="22"/>
+                <w:szCs w:val="18"/>
+              </w:rPr>
+            </w:pPr>
+            <w:r>
+              <w:rPr>
+                <w:sz w:val="22"/>
+                <w:szCs w:val="18"/>
+              </w:rPr>
+              <w:t>Nama Use Case</w:t>
+            </w:r>
+          </w:p>
+        </w:tc>
+        <w:tc>
+          <w:tcPr>
+            <w:tcW w:w="7028" w:type="dxa"/>
+            <w:tcBorders>
+              <w:top w:val="single" w:sz="4" w:space="0" w:color="auto"/>
+              <w:left w:val="single" w:sz="4" w:space="0" w:color="auto"/>
+              <w:bottom w:val="single" w:sz="4" w:space="0" w:color="auto"/>
+              <w:right w:val="single" w:sz="4" w:space="0" w:color="auto"/>
+            </w:tcBorders>
+            <w:hideMark/>
+          </w:tcPr>
+          <w:p>
+            <w:pPr>
+              <w:pStyle w:val="Header"/>
+              <w:tabs>
+                <w:tab w:val="left" w:pos="720"/>
+              </w:tabs>
+              <w:spacing w:line="360" w:lineRule="auto"/>
+              <w:rPr>
+                <w:sz w:val="22"/>
+                <w:szCs w:val="18"/>
+              </w:rPr>
+            </w:pPr>
+            <w:r>
+              <w:rPr>
+                <w:sz w:val="22"/>
+                <w:szCs w:val="18"/>
+              </w:rPr>
+              <w:t>Data Sales</w:t>
+            </w:r>
+          </w:p>
+        </w:tc>
+      </w:tr>
+      <w:tr>
+        <w:tc>
+          <w:tcPr>
+            <w:tcW w:w="595" w:type="dxa"/>
+            <w:tcBorders>
+              <w:top w:val="single" w:sz="4" w:space="0" w:color="auto"/>
+              <w:left w:val="single" w:sz="4" w:space="0" w:color="auto"/>
+              <w:bottom w:val="single" w:sz="4" w:space="0" w:color="auto"/>
+              <w:right w:val="single" w:sz="4" w:space="0" w:color="auto"/>
+            </w:tcBorders>
+            <w:hideMark/>
+          </w:tcPr>
+          <w:p>
+            <w:pPr>
+              <w:pStyle w:val="Header"/>
+              <w:tabs>
+                <w:tab w:val="left" w:pos="720"/>
+              </w:tabs>
+              <w:spacing w:line="360" w:lineRule="auto"/>
+              <w:jc w:val="center"/>
+              <w:rPr>
+                <w:sz w:val="22"/>
+                <w:szCs w:val="18"/>
+              </w:rPr>
+            </w:pPr>
+            <w:r>
+              <w:rPr>
+                <w:sz w:val="22"/>
+                <w:szCs w:val="18"/>
+              </w:rPr>
+              <w:t>2.</w:t>
+            </w:r>
+          </w:p>
+        </w:tc>
+        <w:tc>
+          <w:tcPr>
+            <w:tcW w:w="1732" w:type="dxa"/>
+            <w:tcBorders>
+              <w:top w:val="single" w:sz="4" w:space="0" w:color="auto"/>
+              <w:left w:val="single" w:sz="4" w:space="0" w:color="auto"/>
+              <w:bottom w:val="single" w:sz="4" w:space="0" w:color="auto"/>
+              <w:right w:val="single" w:sz="4" w:space="0" w:color="auto"/>
+            </w:tcBorders>
+            <w:hideMark/>
+          </w:tcPr>
+          <w:p>
+            <w:pPr>
+              <w:pStyle w:val="Header"/>
+              <w:tabs>
+                <w:tab w:val="left" w:pos="720"/>
+              </w:tabs>
+              <w:spacing w:line="360" w:lineRule="auto"/>
+              <w:rPr>
+                <w:sz w:val="22"/>
+                <w:szCs w:val="18"/>
+              </w:rPr>
+            </w:pPr>
+            <w:proofErr w:type="spellStart"/>
+            <w:r>
+              <w:rPr>
+                <w:sz w:val="22"/>
+                <w:szCs w:val="18"/>
+              </w:rPr>
+              <w:t>Aktor</w:t>
+            </w:r>
+            <w:proofErr w:type="spellEnd"/>
+          </w:p>
+        </w:tc>
+        <w:tc>
+          <w:tcPr>
+            <w:tcW w:w="7028" w:type="dxa"/>
+            <w:tcBorders>
+              <w:top w:val="single" w:sz="4" w:space="0" w:color="auto"/>
+              <w:left w:val="single" w:sz="4" w:space="0" w:color="auto"/>
+              <w:bottom w:val="single" w:sz="4" w:space="0" w:color="auto"/>
+              <w:right w:val="single" w:sz="4" w:space="0" w:color="auto"/>
+            </w:tcBorders>
+            <w:hideMark/>
+          </w:tcPr>
+          <w:p>
+            <w:pPr>
+              <w:pStyle w:val="Header"/>
+              <w:tabs>
+                <w:tab w:val="left" w:pos="720"/>
+              </w:tabs>
+              <w:spacing w:line="360" w:lineRule="auto"/>
+              <w:rPr>
+                <w:sz w:val="22"/>
+                <w:szCs w:val="18"/>
+              </w:rPr>
+            </w:pPr>
+            <w:r>
+              <w:rPr>
+                <w:sz w:val="22"/>
+                <w:szCs w:val="18"/>
+              </w:rPr>
+              <w:t>Admin</w:t>
+            </w:r>
+          </w:p>
+        </w:tc>
+      </w:tr>
+      <w:tr>
+        <w:tc>
+          <w:tcPr>
+            <w:tcW w:w="595" w:type="dxa"/>
+            <w:tcBorders>
+              <w:top w:val="single" w:sz="4" w:space="0" w:color="auto"/>
+              <w:left w:val="single" w:sz="4" w:space="0" w:color="auto"/>
+              <w:bottom w:val="single" w:sz="4" w:space="0" w:color="auto"/>
+              <w:right w:val="single" w:sz="4" w:space="0" w:color="auto"/>
+            </w:tcBorders>
+            <w:hideMark/>
+          </w:tcPr>
+          <w:p>
+            <w:pPr>
+              <w:pStyle w:val="Header"/>
+              <w:tabs>
+                <w:tab w:val="left" w:pos="720"/>
+              </w:tabs>
+              <w:spacing w:line="360" w:lineRule="auto"/>
+              <w:jc w:val="center"/>
+              <w:rPr>
+                <w:sz w:val="22"/>
+                <w:szCs w:val="18"/>
+              </w:rPr>
+            </w:pPr>
+            <w:r>
+              <w:rPr>
+                <w:sz w:val="22"/>
+                <w:szCs w:val="18"/>
+              </w:rPr>
+              <w:t>3.</w:t>
+            </w:r>
+          </w:p>
+        </w:tc>
+        <w:tc>
+          <w:tcPr>
+            <w:tcW w:w="1732" w:type="dxa"/>
+            <w:tcBorders>
+              <w:top w:val="single" w:sz="4" w:space="0" w:color="auto"/>
+              <w:left w:val="single" w:sz="4" w:space="0" w:color="auto"/>
+              <w:bottom w:val="single" w:sz="4" w:space="0" w:color="auto"/>
+              <w:right w:val="single" w:sz="4" w:space="0" w:color="auto"/>
+            </w:tcBorders>
+            <w:hideMark/>
+          </w:tcPr>
+          <w:p>
+            <w:pPr>
+              <w:pStyle w:val="Header"/>
+              <w:tabs>
+                <w:tab w:val="left" w:pos="720"/>
+              </w:tabs>
+              <w:spacing w:line="360" w:lineRule="auto"/>
+              <w:rPr>
+                <w:sz w:val="22"/>
+                <w:szCs w:val="18"/>
+              </w:rPr>
+            </w:pPr>
+            <w:r>
+              <w:rPr>
+                <w:sz w:val="22"/>
+                <w:szCs w:val="18"/>
+              </w:rPr>
+              <w:t>Pre-condition</w:t>
+            </w:r>
+          </w:p>
+        </w:tc>
+        <w:tc>
+          <w:tcPr>
+            <w:tcW w:w="7028" w:type="dxa"/>
+            <w:tcBorders>
+              <w:top w:val="single" w:sz="4" w:space="0" w:color="auto"/>
+              <w:left w:val="single" w:sz="4" w:space="0" w:color="auto"/>
+              <w:bottom w:val="single" w:sz="4" w:space="0" w:color="auto"/>
+              <w:right w:val="single" w:sz="4" w:space="0" w:color="auto"/>
+            </w:tcBorders>
+            <w:hideMark/>
+          </w:tcPr>
+          <w:p>
+            <w:pPr>
+              <w:pStyle w:val="Header"/>
+              <w:tabs>
+                <w:tab w:val="left" w:pos="720"/>
+              </w:tabs>
+              <w:spacing w:line="360" w:lineRule="auto"/>
+              <w:rPr>
+                <w:sz w:val="22"/>
+                <w:szCs w:val="18"/>
+              </w:rPr>
+            </w:pPr>
+            <w:r>
+              <w:rPr>
+                <w:sz w:val="22"/>
+                <w:szCs w:val="18"/>
+              </w:rPr>
+              <w:t xml:space="preserve">Admin </w:t>
+            </w:r>
+            <w:proofErr w:type="spellStart"/>
+            <w:r>
+              <w:rPr>
+                <w:sz w:val="22"/>
+                <w:szCs w:val="18"/>
+              </w:rPr>
+              <w:t>ingin</w:t>
+            </w:r>
+            <w:proofErr w:type="spellEnd"/>
+            <w:r>
+              <w:rPr>
+                <w:sz w:val="22"/>
+                <w:szCs w:val="18"/>
+              </w:rPr>
+              <w:t xml:space="preserve"> </w:t>
+            </w:r>
+            <w:proofErr w:type="spellStart"/>
+            <w:r>
+              <w:rPr>
+                <w:sz w:val="22"/>
+                <w:szCs w:val="18"/>
+              </w:rPr>
+              <w:t>memasukkan</w:t>
+            </w:r>
+            <w:proofErr w:type="spellEnd"/>
+            <w:r>
+              <w:rPr>
+                <w:sz w:val="22"/>
+                <w:szCs w:val="18"/>
+              </w:rPr>
+              <w:t xml:space="preserve"> data </w:t>
+            </w:r>
+            <w:proofErr w:type="spellStart"/>
+            <w:r>
+              <w:rPr>
+                <w:sz w:val="22"/>
+                <w:szCs w:val="18"/>
+              </w:rPr>
+              <w:t>data</w:t>
+            </w:r>
+            <w:proofErr w:type="spellEnd"/>
+            <w:r>
+              <w:rPr>
+                <w:sz w:val="22"/>
+                <w:szCs w:val="18"/>
+              </w:rPr>
+              <w:t xml:space="preserve"> sales.</w:t>
+            </w:r>
+          </w:p>
+        </w:tc>
+      </w:tr>
+      <w:tr>
+        <w:tc>
+          <w:tcPr>
+            <w:tcW w:w="595" w:type="dxa"/>
+            <w:tcBorders>
+              <w:top w:val="single" w:sz="4" w:space="0" w:color="auto"/>
+              <w:left w:val="single" w:sz="4" w:space="0" w:color="auto"/>
+              <w:bottom w:val="single" w:sz="4" w:space="0" w:color="auto"/>
+              <w:right w:val="single" w:sz="4" w:space="0" w:color="auto"/>
+            </w:tcBorders>
+            <w:hideMark/>
+          </w:tcPr>
+          <w:p>
+            <w:pPr>
+              <w:pStyle w:val="Header"/>
+              <w:tabs>
+                <w:tab w:val="left" w:pos="720"/>
+              </w:tabs>
+              <w:spacing w:line="360" w:lineRule="auto"/>
+              <w:jc w:val="center"/>
+              <w:rPr>
+                <w:sz w:val="22"/>
+                <w:szCs w:val="18"/>
+              </w:rPr>
+            </w:pPr>
+            <w:r>
+              <w:rPr>
+                <w:sz w:val="22"/>
+                <w:szCs w:val="18"/>
+              </w:rPr>
+              <w:t>4.</w:t>
+            </w:r>
+          </w:p>
+        </w:tc>
+        <w:tc>
+          <w:tcPr>
+            <w:tcW w:w="1732" w:type="dxa"/>
+            <w:tcBorders>
+              <w:top w:val="single" w:sz="4" w:space="0" w:color="auto"/>
+              <w:left w:val="single" w:sz="4" w:space="0" w:color="auto"/>
+              <w:bottom w:val="single" w:sz="4" w:space="0" w:color="auto"/>
+              <w:right w:val="single" w:sz="4" w:space="0" w:color="auto"/>
+            </w:tcBorders>
+            <w:hideMark/>
+          </w:tcPr>
+          <w:p>
+            <w:pPr>
+              <w:pStyle w:val="Header"/>
+              <w:tabs>
+                <w:tab w:val="left" w:pos="720"/>
+              </w:tabs>
+              <w:spacing w:line="360" w:lineRule="auto"/>
+              <w:rPr>
+                <w:sz w:val="22"/>
+                <w:szCs w:val="18"/>
+              </w:rPr>
+            </w:pPr>
+            <w:r>
+              <w:rPr>
+                <w:sz w:val="22"/>
+                <w:szCs w:val="18"/>
+              </w:rPr>
+              <w:t>Post-condition</w:t>
+            </w:r>
+          </w:p>
+        </w:tc>
+        <w:tc>
+          <w:tcPr>
+            <w:tcW w:w="7028" w:type="dxa"/>
+            <w:tcBorders>
+              <w:top w:val="single" w:sz="4" w:space="0" w:color="auto"/>
+              <w:left w:val="single" w:sz="4" w:space="0" w:color="auto"/>
+              <w:bottom w:val="single" w:sz="4" w:space="0" w:color="auto"/>
+              <w:right w:val="single" w:sz="4" w:space="0" w:color="auto"/>
+            </w:tcBorders>
+            <w:hideMark/>
+          </w:tcPr>
+          <w:p>
+            <w:pPr>
+              <w:pStyle w:val="Header"/>
+              <w:tabs>
+                <w:tab w:val="left" w:pos="720"/>
+              </w:tabs>
+              <w:spacing w:line="360" w:lineRule="auto"/>
+              <w:rPr>
+                <w:sz w:val="22"/>
+                <w:szCs w:val="18"/>
+              </w:rPr>
+            </w:pPr>
+            <w:r>
+              <w:rPr>
+                <w:sz w:val="22"/>
+                <w:szCs w:val="18"/>
+              </w:rPr>
+              <w:t xml:space="preserve">Admin </w:t>
+            </w:r>
+            <w:proofErr w:type="spellStart"/>
+            <w:r>
+              <w:rPr>
+                <w:sz w:val="22"/>
+                <w:szCs w:val="18"/>
+              </w:rPr>
+              <w:t>dapat</w:t>
+            </w:r>
+            <w:proofErr w:type="spellEnd"/>
+            <w:r>
+              <w:rPr>
+                <w:sz w:val="22"/>
+                <w:szCs w:val="18"/>
+              </w:rPr>
+              <w:t xml:space="preserve"> </w:t>
+            </w:r>
+            <w:proofErr w:type="spellStart"/>
+            <w:r>
+              <w:rPr>
+                <w:sz w:val="22"/>
+                <w:szCs w:val="18"/>
+              </w:rPr>
+              <w:t>melihat</w:t>
+            </w:r>
+            <w:proofErr w:type="spellEnd"/>
+            <w:r>
+              <w:rPr>
+                <w:sz w:val="22"/>
+                <w:szCs w:val="18"/>
+              </w:rPr>
+              <w:t xml:space="preserve"> data </w:t>
+            </w:r>
+            <w:proofErr w:type="spellStart"/>
+            <w:r>
+              <w:rPr>
+                <w:sz w:val="22"/>
+                <w:szCs w:val="18"/>
+              </w:rPr>
+              <w:t>data</w:t>
+            </w:r>
+            <w:proofErr w:type="spellEnd"/>
+            <w:r>
+              <w:rPr>
+                <w:sz w:val="22"/>
+                <w:szCs w:val="18"/>
+              </w:rPr>
+              <w:t xml:space="preserve"> sales yang </w:t>
+            </w:r>
+            <w:proofErr w:type="spellStart"/>
+            <w:r>
+              <w:rPr>
+                <w:sz w:val="22"/>
+                <w:szCs w:val="18"/>
+              </w:rPr>
+              <w:t>telah</w:t>
+            </w:r>
+            <w:proofErr w:type="spellEnd"/>
+            <w:r>
+              <w:rPr>
+                <w:sz w:val="22"/>
+                <w:szCs w:val="18"/>
+              </w:rPr>
+              <w:t xml:space="preserve"> </w:t>
+            </w:r>
+            <w:proofErr w:type="spellStart"/>
+            <w:r>
+              <w:rPr>
+                <w:sz w:val="22"/>
+                <w:szCs w:val="18"/>
+              </w:rPr>
+              <w:t>disimpan</w:t>
+            </w:r>
+            <w:proofErr w:type="spellEnd"/>
+            <w:r>
+              <w:rPr>
+                <w:sz w:val="22"/>
+                <w:szCs w:val="18"/>
+              </w:rPr>
+              <w:t>.</w:t>
+            </w:r>
+          </w:p>
+        </w:tc>
+      </w:tr>
+      <w:tr>
+        <w:tc>
+          <w:tcPr>
+            <w:tcW w:w="595" w:type="dxa"/>
+            <w:tcBorders>
+              <w:top w:val="single" w:sz="4" w:space="0" w:color="auto"/>
+              <w:left w:val="single" w:sz="4" w:space="0" w:color="auto"/>
+              <w:bottom w:val="single" w:sz="4" w:space="0" w:color="auto"/>
+              <w:right w:val="single" w:sz="4" w:space="0" w:color="auto"/>
+            </w:tcBorders>
+            <w:hideMark/>
+          </w:tcPr>
+          <w:p>
+            <w:pPr>
+              <w:pStyle w:val="Header"/>
+              <w:tabs>
+                <w:tab w:val="left" w:pos="720"/>
+              </w:tabs>
+              <w:spacing w:line="360" w:lineRule="auto"/>
+              <w:jc w:val="center"/>
+              <w:rPr>
+                <w:sz w:val="22"/>
+                <w:szCs w:val="18"/>
+              </w:rPr>
+            </w:pPr>
+            <w:r>
+              <w:rPr>
+                <w:sz w:val="22"/>
+                <w:szCs w:val="18"/>
+              </w:rPr>
+              <w:t>5.</w:t>
+            </w:r>
+          </w:p>
+        </w:tc>
+        <w:tc>
+          <w:tcPr>
+            <w:tcW w:w="1732" w:type="dxa"/>
+            <w:tcBorders>
+              <w:top w:val="single" w:sz="4" w:space="0" w:color="auto"/>
+              <w:left w:val="single" w:sz="4" w:space="0" w:color="auto"/>
+              <w:bottom w:val="single" w:sz="4" w:space="0" w:color="auto"/>
+              <w:right w:val="single" w:sz="4" w:space="0" w:color="auto"/>
+            </w:tcBorders>
+            <w:hideMark/>
+          </w:tcPr>
+          <w:p>
+            <w:pPr>
+              <w:pStyle w:val="Header"/>
+              <w:tabs>
+                <w:tab w:val="left" w:pos="720"/>
+              </w:tabs>
+              <w:spacing w:line="360" w:lineRule="auto"/>
+              <w:rPr>
+                <w:sz w:val="22"/>
+                <w:szCs w:val="18"/>
+              </w:rPr>
+            </w:pPr>
+            <w:proofErr w:type="spellStart"/>
+            <w:r>
+              <w:rPr>
+                <w:sz w:val="22"/>
+                <w:szCs w:val="18"/>
+              </w:rPr>
+              <w:t>Deskripsi</w:t>
+            </w:r>
+            <w:proofErr w:type="spellEnd"/>
+          </w:p>
+        </w:tc>
+        <w:tc>
+          <w:tcPr>
+            <w:tcW w:w="7028" w:type="dxa"/>
+            <w:tcBorders>
+              <w:top w:val="single" w:sz="4" w:space="0" w:color="auto"/>
+              <w:left w:val="single" w:sz="4" w:space="0" w:color="auto"/>
+              <w:bottom w:val="single" w:sz="4" w:space="0" w:color="auto"/>
+              <w:right w:val="single" w:sz="4" w:space="0" w:color="auto"/>
+            </w:tcBorders>
+            <w:hideMark/>
+          </w:tcPr>
+          <w:p>
+            <w:pPr>
+              <w:pStyle w:val="Header"/>
+              <w:tabs>
+                <w:tab w:val="left" w:pos="720"/>
+              </w:tabs>
+              <w:spacing w:line="360" w:lineRule="auto"/>
+              <w:rPr>
+                <w:sz w:val="22"/>
+                <w:szCs w:val="18"/>
+              </w:rPr>
+            </w:pPr>
+            <w:r>
+              <w:rPr>
+                <w:sz w:val="22"/>
+                <w:szCs w:val="18"/>
+              </w:rPr>
+              <w:t xml:space="preserve">Fitur </w:t>
+            </w:r>
+            <w:proofErr w:type="spellStart"/>
+            <w:r>
+              <w:rPr>
+                <w:sz w:val="22"/>
+                <w:szCs w:val="18"/>
+              </w:rPr>
+              <w:t>ini</w:t>
+            </w:r>
+            <w:proofErr w:type="spellEnd"/>
+            <w:r>
+              <w:rPr>
+                <w:sz w:val="22"/>
+                <w:szCs w:val="18"/>
+              </w:rPr>
+              <w:t xml:space="preserve"> </w:t>
+            </w:r>
+            <w:proofErr w:type="spellStart"/>
+            <w:r>
+              <w:rPr>
+                <w:sz w:val="22"/>
+                <w:szCs w:val="18"/>
+              </w:rPr>
+              <w:t>merupakan</w:t>
+            </w:r>
+            <w:proofErr w:type="spellEnd"/>
+            <w:r>
+              <w:rPr>
+                <w:sz w:val="22"/>
+                <w:szCs w:val="18"/>
+              </w:rPr>
+              <w:t xml:space="preserve"> </w:t>
+            </w:r>
+            <w:proofErr w:type="spellStart"/>
+            <w:r>
+              <w:rPr>
+                <w:sz w:val="22"/>
+                <w:szCs w:val="18"/>
+              </w:rPr>
+              <w:t>halaman</w:t>
+            </w:r>
+            <w:proofErr w:type="spellEnd"/>
+            <w:r>
+              <w:rPr>
+                <w:sz w:val="22"/>
+                <w:szCs w:val="18"/>
+              </w:rPr>
+              <w:t xml:space="preserve"> yang </w:t>
+            </w:r>
+            <w:proofErr w:type="spellStart"/>
+            <w:r>
+              <w:rPr>
+                <w:sz w:val="22"/>
+                <w:szCs w:val="18"/>
+              </w:rPr>
+              <w:t>digunakan</w:t>
+            </w:r>
+            <w:proofErr w:type="spellEnd"/>
+            <w:r>
+              <w:rPr>
+                <w:sz w:val="22"/>
+                <w:szCs w:val="18"/>
+              </w:rPr>
+              <w:t xml:space="preserve"> </w:t>
+            </w:r>
+            <w:proofErr w:type="spellStart"/>
+            <w:r>
+              <w:rPr>
+                <w:sz w:val="22"/>
+                <w:szCs w:val="18"/>
+              </w:rPr>
+              <w:t>untuk</w:t>
+            </w:r>
+            <w:proofErr w:type="spellEnd"/>
+            <w:r>
+              <w:rPr>
+                <w:sz w:val="22"/>
+                <w:szCs w:val="18"/>
+              </w:rPr>
+              <w:t xml:space="preserve"> </w:t>
+            </w:r>
+            <w:proofErr w:type="spellStart"/>
+            <w:r>
+              <w:rPr>
+                <w:sz w:val="22"/>
+                <w:szCs w:val="18"/>
+              </w:rPr>
+              <w:t>menyimpan</w:t>
+            </w:r>
+            <w:proofErr w:type="spellEnd"/>
+            <w:r>
+              <w:rPr>
+                <w:sz w:val="22"/>
+                <w:szCs w:val="18"/>
+              </w:rPr>
+              <w:t xml:space="preserve"> data </w:t>
+            </w:r>
+            <w:proofErr w:type="spellStart"/>
+            <w:r>
+              <w:rPr>
+                <w:sz w:val="22"/>
+                <w:szCs w:val="18"/>
+              </w:rPr>
+              <w:t>data</w:t>
+            </w:r>
+            <w:proofErr w:type="spellEnd"/>
+            <w:r>
+              <w:rPr>
+                <w:sz w:val="22"/>
+                <w:szCs w:val="18"/>
+              </w:rPr>
+              <w:t xml:space="preserve"> sales. </w:t>
+            </w:r>
+          </w:p>
+        </w:tc>
+      </w:tr>
+      <w:tr>
+        <w:tc>
+          <w:tcPr>
+            <w:tcW w:w="595" w:type="dxa"/>
+            <w:tcBorders>
+              <w:top w:val="single" w:sz="4" w:space="0" w:color="auto"/>
+              <w:left w:val="single" w:sz="4" w:space="0" w:color="auto"/>
+              <w:bottom w:val="single" w:sz="4" w:space="0" w:color="auto"/>
+              <w:right w:val="single" w:sz="4" w:space="0" w:color="auto"/>
+            </w:tcBorders>
+            <w:hideMark/>
+          </w:tcPr>
+          <w:p>
+            <w:pPr>
+              <w:pStyle w:val="Header"/>
+              <w:tabs>
+                <w:tab w:val="left" w:pos="720"/>
+              </w:tabs>
+              <w:spacing w:line="360" w:lineRule="auto"/>
+              <w:jc w:val="center"/>
+              <w:rPr>
+                <w:sz w:val="22"/>
+                <w:szCs w:val="18"/>
+              </w:rPr>
+            </w:pPr>
+            <w:r>
+              <w:rPr>
+                <w:sz w:val="22"/>
+                <w:szCs w:val="18"/>
+              </w:rPr>
+              <w:t>6.</w:t>
+            </w:r>
+          </w:p>
+        </w:tc>
+        <w:tc>
+          <w:tcPr>
+            <w:tcW w:w="1732" w:type="dxa"/>
+            <w:tcBorders>
+              <w:top w:val="single" w:sz="4" w:space="0" w:color="auto"/>
+              <w:left w:val="single" w:sz="4" w:space="0" w:color="auto"/>
+              <w:bottom w:val="single" w:sz="4" w:space="0" w:color="auto"/>
+              <w:right w:val="single" w:sz="4" w:space="0" w:color="auto"/>
+            </w:tcBorders>
+            <w:hideMark/>
+          </w:tcPr>
+          <w:p>
+            <w:pPr>
+              <w:pStyle w:val="Header"/>
+              <w:tabs>
+                <w:tab w:val="left" w:pos="720"/>
+              </w:tabs>
+              <w:spacing w:line="360" w:lineRule="auto"/>
+              <w:rPr>
+                <w:sz w:val="22"/>
+                <w:szCs w:val="18"/>
+              </w:rPr>
+            </w:pPr>
+            <w:proofErr w:type="spellStart"/>
+            <w:r>
+              <w:rPr>
+                <w:sz w:val="22"/>
+                <w:szCs w:val="18"/>
+              </w:rPr>
+              <w:t>Skenario</w:t>
+            </w:r>
+            <w:proofErr w:type="spellEnd"/>
+          </w:p>
+        </w:tc>
+        <w:tc>
+          <w:tcPr>
+            <w:tcW w:w="7028" w:type="dxa"/>
+            <w:tcBorders>
+              <w:top w:val="single" w:sz="4" w:space="0" w:color="auto"/>
+              <w:left w:val="single" w:sz="4" w:space="0" w:color="auto"/>
+              <w:bottom w:val="single" w:sz="4" w:space="0" w:color="auto"/>
+              <w:right w:val="single" w:sz="4" w:space="0" w:color="auto"/>
+            </w:tcBorders>
+            <w:hideMark/>
+          </w:tcPr>
+          <w:p>
+            <w:pPr>
+              <w:pStyle w:val="Header"/>
+              <w:numPr>
+                <w:ilvl w:val="0"/>
+                <w:numId w:val="43"/>
+              </w:numPr>
+              <w:tabs>
+                <w:tab w:val="left" w:pos="720"/>
+              </w:tabs>
+              <w:spacing w:line="360" w:lineRule="auto"/>
+              <w:rPr>
+                <w:sz w:val="22"/>
+                <w:szCs w:val="18"/>
+              </w:rPr>
+            </w:pPr>
+            <w:r>
+              <w:rPr>
+                <w:sz w:val="22"/>
+                <w:szCs w:val="18"/>
+              </w:rPr>
+              <w:t xml:space="preserve">Admin </w:t>
+            </w:r>
+            <w:proofErr w:type="spellStart"/>
+            <w:r>
+              <w:rPr>
+                <w:sz w:val="22"/>
+                <w:szCs w:val="18"/>
+              </w:rPr>
+              <w:t>mengakses</w:t>
+            </w:r>
+            <w:proofErr w:type="spellEnd"/>
+            <w:r>
+              <w:rPr>
+                <w:sz w:val="22"/>
+                <w:szCs w:val="18"/>
+              </w:rPr>
+              <w:t xml:space="preserve"> </w:t>
+            </w:r>
+            <w:proofErr w:type="spellStart"/>
+            <w:r>
+              <w:rPr>
+                <w:sz w:val="22"/>
+                <w:szCs w:val="18"/>
+              </w:rPr>
+              <w:t>halaman</w:t>
+            </w:r>
+            <w:proofErr w:type="spellEnd"/>
+            <w:r>
+              <w:rPr>
+                <w:sz w:val="22"/>
+                <w:szCs w:val="18"/>
+              </w:rPr>
+              <w:t xml:space="preserve"> data sales.</w:t>
+            </w:r>
+          </w:p>
+          <w:p>
+            <w:pPr>
+              <w:pStyle w:val="Header"/>
+              <w:numPr>
+                <w:ilvl w:val="0"/>
+                <w:numId w:val="43"/>
+              </w:numPr>
+              <w:tabs>
+                <w:tab w:val="left" w:pos="720"/>
+              </w:tabs>
+              <w:spacing w:line="360" w:lineRule="auto"/>
+              <w:ind w:left="706"/>
+              <w:rPr>
+                <w:sz w:val="22"/>
+                <w:szCs w:val="18"/>
+              </w:rPr>
+            </w:pPr>
+            <w:r>
+              <w:rPr>
+                <w:sz w:val="22"/>
+                <w:szCs w:val="18"/>
+              </w:rPr>
+              <w:t xml:space="preserve">Admin </w:t>
+            </w:r>
+            <w:proofErr w:type="spellStart"/>
+            <w:r>
+              <w:rPr>
+                <w:sz w:val="22"/>
+                <w:szCs w:val="18"/>
+              </w:rPr>
+              <w:t>mengklik</w:t>
+            </w:r>
+            <w:proofErr w:type="spellEnd"/>
+            <w:r>
+              <w:rPr>
+                <w:sz w:val="22"/>
+                <w:szCs w:val="18"/>
+              </w:rPr>
+              <w:t xml:space="preserve"> </w:t>
+            </w:r>
+            <w:proofErr w:type="spellStart"/>
+            <w:r>
+              <w:rPr>
+                <w:sz w:val="22"/>
+                <w:szCs w:val="18"/>
+              </w:rPr>
+              <w:t>tombol</w:t>
+            </w:r>
+            <w:proofErr w:type="spellEnd"/>
+            <w:r>
+              <w:rPr>
+                <w:sz w:val="22"/>
+                <w:szCs w:val="18"/>
+              </w:rPr>
+              <w:t xml:space="preserve"> </w:t>
+            </w:r>
+            <w:proofErr w:type="spellStart"/>
+            <w:r>
+              <w:rPr>
+                <w:sz w:val="22"/>
+                <w:szCs w:val="18"/>
+              </w:rPr>
+              <w:t>tambah</w:t>
+            </w:r>
+            <w:proofErr w:type="spellEnd"/>
+            <w:r>
+              <w:rPr>
+                <w:sz w:val="22"/>
+                <w:szCs w:val="18"/>
+              </w:rPr>
+              <w:t xml:space="preserve"> data sales.</w:t>
+            </w:r>
+          </w:p>
+          <w:p>
+            <w:pPr>
+              <w:pStyle w:val="Header"/>
+              <w:numPr>
+                <w:ilvl w:val="0"/>
+                <w:numId w:val="43"/>
+              </w:numPr>
+              <w:tabs>
+                <w:tab w:val="left" w:pos="720"/>
+              </w:tabs>
+              <w:spacing w:line="360" w:lineRule="auto"/>
+              <w:ind w:left="706"/>
+              <w:rPr>
+                <w:sz w:val="22"/>
+                <w:szCs w:val="18"/>
+              </w:rPr>
+            </w:pPr>
+            <w:r>
+              <w:rPr>
+                <w:sz w:val="22"/>
+                <w:szCs w:val="18"/>
+              </w:rPr>
+              <w:t xml:space="preserve">Admin </w:t>
+            </w:r>
+            <w:proofErr w:type="spellStart"/>
+            <w:r>
+              <w:rPr>
+                <w:sz w:val="22"/>
+                <w:szCs w:val="18"/>
+              </w:rPr>
+              <w:t>memasukkan</w:t>
+            </w:r>
+            <w:proofErr w:type="spellEnd"/>
+            <w:r>
+              <w:rPr>
+                <w:sz w:val="22"/>
+                <w:szCs w:val="18"/>
+              </w:rPr>
+              <w:t xml:space="preserve"> data sales yang </w:t>
+            </w:r>
+            <w:proofErr w:type="spellStart"/>
+            <w:r>
+              <w:rPr>
+                <w:sz w:val="22"/>
+                <w:szCs w:val="18"/>
+              </w:rPr>
+              <w:t>ada</w:t>
+            </w:r>
+            <w:proofErr w:type="spellEnd"/>
+            <w:r>
+              <w:rPr>
+                <w:sz w:val="22"/>
+                <w:szCs w:val="18"/>
+              </w:rPr>
+              <w:t>.</w:t>
+            </w:r>
+          </w:p>
+          <w:p>
+            <w:pPr>
+              <w:pStyle w:val="Header"/>
+              <w:numPr>
+                <w:ilvl w:val="0"/>
+                <w:numId w:val="43"/>
+              </w:numPr>
+              <w:tabs>
+                <w:tab w:val="left" w:pos="720"/>
+              </w:tabs>
+              <w:spacing w:line="360" w:lineRule="auto"/>
+              <w:ind w:left="706"/>
+              <w:rPr>
+                <w:sz w:val="22"/>
+                <w:szCs w:val="18"/>
+              </w:rPr>
+            </w:pPr>
+            <w:r>
+              <w:rPr>
+                <w:sz w:val="22"/>
+                <w:szCs w:val="18"/>
+              </w:rPr>
+              <w:t xml:space="preserve">Admin </w:t>
+            </w:r>
+            <w:proofErr w:type="spellStart"/>
+            <w:r>
+              <w:rPr>
+                <w:sz w:val="22"/>
+                <w:szCs w:val="18"/>
+              </w:rPr>
+              <w:t>mengklik</w:t>
+            </w:r>
+            <w:proofErr w:type="spellEnd"/>
+            <w:r>
+              <w:rPr>
+                <w:sz w:val="22"/>
+                <w:szCs w:val="18"/>
+              </w:rPr>
+              <w:t xml:space="preserve"> </w:t>
+            </w:r>
+            <w:proofErr w:type="spellStart"/>
+            <w:r>
+              <w:rPr>
+                <w:sz w:val="22"/>
+                <w:szCs w:val="18"/>
+              </w:rPr>
+              <w:t>tombol</w:t>
+            </w:r>
+            <w:proofErr w:type="spellEnd"/>
+            <w:r>
+              <w:rPr>
+                <w:sz w:val="22"/>
+                <w:szCs w:val="18"/>
+              </w:rPr>
+              <w:t xml:space="preserve"> </w:t>
+            </w:r>
+            <w:proofErr w:type="spellStart"/>
+            <w:r>
+              <w:rPr>
+                <w:sz w:val="22"/>
+                <w:szCs w:val="18"/>
+              </w:rPr>
+              <w:t>simpan</w:t>
+            </w:r>
+            <w:proofErr w:type="spellEnd"/>
+            <w:r>
+              <w:rPr>
+                <w:sz w:val="22"/>
+                <w:szCs w:val="18"/>
+              </w:rPr>
+              <w:t>.</w:t>
+            </w:r>
+          </w:p>
+          <w:p>
+            <w:pPr>
+              <w:pStyle w:val="Header"/>
+              <w:numPr>
+                <w:ilvl w:val="0"/>
+                <w:numId w:val="43"/>
+              </w:numPr>
+              <w:tabs>
+                <w:tab w:val="left" w:pos="720"/>
+              </w:tabs>
+              <w:spacing w:line="360" w:lineRule="auto"/>
+              <w:ind w:left="706"/>
+              <w:rPr>
+                <w:sz w:val="22"/>
+                <w:szCs w:val="18"/>
+              </w:rPr>
+            </w:pPr>
+            <w:r>
+              <w:rPr>
+                <w:sz w:val="22"/>
+                <w:szCs w:val="18"/>
+              </w:rPr>
+              <w:t xml:space="preserve">Admin </w:t>
+            </w:r>
+            <w:proofErr w:type="spellStart"/>
+            <w:r>
+              <w:rPr>
+                <w:sz w:val="22"/>
+                <w:szCs w:val="18"/>
+              </w:rPr>
+              <w:t>dapat</w:t>
+            </w:r>
+            <w:proofErr w:type="spellEnd"/>
+            <w:r>
+              <w:rPr>
+                <w:sz w:val="22"/>
+                <w:szCs w:val="18"/>
+              </w:rPr>
+              <w:t xml:space="preserve"> </w:t>
+            </w:r>
+            <w:proofErr w:type="spellStart"/>
+            <w:r>
+              <w:rPr>
+                <w:sz w:val="22"/>
+                <w:szCs w:val="18"/>
+              </w:rPr>
+              <w:t>melihat</w:t>
+            </w:r>
+            <w:proofErr w:type="spellEnd"/>
+            <w:r>
+              <w:rPr>
+                <w:sz w:val="22"/>
+                <w:szCs w:val="18"/>
+              </w:rPr>
+              <w:t xml:space="preserve"> data sales yang </w:t>
+            </w:r>
+            <w:proofErr w:type="spellStart"/>
+            <w:r>
+              <w:rPr>
+                <w:sz w:val="22"/>
+                <w:szCs w:val="18"/>
+              </w:rPr>
+              <w:t>telah</w:t>
+            </w:r>
+            <w:proofErr w:type="spellEnd"/>
+            <w:r>
+              <w:rPr>
+                <w:sz w:val="22"/>
+                <w:szCs w:val="18"/>
+              </w:rPr>
+              <w:t xml:space="preserve"> </w:t>
+            </w:r>
+            <w:proofErr w:type="spellStart"/>
+            <w:r>
+              <w:rPr>
+                <w:sz w:val="22"/>
+                <w:szCs w:val="18"/>
+              </w:rPr>
+              <w:t>tersimpan</w:t>
+            </w:r>
+            <w:proofErr w:type="spellEnd"/>
+          </w:p>
+        </w:tc>
+      </w:tr>
+    </w:tbl>
     <w:p>
       <w:pPr>
         <w:pStyle w:val="Header"/>
@@ -25577,6 +29968,92 @@
     </w:lvl>
   </w:abstractNum>
   <w:abstractNum w:abstractNumId="23" w15:restartNumberingAfterBreak="0">
+    <w:nsid w:val="6FDC1976"/>
+    <w:multiLevelType w:val="hybridMultilevel"/>
+    <w:tmpl w:val="6414B844"/>
+    <w:lvl w:ilvl="0" w:tplc="0409000F">
+      <w:start w:val="1"/>
+      <w:numFmt w:val="decimal"/>
+      <w:lvlText w:val="%1."/>
+      <w:lvlJc w:val="left"/>
+      <w:pPr>
+        <w:ind w:left="1080" w:hanging="360"/>
+      </w:pPr>
+    </w:lvl>
+    <w:lvl w:ilvl="1" w:tplc="04090019">
+      <w:start w:val="1"/>
+      <w:numFmt w:val="lowerLetter"/>
+      <w:lvlText w:val="%2."/>
+      <w:lvlJc w:val="left"/>
+      <w:pPr>
+        <w:ind w:left="1800" w:hanging="360"/>
+      </w:pPr>
+    </w:lvl>
+    <w:lvl w:ilvl="2" w:tplc="0409001B">
+      <w:start w:val="1"/>
+      <w:numFmt w:val="lowerRoman"/>
+      <w:lvlText w:val="%3."/>
+      <w:lvlJc w:val="right"/>
+      <w:pPr>
+        <w:ind w:left="2520" w:hanging="180"/>
+      </w:pPr>
+    </w:lvl>
+    <w:lvl w:ilvl="3" w:tplc="0409000F">
+      <w:start w:val="1"/>
+      <w:numFmt w:val="decimal"/>
+      <w:lvlText w:val="%4."/>
+      <w:lvlJc w:val="left"/>
+      <w:pPr>
+        <w:ind w:left="3240" w:hanging="360"/>
+      </w:pPr>
+    </w:lvl>
+    <w:lvl w:ilvl="4" w:tplc="04090019">
+      <w:start w:val="1"/>
+      <w:numFmt w:val="lowerLetter"/>
+      <w:lvlText w:val="%5."/>
+      <w:lvlJc w:val="left"/>
+      <w:pPr>
+        <w:ind w:left="3960" w:hanging="360"/>
+      </w:pPr>
+    </w:lvl>
+    <w:lvl w:ilvl="5" w:tplc="0409001B">
+      <w:start w:val="1"/>
+      <w:numFmt w:val="lowerRoman"/>
+      <w:lvlText w:val="%6."/>
+      <w:lvlJc w:val="right"/>
+      <w:pPr>
+        <w:ind w:left="4680" w:hanging="180"/>
+      </w:pPr>
+    </w:lvl>
+    <w:lvl w:ilvl="6" w:tplc="0409000F">
+      <w:start w:val="1"/>
+      <w:numFmt w:val="decimal"/>
+      <w:lvlText w:val="%7."/>
+      <w:lvlJc w:val="left"/>
+      <w:pPr>
+        <w:ind w:left="5400" w:hanging="360"/>
+      </w:pPr>
+    </w:lvl>
+    <w:lvl w:ilvl="7" w:tplc="04090019">
+      <w:start w:val="1"/>
+      <w:numFmt w:val="lowerLetter"/>
+      <w:lvlText w:val="%8."/>
+      <w:lvlJc w:val="left"/>
+      <w:pPr>
+        <w:ind w:left="6120" w:hanging="360"/>
+      </w:pPr>
+    </w:lvl>
+    <w:lvl w:ilvl="8" w:tplc="0409001B">
+      <w:start w:val="1"/>
+      <w:numFmt w:val="lowerRoman"/>
+      <w:lvlText w:val="%9."/>
+      <w:lvlJc w:val="right"/>
+      <w:pPr>
+        <w:ind w:left="6840" w:hanging="180"/>
+      </w:pPr>
+    </w:lvl>
+  </w:abstractNum>
+  <w:abstractNum w:abstractNumId="24" w15:restartNumberingAfterBreak="0">
     <w:nsid w:val="70802F2D"/>
     <w:multiLevelType w:val="hybridMultilevel"/>
     <w:tmpl w:val="24F4ED32"/>
@@ -25665,7 +30142,93 @@
       </w:pPr>
     </w:lvl>
   </w:abstractNum>
-  <w:abstractNum w:abstractNumId="24" w15:restartNumberingAfterBreak="0">
+  <w:abstractNum w:abstractNumId="25" w15:restartNumberingAfterBreak="0">
+    <w:nsid w:val="7ABB1A9B"/>
+    <w:multiLevelType w:val="hybridMultilevel"/>
+    <w:tmpl w:val="6414B844"/>
+    <w:lvl w:ilvl="0" w:tplc="0409000F">
+      <w:start w:val="1"/>
+      <w:numFmt w:val="decimal"/>
+      <w:lvlText w:val="%1."/>
+      <w:lvlJc w:val="left"/>
+      <w:pPr>
+        <w:ind w:left="1080" w:hanging="360"/>
+      </w:pPr>
+    </w:lvl>
+    <w:lvl w:ilvl="1" w:tplc="04090019">
+      <w:start w:val="1"/>
+      <w:numFmt w:val="lowerLetter"/>
+      <w:lvlText w:val="%2."/>
+      <w:lvlJc w:val="left"/>
+      <w:pPr>
+        <w:ind w:left="1800" w:hanging="360"/>
+      </w:pPr>
+    </w:lvl>
+    <w:lvl w:ilvl="2" w:tplc="0409001B">
+      <w:start w:val="1"/>
+      <w:numFmt w:val="lowerRoman"/>
+      <w:lvlText w:val="%3."/>
+      <w:lvlJc w:val="right"/>
+      <w:pPr>
+        <w:ind w:left="2520" w:hanging="180"/>
+      </w:pPr>
+    </w:lvl>
+    <w:lvl w:ilvl="3" w:tplc="0409000F">
+      <w:start w:val="1"/>
+      <w:numFmt w:val="decimal"/>
+      <w:lvlText w:val="%4."/>
+      <w:lvlJc w:val="left"/>
+      <w:pPr>
+        <w:ind w:left="3240" w:hanging="360"/>
+      </w:pPr>
+    </w:lvl>
+    <w:lvl w:ilvl="4" w:tplc="04090019">
+      <w:start w:val="1"/>
+      <w:numFmt w:val="lowerLetter"/>
+      <w:lvlText w:val="%5."/>
+      <w:lvlJc w:val="left"/>
+      <w:pPr>
+        <w:ind w:left="3960" w:hanging="360"/>
+      </w:pPr>
+    </w:lvl>
+    <w:lvl w:ilvl="5" w:tplc="0409001B">
+      <w:start w:val="1"/>
+      <w:numFmt w:val="lowerRoman"/>
+      <w:lvlText w:val="%6."/>
+      <w:lvlJc w:val="right"/>
+      <w:pPr>
+        <w:ind w:left="4680" w:hanging="180"/>
+      </w:pPr>
+    </w:lvl>
+    <w:lvl w:ilvl="6" w:tplc="0409000F">
+      <w:start w:val="1"/>
+      <w:numFmt w:val="decimal"/>
+      <w:lvlText w:val="%7."/>
+      <w:lvlJc w:val="left"/>
+      <w:pPr>
+        <w:ind w:left="5400" w:hanging="360"/>
+      </w:pPr>
+    </w:lvl>
+    <w:lvl w:ilvl="7" w:tplc="04090019">
+      <w:start w:val="1"/>
+      <w:numFmt w:val="lowerLetter"/>
+      <w:lvlText w:val="%8."/>
+      <w:lvlJc w:val="left"/>
+      <w:pPr>
+        <w:ind w:left="6120" w:hanging="360"/>
+      </w:pPr>
+    </w:lvl>
+    <w:lvl w:ilvl="8" w:tplc="0409001B">
+      <w:start w:val="1"/>
+      <w:numFmt w:val="lowerRoman"/>
+      <w:lvlText w:val="%9."/>
+      <w:lvlJc w:val="right"/>
+      <w:pPr>
+        <w:ind w:left="6840" w:hanging="180"/>
+      </w:pPr>
+    </w:lvl>
+  </w:abstractNum>
+  <w:abstractNum w:abstractNumId="26" w15:restartNumberingAfterBreak="0">
     <w:nsid w:val="7BE266F0"/>
     <w:multiLevelType w:val="hybridMultilevel"/>
     <w:tmpl w:val="24F4ED32"/>
@@ -25754,7 +30317,7 @@
       </w:pPr>
     </w:lvl>
   </w:abstractNum>
-  <w:abstractNum w:abstractNumId="25" w15:restartNumberingAfterBreak="0">
+  <w:abstractNum w:abstractNumId="27" w15:restartNumberingAfterBreak="0">
     <w:nsid w:val="7C006C2C"/>
     <w:multiLevelType w:val="hybridMultilevel"/>
     <w:tmpl w:val="6414B844"/>
@@ -26001,10 +30564,10 @@
     <w:abstractNumId w:val="6"/>
   </w:num>
   <w:num w:numId="33">
-    <w:abstractNumId w:val="24"/>
+    <w:abstractNumId w:val="26"/>
   </w:num>
   <w:num w:numId="34">
-    <w:abstractNumId w:val="23"/>
+    <w:abstractNumId w:val="24"/>
   </w:num>
   <w:num w:numId="35">
     <w:abstractNumId w:val="10"/>
@@ -26019,7 +30582,7 @@
     <w:abstractNumId w:val="8"/>
   </w:num>
   <w:num w:numId="39">
-    <w:abstractNumId w:val="25"/>
+    <w:abstractNumId w:val="27"/>
   </w:num>
   <w:num w:numId="40">
     <w:abstractNumId w:val="17"/>
@@ -26028,6 +30591,66 @@
     <w:abstractNumId w:val="19"/>
     <w:lvlOverride w:ilvl="0">
       <w:startOverride w:val="3"/>
+    </w:lvlOverride>
+    <w:lvlOverride w:ilvl="1">
+      <w:startOverride w:val="1"/>
+    </w:lvlOverride>
+    <w:lvlOverride w:ilvl="2">
+      <w:startOverride w:val="1"/>
+    </w:lvlOverride>
+    <w:lvlOverride w:ilvl="3">
+      <w:startOverride w:val="1"/>
+    </w:lvlOverride>
+    <w:lvlOverride w:ilvl="4">
+      <w:startOverride w:val="1"/>
+    </w:lvlOverride>
+    <w:lvlOverride w:ilvl="5">
+      <w:startOverride w:val="1"/>
+    </w:lvlOverride>
+    <w:lvlOverride w:ilvl="6">
+      <w:startOverride w:val="1"/>
+    </w:lvlOverride>
+    <w:lvlOverride w:ilvl="7">
+      <w:startOverride w:val="1"/>
+    </w:lvlOverride>
+    <w:lvlOverride w:ilvl="8">
+      <w:startOverride w:val="1"/>
+    </w:lvlOverride>
+  </w:num>
+  <w:num w:numId="42">
+    <w:abstractNumId w:val="25"/>
+    <w:lvlOverride w:ilvl="0">
+      <w:startOverride w:val="1"/>
+    </w:lvlOverride>
+    <w:lvlOverride w:ilvl="1">
+      <w:startOverride w:val="1"/>
+    </w:lvlOverride>
+    <w:lvlOverride w:ilvl="2">
+      <w:startOverride w:val="1"/>
+    </w:lvlOverride>
+    <w:lvlOverride w:ilvl="3">
+      <w:startOverride w:val="1"/>
+    </w:lvlOverride>
+    <w:lvlOverride w:ilvl="4">
+      <w:startOverride w:val="1"/>
+    </w:lvlOverride>
+    <w:lvlOverride w:ilvl="5">
+      <w:startOverride w:val="1"/>
+    </w:lvlOverride>
+    <w:lvlOverride w:ilvl="6">
+      <w:startOverride w:val="1"/>
+    </w:lvlOverride>
+    <w:lvlOverride w:ilvl="7">
+      <w:startOverride w:val="1"/>
+    </w:lvlOverride>
+    <w:lvlOverride w:ilvl="8">
+      <w:startOverride w:val="1"/>
+    </w:lvlOverride>
+  </w:num>
+  <w:num w:numId="43">
+    <w:abstractNumId w:val="23"/>
+    <w:lvlOverride w:ilvl="0">
+      <w:startOverride w:val="1"/>
     </w:lvlOverride>
     <w:lvlOverride w:ilvl="1">
       <w:startOverride w:val="1"/>

</xml_diff>

<commit_message>
Add more to proposal
</commit_message>
<xml_diff>
--- a/Software Requirements Specification.docx
+++ b/Software Requirements Specification.docx
@@ -24365,8 +24365,8 @@
         <w:spacing w:line="360" w:lineRule="auto"/>
         <w:rPr>
           <w:rStyle w:val="Heading2Char"/>
+          <w:rFonts w:ascii="Times New Roman" w:hAnsi="Times New Roman"/>
           <w:i w:val="0"/>
-          <w:iCs/>
           <w:szCs w:val="24"/>
         </w:rPr>
       </w:pPr>
@@ -24381,7 +24381,8 @@
       <w:r>
         <w:rPr>
           <w:rStyle w:val="Heading2Char"/>
-          <w:iCs/>
+          <w:rFonts w:ascii="Times New Roman" w:hAnsi="Times New Roman"/>
+          <w:i w:val="0"/>
           <w:szCs w:val="24"/>
         </w:rPr>
         <w:t xml:space="preserve">Fitur </w:t>
@@ -24390,7 +24391,8 @@
       <w:r>
         <w:rPr>
           <w:rStyle w:val="Heading2Char"/>
-          <w:iCs/>
+          <w:rFonts w:ascii="Times New Roman" w:hAnsi="Times New Roman"/>
+          <w:i w:val="0"/>
           <w:szCs w:val="24"/>
         </w:rPr>
         <w:t>sistem</w:t>
@@ -24399,7 +24401,8 @@
       <w:r>
         <w:rPr>
           <w:rStyle w:val="Heading2Char"/>
-          <w:iCs/>
+          <w:rFonts w:ascii="Times New Roman" w:hAnsi="Times New Roman"/>
+          <w:i w:val="0"/>
           <w:szCs w:val="24"/>
         </w:rPr>
         <w:t xml:space="preserve"> </w:t>
@@ -24408,7 +24411,8 @@
       <w:r>
         <w:rPr>
           <w:rStyle w:val="Heading2Char"/>
-          <w:iCs/>
+          <w:rFonts w:ascii="Times New Roman" w:hAnsi="Times New Roman"/>
+          <w:i w:val="0"/>
           <w:szCs w:val="24"/>
         </w:rPr>
         <w:t>barang</w:t>
@@ -24417,7 +24421,8 @@
       <w:r>
         <w:rPr>
           <w:rStyle w:val="Heading2Char"/>
-          <w:iCs/>
+          <w:rFonts w:ascii="Times New Roman" w:hAnsi="Times New Roman"/>
+          <w:i w:val="0"/>
           <w:szCs w:val="24"/>
         </w:rPr>
         <w:t xml:space="preserve"> </w:t>
@@ -24426,7 +24431,8 @@
       <w:r>
         <w:rPr>
           <w:rStyle w:val="Heading2Char"/>
-          <w:iCs/>
+          <w:rFonts w:ascii="Times New Roman" w:hAnsi="Times New Roman"/>
+          <w:i w:val="0"/>
           <w:szCs w:val="24"/>
         </w:rPr>
         <w:t>rusak</w:t>
@@ -26727,8 +26733,8 @@
         <w:spacing w:line="360" w:lineRule="auto"/>
         <w:rPr>
           <w:rStyle w:val="Heading2Char"/>
+          <w:rFonts w:ascii="Times New Roman" w:hAnsi="Times New Roman"/>
           <w:i w:val="0"/>
-          <w:iCs/>
           <w:szCs w:val="24"/>
         </w:rPr>
       </w:pPr>
@@ -26743,7 +26749,8 @@
       <w:r>
         <w:rPr>
           <w:rStyle w:val="Heading2Char"/>
-          <w:iCs/>
+          <w:rFonts w:ascii="Times New Roman" w:hAnsi="Times New Roman"/>
+          <w:i w:val="0"/>
           <w:szCs w:val="24"/>
         </w:rPr>
         <w:t xml:space="preserve">Fitur </w:t>
@@ -26752,7 +26759,8 @@
       <w:r>
         <w:rPr>
           <w:rStyle w:val="Heading2Char"/>
-          <w:iCs/>
+          <w:rFonts w:ascii="Times New Roman" w:hAnsi="Times New Roman"/>
+          <w:i w:val="0"/>
           <w:szCs w:val="24"/>
         </w:rPr>
         <w:t>sistem</w:t>
@@ -26761,7 +26769,8 @@
       <w:r>
         <w:rPr>
           <w:rStyle w:val="Heading2Char"/>
-          <w:iCs/>
+          <w:rFonts w:ascii="Times New Roman" w:hAnsi="Times New Roman"/>
+          <w:i w:val="0"/>
           <w:szCs w:val="24"/>
         </w:rPr>
         <w:t xml:space="preserve"> data sales</w:t>

</xml_diff>

<commit_message>
Adding PPT For User
</commit_message>
<xml_diff>
--- a/Software Requirements Specification.docx
+++ b/Software Requirements Specification.docx
@@ -254,7 +254,7 @@
         </w:rPr>
       </w:pPr>
       <w:bookmarkStart w:id="1" w:name="_Toc82756622"/>
-      <w:bookmarkStart w:id="2" w:name="_Toc82757368"/>
+      <w:bookmarkStart w:id="2" w:name="_Toc86218339"/>
       <w:bookmarkEnd w:id="0"/>
       <w:r>
         <w:rPr>
@@ -3364,7 +3364,7 @@
         </w:rPr>
       </w:pPr>
       <w:bookmarkStart w:id="3" w:name="_Toc82756623"/>
-      <w:bookmarkStart w:id="4" w:name="_Toc82757369"/>
+      <w:bookmarkStart w:id="4" w:name="_Toc86218340"/>
       <w:proofErr w:type="spellStart"/>
       <w:r>
         <w:rPr>
@@ -3390,6 +3390,657 @@
         <w:spacing w:line="360" w:lineRule="auto"/>
       </w:pPr>
     </w:p>
+    <w:sdt>
+      <w:sdtPr>
+        <w:rPr>
+          <w:rFonts w:ascii="Times New Roman" w:eastAsia="Times New Roman" w:hAnsi="Times New Roman" w:cs="Times New Roman"/>
+          <w:color w:val="auto"/>
+          <w:sz w:val="20"/>
+          <w:szCs w:val="20"/>
+        </w:rPr>
+        <w:id w:val="-852500198"/>
+        <w:docPartObj>
+          <w:docPartGallery w:val="Table of Contents"/>
+          <w:docPartUnique/>
+        </w:docPartObj>
+      </w:sdtPr>
+      <w:sdtEndPr>
+        <w:rPr>
+          <w:b/>
+          <w:bCs/>
+          <w:noProof/>
+        </w:rPr>
+      </w:sdtEndPr>
+      <w:sdtContent>
+        <w:p>
+          <w:pPr>
+            <w:pStyle w:val="TOCHeading"/>
+          </w:pPr>
+        </w:p>
+        <w:p>
+          <w:pPr>
+            <w:pStyle w:val="TOC1"/>
+            <w:tabs>
+              <w:tab w:val="right" w:leader="dot" w:pos="8990"/>
+            </w:tabs>
+            <w:rPr>
+              <w:rFonts w:asciiTheme="minorHAnsi" w:eastAsiaTheme="minorEastAsia" w:hAnsiTheme="minorHAnsi" w:cstheme="minorBidi"/>
+              <w:noProof/>
+              <w:sz w:val="22"/>
+              <w:szCs w:val="22"/>
+              <w:lang w:eastAsia="ja-JP"/>
+            </w:rPr>
+          </w:pPr>
+          <w:r>
+            <w:fldChar w:fldCharType="begin"/>
+          </w:r>
+          <w:r>
+            <w:instrText xml:space="preserve"> TOC \o "1-3" \h \z \u </w:instrText>
+          </w:r>
+          <w:r>
+            <w:fldChar w:fldCharType="separate"/>
+          </w:r>
+        </w:p>
+        <w:p>
+          <w:pPr>
+            <w:pStyle w:val="TOC1"/>
+            <w:tabs>
+              <w:tab w:val="right" w:leader="dot" w:pos="8990"/>
+            </w:tabs>
+            <w:rPr>
+              <w:rFonts w:asciiTheme="minorHAnsi" w:eastAsiaTheme="minorEastAsia" w:hAnsiTheme="minorHAnsi" w:cstheme="minorBidi"/>
+              <w:noProof/>
+              <w:sz w:val="22"/>
+              <w:szCs w:val="22"/>
+              <w:lang w:eastAsia="ja-JP"/>
+            </w:rPr>
+          </w:pPr>
+          <w:hyperlink w:anchor="_Toc86218358" w:history="1">
+            <w:r>
+              <w:rPr>
+                <w:rStyle w:val="Hyperlink"/>
+                <w:b/>
+                <w:iCs/>
+                <w:noProof/>
+              </w:rPr>
+              <w:t xml:space="preserve">Gambar 4.0.1 </w:t>
+            </w:r>
+            <w:r>
+              <w:rPr>
+                <w:rStyle w:val="Hyperlink"/>
+                <w:bCs/>
+                <w:iCs/>
+                <w:noProof/>
+              </w:rPr>
+              <w:t>Use case Admin</w:t>
+            </w:r>
+            <w:r>
+              <w:rPr>
+                <w:noProof/>
+                <w:webHidden/>
+              </w:rPr>
+              <w:tab/>
+            </w:r>
+            <w:r>
+              <w:rPr>
+                <w:noProof/>
+                <w:webHidden/>
+              </w:rPr>
+              <w:fldChar w:fldCharType="begin"/>
+            </w:r>
+            <w:r>
+              <w:rPr>
+                <w:noProof/>
+                <w:webHidden/>
+              </w:rPr>
+              <w:instrText xml:space="preserve"> PAGEREF _Toc86218358 \h </w:instrText>
+            </w:r>
+            <w:r>
+              <w:rPr>
+                <w:noProof/>
+                <w:webHidden/>
+              </w:rPr>
+            </w:r>
+            <w:r>
+              <w:rPr>
+                <w:noProof/>
+                <w:webHidden/>
+              </w:rPr>
+              <w:fldChar w:fldCharType="separate"/>
+            </w:r>
+            <w:r>
+              <w:rPr>
+                <w:noProof/>
+                <w:webHidden/>
+              </w:rPr>
+              <w:t>10</w:t>
+            </w:r>
+            <w:r>
+              <w:rPr>
+                <w:noProof/>
+                <w:webHidden/>
+              </w:rPr>
+              <w:fldChar w:fldCharType="end"/>
+            </w:r>
+          </w:hyperlink>
+        </w:p>
+        <w:p>
+          <w:pPr>
+            <w:pStyle w:val="TOC1"/>
+            <w:tabs>
+              <w:tab w:val="right" w:leader="dot" w:pos="8990"/>
+            </w:tabs>
+            <w:rPr>
+              <w:rFonts w:asciiTheme="minorHAnsi" w:eastAsiaTheme="minorEastAsia" w:hAnsiTheme="minorHAnsi" w:cstheme="minorBidi"/>
+              <w:noProof/>
+              <w:sz w:val="22"/>
+              <w:szCs w:val="22"/>
+              <w:lang w:eastAsia="ja-JP"/>
+            </w:rPr>
+          </w:pPr>
+          <w:hyperlink w:anchor="_Toc86218360" w:history="1">
+            <w:r>
+              <w:rPr>
+                <w:rStyle w:val="Hyperlink"/>
+                <w:b/>
+                <w:iCs/>
+                <w:noProof/>
+              </w:rPr>
+              <w:t xml:space="preserve">Gambar 4.1.1 </w:t>
+            </w:r>
+            <w:r>
+              <w:rPr>
+                <w:rStyle w:val="Hyperlink"/>
+                <w:bCs/>
+                <w:iCs/>
+                <w:noProof/>
+              </w:rPr>
+              <w:t>Use case login</w:t>
+            </w:r>
+            <w:r>
+              <w:rPr>
+                <w:noProof/>
+                <w:webHidden/>
+              </w:rPr>
+              <w:tab/>
+            </w:r>
+            <w:r>
+              <w:rPr>
+                <w:noProof/>
+                <w:webHidden/>
+              </w:rPr>
+              <w:fldChar w:fldCharType="begin"/>
+            </w:r>
+            <w:r>
+              <w:rPr>
+                <w:noProof/>
+                <w:webHidden/>
+              </w:rPr>
+              <w:instrText xml:space="preserve"> PAGEREF _Toc86218360 \h </w:instrText>
+            </w:r>
+            <w:r>
+              <w:rPr>
+                <w:noProof/>
+                <w:webHidden/>
+              </w:rPr>
+            </w:r>
+            <w:r>
+              <w:rPr>
+                <w:noProof/>
+                <w:webHidden/>
+              </w:rPr>
+              <w:fldChar w:fldCharType="separate"/>
+            </w:r>
+            <w:r>
+              <w:rPr>
+                <w:noProof/>
+                <w:webHidden/>
+              </w:rPr>
+              <w:t>10</w:t>
+            </w:r>
+            <w:r>
+              <w:rPr>
+                <w:noProof/>
+                <w:webHidden/>
+              </w:rPr>
+              <w:fldChar w:fldCharType="end"/>
+            </w:r>
+          </w:hyperlink>
+        </w:p>
+        <w:p>
+          <w:pPr>
+            <w:pStyle w:val="TOC1"/>
+            <w:tabs>
+              <w:tab w:val="right" w:leader="dot" w:pos="8990"/>
+            </w:tabs>
+            <w:rPr>
+              <w:rFonts w:asciiTheme="minorHAnsi" w:eastAsiaTheme="minorEastAsia" w:hAnsiTheme="minorHAnsi" w:cstheme="minorBidi"/>
+              <w:noProof/>
+              <w:sz w:val="22"/>
+              <w:szCs w:val="22"/>
+              <w:lang w:eastAsia="ja-JP"/>
+            </w:rPr>
+          </w:pPr>
+          <w:hyperlink w:anchor="_Toc86218365" w:history="1">
+            <w:r>
+              <w:rPr>
+                <w:rStyle w:val="Hyperlink"/>
+                <w:b/>
+                <w:iCs/>
+                <w:noProof/>
+              </w:rPr>
+              <w:t xml:space="preserve">Gambar 4.2.1 </w:t>
+            </w:r>
+            <w:r>
+              <w:rPr>
+                <w:rStyle w:val="Hyperlink"/>
+                <w:bCs/>
+                <w:iCs/>
+                <w:noProof/>
+              </w:rPr>
+              <w:t>Use case pemasukkan</w:t>
+            </w:r>
+            <w:r>
+              <w:rPr>
+                <w:noProof/>
+                <w:webHidden/>
+              </w:rPr>
+              <w:tab/>
+            </w:r>
+            <w:r>
+              <w:rPr>
+                <w:noProof/>
+                <w:webHidden/>
+              </w:rPr>
+              <w:fldChar w:fldCharType="begin"/>
+            </w:r>
+            <w:r>
+              <w:rPr>
+                <w:noProof/>
+                <w:webHidden/>
+              </w:rPr>
+              <w:instrText xml:space="preserve"> PAGEREF _Toc86218365 \h </w:instrText>
+            </w:r>
+            <w:r>
+              <w:rPr>
+                <w:noProof/>
+                <w:webHidden/>
+              </w:rPr>
+            </w:r>
+            <w:r>
+              <w:rPr>
+                <w:noProof/>
+                <w:webHidden/>
+              </w:rPr>
+              <w:fldChar w:fldCharType="separate"/>
+            </w:r>
+            <w:r>
+              <w:rPr>
+                <w:noProof/>
+                <w:webHidden/>
+              </w:rPr>
+              <w:t>11</w:t>
+            </w:r>
+            <w:r>
+              <w:rPr>
+                <w:noProof/>
+                <w:webHidden/>
+              </w:rPr>
+              <w:fldChar w:fldCharType="end"/>
+            </w:r>
+          </w:hyperlink>
+        </w:p>
+        <w:p>
+          <w:pPr>
+            <w:pStyle w:val="TOC1"/>
+            <w:tabs>
+              <w:tab w:val="right" w:leader="dot" w:pos="8990"/>
+            </w:tabs>
+            <w:rPr>
+              <w:rFonts w:asciiTheme="minorHAnsi" w:eastAsiaTheme="minorEastAsia" w:hAnsiTheme="minorHAnsi" w:cstheme="minorBidi"/>
+              <w:noProof/>
+              <w:sz w:val="22"/>
+              <w:szCs w:val="22"/>
+              <w:lang w:eastAsia="ja-JP"/>
+            </w:rPr>
+          </w:pPr>
+          <w:hyperlink w:anchor="_Toc86218370" w:history="1">
+            <w:r>
+              <w:rPr>
+                <w:rStyle w:val="Hyperlink"/>
+                <w:b/>
+                <w:iCs/>
+                <w:noProof/>
+              </w:rPr>
+              <w:t xml:space="preserve">Gambar 4.3.1 </w:t>
+            </w:r>
+            <w:r>
+              <w:rPr>
+                <w:rStyle w:val="Hyperlink"/>
+                <w:bCs/>
+                <w:iCs/>
+                <w:noProof/>
+              </w:rPr>
+              <w:t>Use case pengeluaran</w:t>
+            </w:r>
+            <w:r>
+              <w:rPr>
+                <w:noProof/>
+                <w:webHidden/>
+              </w:rPr>
+              <w:tab/>
+            </w:r>
+            <w:r>
+              <w:rPr>
+                <w:noProof/>
+                <w:webHidden/>
+              </w:rPr>
+              <w:fldChar w:fldCharType="begin"/>
+            </w:r>
+            <w:r>
+              <w:rPr>
+                <w:noProof/>
+                <w:webHidden/>
+              </w:rPr>
+              <w:instrText xml:space="preserve"> PAGEREF _Toc86218370 \h </w:instrText>
+            </w:r>
+            <w:r>
+              <w:rPr>
+                <w:noProof/>
+                <w:webHidden/>
+              </w:rPr>
+            </w:r>
+            <w:r>
+              <w:rPr>
+                <w:noProof/>
+                <w:webHidden/>
+              </w:rPr>
+              <w:fldChar w:fldCharType="separate"/>
+            </w:r>
+            <w:r>
+              <w:rPr>
+                <w:noProof/>
+                <w:webHidden/>
+              </w:rPr>
+              <w:t>12</w:t>
+            </w:r>
+            <w:r>
+              <w:rPr>
+                <w:noProof/>
+                <w:webHidden/>
+              </w:rPr>
+              <w:fldChar w:fldCharType="end"/>
+            </w:r>
+          </w:hyperlink>
+        </w:p>
+        <w:p>
+          <w:pPr>
+            <w:pStyle w:val="TOC1"/>
+            <w:tabs>
+              <w:tab w:val="right" w:leader="dot" w:pos="8990"/>
+            </w:tabs>
+            <w:rPr>
+              <w:rFonts w:asciiTheme="minorHAnsi" w:eastAsiaTheme="minorEastAsia" w:hAnsiTheme="minorHAnsi" w:cstheme="minorBidi"/>
+              <w:noProof/>
+              <w:sz w:val="22"/>
+              <w:szCs w:val="22"/>
+              <w:lang w:eastAsia="ja-JP"/>
+            </w:rPr>
+          </w:pPr>
+          <w:hyperlink w:anchor="_Toc86218375" w:history="1">
+            <w:r>
+              <w:rPr>
+                <w:rStyle w:val="Hyperlink"/>
+                <w:b/>
+                <w:iCs/>
+                <w:noProof/>
+              </w:rPr>
+              <w:t xml:space="preserve">Gambar 4.3.1 </w:t>
+            </w:r>
+            <w:r>
+              <w:rPr>
+                <w:rStyle w:val="Hyperlink"/>
+                <w:bCs/>
+                <w:iCs/>
+                <w:noProof/>
+              </w:rPr>
+              <w:t>Use case system barang rusak</w:t>
+            </w:r>
+            <w:r>
+              <w:rPr>
+                <w:noProof/>
+                <w:webHidden/>
+              </w:rPr>
+              <w:tab/>
+            </w:r>
+            <w:r>
+              <w:rPr>
+                <w:noProof/>
+                <w:webHidden/>
+              </w:rPr>
+              <w:fldChar w:fldCharType="begin"/>
+            </w:r>
+            <w:r>
+              <w:rPr>
+                <w:noProof/>
+                <w:webHidden/>
+              </w:rPr>
+              <w:instrText xml:space="preserve"> PAGEREF _Toc86218375 \h </w:instrText>
+            </w:r>
+            <w:r>
+              <w:rPr>
+                <w:noProof/>
+                <w:webHidden/>
+              </w:rPr>
+            </w:r>
+            <w:r>
+              <w:rPr>
+                <w:noProof/>
+                <w:webHidden/>
+              </w:rPr>
+              <w:fldChar w:fldCharType="separate"/>
+            </w:r>
+            <w:r>
+              <w:rPr>
+                <w:noProof/>
+                <w:webHidden/>
+              </w:rPr>
+              <w:t>13</w:t>
+            </w:r>
+            <w:r>
+              <w:rPr>
+                <w:noProof/>
+                <w:webHidden/>
+              </w:rPr>
+              <w:fldChar w:fldCharType="end"/>
+            </w:r>
+          </w:hyperlink>
+        </w:p>
+        <w:p>
+          <w:pPr>
+            <w:pStyle w:val="TOC1"/>
+            <w:tabs>
+              <w:tab w:val="right" w:leader="dot" w:pos="8990"/>
+            </w:tabs>
+            <w:rPr>
+              <w:rFonts w:asciiTheme="minorHAnsi" w:eastAsiaTheme="minorEastAsia" w:hAnsiTheme="minorHAnsi" w:cstheme="minorBidi"/>
+              <w:noProof/>
+              <w:sz w:val="22"/>
+              <w:szCs w:val="22"/>
+              <w:lang w:eastAsia="ja-JP"/>
+            </w:rPr>
+          </w:pPr>
+          <w:hyperlink w:anchor="_Toc86218380" w:history="1">
+            <w:r>
+              <w:rPr>
+                <w:rStyle w:val="Hyperlink"/>
+                <w:b/>
+                <w:iCs/>
+                <w:noProof/>
+              </w:rPr>
+              <w:t xml:space="preserve">Gambar 4.3.1 </w:t>
+            </w:r>
+            <w:r>
+              <w:rPr>
+                <w:rStyle w:val="Hyperlink"/>
+                <w:bCs/>
+                <w:iCs/>
+                <w:noProof/>
+              </w:rPr>
+              <w:t>Use case data sales</w:t>
+            </w:r>
+            <w:r>
+              <w:rPr>
+                <w:noProof/>
+                <w:webHidden/>
+              </w:rPr>
+              <w:tab/>
+            </w:r>
+            <w:r>
+              <w:rPr>
+                <w:noProof/>
+                <w:webHidden/>
+              </w:rPr>
+              <w:fldChar w:fldCharType="begin"/>
+            </w:r>
+            <w:r>
+              <w:rPr>
+                <w:noProof/>
+                <w:webHidden/>
+              </w:rPr>
+              <w:instrText xml:space="preserve"> PAGEREF _Toc86218380 \h </w:instrText>
+            </w:r>
+            <w:r>
+              <w:rPr>
+                <w:noProof/>
+                <w:webHidden/>
+              </w:rPr>
+            </w:r>
+            <w:r>
+              <w:rPr>
+                <w:noProof/>
+                <w:webHidden/>
+              </w:rPr>
+              <w:fldChar w:fldCharType="separate"/>
+            </w:r>
+            <w:r>
+              <w:rPr>
+                <w:noProof/>
+                <w:webHidden/>
+              </w:rPr>
+              <w:t>14</w:t>
+            </w:r>
+            <w:r>
+              <w:rPr>
+                <w:noProof/>
+                <w:webHidden/>
+              </w:rPr>
+              <w:fldChar w:fldCharType="end"/>
+            </w:r>
+          </w:hyperlink>
+        </w:p>
+        <w:p>
+          <w:pPr>
+            <w:pStyle w:val="TOC1"/>
+            <w:tabs>
+              <w:tab w:val="right" w:leader="dot" w:pos="8990"/>
+            </w:tabs>
+            <w:rPr>
+              <w:rFonts w:asciiTheme="minorHAnsi" w:eastAsiaTheme="minorEastAsia" w:hAnsiTheme="minorHAnsi" w:cstheme="minorBidi"/>
+              <w:noProof/>
+              <w:sz w:val="22"/>
+              <w:szCs w:val="22"/>
+              <w:lang w:eastAsia="ja-JP"/>
+            </w:rPr>
+          </w:pPr>
+          <w:hyperlink w:anchor="_Toc86218384" w:history="1">
+            <w:r>
+              <w:rPr>
+                <w:rStyle w:val="Hyperlink"/>
+                <w:b/>
+                <w:iCs/>
+                <w:noProof/>
+              </w:rPr>
+              <w:t xml:space="preserve">Gambar 4.6.1 </w:t>
+            </w:r>
+            <w:r>
+              <w:rPr>
+                <w:rStyle w:val="Hyperlink"/>
+                <w:bCs/>
+                <w:iCs/>
+                <w:noProof/>
+              </w:rPr>
+              <w:t>Entity Relation Diagram</w:t>
+            </w:r>
+            <w:r>
+              <w:rPr>
+                <w:noProof/>
+                <w:webHidden/>
+              </w:rPr>
+              <w:tab/>
+            </w:r>
+            <w:r>
+              <w:rPr>
+                <w:noProof/>
+                <w:webHidden/>
+              </w:rPr>
+              <w:fldChar w:fldCharType="begin"/>
+            </w:r>
+            <w:r>
+              <w:rPr>
+                <w:noProof/>
+                <w:webHidden/>
+              </w:rPr>
+              <w:instrText xml:space="preserve"> PAGEREF _Toc86218384 \h </w:instrText>
+            </w:r>
+            <w:r>
+              <w:rPr>
+                <w:noProof/>
+                <w:webHidden/>
+              </w:rPr>
+            </w:r>
+            <w:r>
+              <w:rPr>
+                <w:noProof/>
+                <w:webHidden/>
+              </w:rPr>
+              <w:fldChar w:fldCharType="separate"/>
+            </w:r>
+            <w:r>
+              <w:rPr>
+                <w:noProof/>
+                <w:webHidden/>
+              </w:rPr>
+              <w:t>16</w:t>
+            </w:r>
+            <w:r>
+              <w:rPr>
+                <w:noProof/>
+                <w:webHidden/>
+              </w:rPr>
+              <w:fldChar w:fldCharType="end"/>
+            </w:r>
+          </w:hyperlink>
+        </w:p>
+        <w:p>
+          <w:pPr>
+            <w:rPr>
+              <w:b/>
+              <w:bCs/>
+              <w:noProof/>
+            </w:rPr>
+          </w:pPr>
+          <w:r>
+            <w:rPr>
+              <w:b/>
+              <w:bCs/>
+              <w:noProof/>
+            </w:rPr>
+            <w:fldChar w:fldCharType="end"/>
+          </w:r>
+        </w:p>
+      </w:sdtContent>
+    </w:sdt>
     <w:p>
       <w:pPr>
         <w:spacing w:line="360" w:lineRule="auto"/>
@@ -3417,7 +4068,7 @@
       </w:pPr>
       <w:bookmarkStart w:id="5" w:name="_Toc49605353"/>
       <w:bookmarkStart w:id="6" w:name="_Toc82756624"/>
-      <w:bookmarkStart w:id="7" w:name="_Toc82757370"/>
+      <w:bookmarkStart w:id="7" w:name="_Toc86218341"/>
       <w:r>
         <w:rPr>
           <w:b/>
@@ -3455,7 +4106,7 @@
       </w:pPr>
       <w:bookmarkStart w:id="8" w:name="_Toc49605354"/>
       <w:bookmarkStart w:id="9" w:name="_Toc82756625"/>
-      <w:bookmarkStart w:id="10" w:name="_Toc82757371"/>
+      <w:bookmarkStart w:id="10" w:name="_Toc86218342"/>
       <w:r>
         <w:rPr>
           <w:rFonts w:ascii="Times New Roman" w:hAnsi="Times New Roman"/>
@@ -4359,7 +5010,7 @@
       </w:pPr>
       <w:bookmarkStart w:id="11" w:name="_Toc49605355"/>
       <w:bookmarkStart w:id="12" w:name="_Toc82756626"/>
-      <w:bookmarkStart w:id="13" w:name="_Toc82757372"/>
+      <w:bookmarkStart w:id="13" w:name="_Toc86218343"/>
       <w:r>
         <w:rPr>
           <w:rFonts w:ascii="Times New Roman" w:hAnsi="Times New Roman"/>
@@ -4863,7 +5514,7 @@
         </w:rPr>
       </w:pPr>
       <w:bookmarkStart w:id="14" w:name="_Toc82756627"/>
-      <w:bookmarkStart w:id="15" w:name="_Toc82757373"/>
+      <w:bookmarkStart w:id="15" w:name="_Toc86218344"/>
       <w:r>
         <w:rPr>
           <w:rFonts w:ascii="Times New Roman" w:hAnsi="Times New Roman"/>
@@ -5910,7 +6561,7 @@
       </w:pPr>
       <w:bookmarkStart w:id="16" w:name="_Toc49605356"/>
       <w:bookmarkStart w:id="17" w:name="_Toc82756628"/>
-      <w:bookmarkStart w:id="18" w:name="_Toc82757374"/>
+      <w:bookmarkStart w:id="18" w:name="_Toc86218345"/>
       <w:r>
         <w:rPr>
           <w:rFonts w:ascii="Times New Roman" w:hAnsi="Times New Roman"/>
@@ -6040,8 +6691,8 @@
         </w:rPr>
       </w:pPr>
       <w:bookmarkStart w:id="19" w:name="_Toc82756629"/>
-      <w:bookmarkStart w:id="20" w:name="_Toc82757375"/>
-      <w:bookmarkStart w:id="21" w:name="_Toc49605357"/>
+      <w:bookmarkStart w:id="20" w:name="_Toc49605357"/>
+      <w:bookmarkStart w:id="21" w:name="_Toc86218346"/>
       <w:r>
         <w:rPr>
           <w:rFonts w:ascii="Times New Roman" w:hAnsi="Times New Roman"/>
@@ -6088,7 +6739,7 @@
         <w:t>Tambahan</w:t>
       </w:r>
       <w:bookmarkEnd w:id="19"/>
-      <w:bookmarkEnd w:id="20"/>
+      <w:bookmarkEnd w:id="21"/>
       <w:proofErr w:type="spellEnd"/>
     </w:p>
     <w:p>
@@ -7612,7 +8263,7 @@
         </w:rPr>
       </w:pPr>
       <w:bookmarkStart w:id="22" w:name="_Toc82756630"/>
-      <w:bookmarkStart w:id="23" w:name="_Toc82757376"/>
+      <w:bookmarkStart w:id="23" w:name="_Toc86218347"/>
       <w:r>
         <w:rPr>
           <w:rFonts w:ascii="Times New Roman" w:hAnsi="Times New Roman"/>
@@ -7640,7 +8291,7 @@
         </w:rPr>
         <w:t>Refere</w:t>
       </w:r>
-      <w:bookmarkEnd w:id="21"/>
+      <w:bookmarkEnd w:id="20"/>
       <w:r>
         <w:rPr>
           <w:rFonts w:ascii="Times New Roman" w:hAnsi="Times New Roman"/>
@@ -8562,7 +9213,7 @@
       </w:r>
       <w:bookmarkStart w:id="24" w:name="_Toc49605359"/>
       <w:bookmarkStart w:id="25" w:name="_Toc82756631"/>
-      <w:bookmarkStart w:id="26" w:name="_Toc82757377"/>
+      <w:bookmarkStart w:id="26" w:name="_Toc86218348"/>
       <w:r>
         <w:rPr>
           <w:b/>
@@ -9460,7 +10111,7 @@
       </w:pPr>
       <w:bookmarkStart w:id="27" w:name="_Toc49605360"/>
       <w:bookmarkStart w:id="28" w:name="_Toc82756632"/>
-      <w:bookmarkStart w:id="29" w:name="_Toc82757378"/>
+      <w:bookmarkStart w:id="29" w:name="_Toc86218349"/>
       <w:r>
         <w:rPr>
           <w:rFonts w:ascii="Times New Roman" w:hAnsi="Times New Roman"/>
@@ -10267,7 +10918,7 @@
       </w:pPr>
       <w:bookmarkStart w:id="30" w:name="_Toc49605361"/>
       <w:bookmarkStart w:id="31" w:name="_Toc82756633"/>
-      <w:bookmarkStart w:id="32" w:name="_Toc82757379"/>
+      <w:bookmarkStart w:id="32" w:name="_Toc86218350"/>
       <w:r>
         <w:rPr>
           <w:rFonts w:ascii="Times New Roman" w:hAnsi="Times New Roman"/>
@@ -13692,7 +14343,7 @@
       </w:pPr>
       <w:bookmarkStart w:id="33" w:name="_Toc49605362"/>
       <w:bookmarkStart w:id="34" w:name="_Toc82756634"/>
-      <w:bookmarkStart w:id="35" w:name="_Toc82757380"/>
+      <w:bookmarkStart w:id="35" w:name="_Toc86218351"/>
       <w:r>
         <w:rPr>
           <w:rFonts w:ascii="Times New Roman" w:hAnsi="Times New Roman"/>
@@ -14950,7 +15601,7 @@
         </w:rPr>
       </w:pPr>
       <w:bookmarkStart w:id="36" w:name="_Toc82756635"/>
-      <w:bookmarkStart w:id="37" w:name="_Toc82757381"/>
+      <w:bookmarkStart w:id="37" w:name="_Toc86218352"/>
       <w:r>
         <w:rPr>
           <w:rFonts w:ascii="Times New Roman" w:hAnsi="Times New Roman"/>
@@ -15289,7 +15940,7 @@
         </w:rPr>
       </w:pPr>
       <w:bookmarkStart w:id="38" w:name="_Toc82756636"/>
-      <w:bookmarkStart w:id="39" w:name="_Toc82757382"/>
+      <w:bookmarkStart w:id="39" w:name="_Toc86218353"/>
       <w:r>
         <w:rPr>
           <w:rFonts w:ascii="Times New Roman" w:hAnsi="Times New Roman"/>
@@ -15759,7 +16410,7 @@
         </w:rPr>
       </w:pPr>
       <w:bookmarkStart w:id="40" w:name="_Toc82756637"/>
-      <w:bookmarkStart w:id="41" w:name="_Toc82757383"/>
+      <w:bookmarkStart w:id="41" w:name="_Toc86218354"/>
       <w:r>
         <w:rPr>
           <w:rFonts w:ascii="Times New Roman" w:hAnsi="Times New Roman"/>
@@ -16422,7 +17073,7 @@
         </w:rPr>
       </w:pPr>
       <w:bookmarkStart w:id="42" w:name="_Toc82756638"/>
-      <w:bookmarkStart w:id="43" w:name="_Toc82757384"/>
+      <w:bookmarkStart w:id="43" w:name="_Toc86218355"/>
       <w:r>
         <w:rPr>
           <w:rFonts w:ascii="Times New Roman" w:hAnsi="Times New Roman"/>
@@ -17290,7 +17941,7 @@
         <w:br w:type="page"/>
       </w:r>
       <w:bookmarkStart w:id="44" w:name="_Toc82756639"/>
-      <w:bookmarkStart w:id="45" w:name="_Toc82757385"/>
+      <w:bookmarkStart w:id="45" w:name="_Toc86218356"/>
       <w:r>
         <w:rPr>
           <w:b/>
@@ -18738,7 +19389,7 @@
       </w:r>
       <w:bookmarkStart w:id="46" w:name="_Toc49605379"/>
       <w:bookmarkStart w:id="47" w:name="_Toc82756640"/>
-      <w:bookmarkStart w:id="48" w:name="_Toc82757386"/>
+      <w:bookmarkStart w:id="48" w:name="_Toc86218357"/>
       <w:r>
         <w:rPr>
           <w:b/>
@@ -18981,6 +19632,139 @@
     </w:p>
     <w:p>
       <w:pPr>
+        <w:spacing w:line="360" w:lineRule="auto"/>
+        <w:ind w:firstLine="720"/>
+        <w:rPr>
+          <w:sz w:val="22"/>
+          <w:szCs w:val="22"/>
+        </w:rPr>
+      </w:pPr>
+      <w:r>
+        <w:rPr>
+          <w:noProof/>
+        </w:rPr>
+        <w:drawing>
+          <wp:inline distT="0" distB="0" distL="0" distR="0" wp14:anchorId="4E4D5C3B" wp14:editId="30BAE75B">
+            <wp:extent cx="5943600" cy="3966845"/>
+            <wp:effectExtent l="0" t="0" r="0" b="0"/>
+            <wp:docPr id="7" name="Picture 7"/>
+            <wp:cNvGraphicFramePr>
+              <a:graphicFrameLocks xmlns:a="http://schemas.openxmlformats.org/drawingml/2006/main" noChangeAspect="1"/>
+            </wp:cNvGraphicFramePr>
+            <a:graphic xmlns:a="http://schemas.openxmlformats.org/drawingml/2006/main">
+              <a:graphicData uri="http://schemas.openxmlformats.org/drawingml/2006/picture">
+                <pic:pic xmlns:pic="http://schemas.openxmlformats.org/drawingml/2006/picture">
+                  <pic:nvPicPr>
+                    <pic:cNvPr id="0" name="Picture 3"/>
+                    <pic:cNvPicPr>
+                      <a:picLocks noChangeAspect="1" noChangeArrowheads="1"/>
+                    </pic:cNvPicPr>
+                  </pic:nvPicPr>
+                  <pic:blipFill>
+                    <a:blip r:embed="rId6">
+                      <a:extLst>
+                        <a:ext uri="{28A0092B-C50C-407E-A947-70E740481C1C}">
+                          <a14:useLocalDpi xmlns:a14="http://schemas.microsoft.com/office/drawing/2010/main" val="0"/>
+                        </a:ext>
+                      </a:extLst>
+                    </a:blip>
+                    <a:srcRect/>
+                    <a:stretch>
+                      <a:fillRect/>
+                    </a:stretch>
+                  </pic:blipFill>
+                  <pic:spPr bwMode="auto">
+                    <a:xfrm>
+                      <a:off x="0" y="0"/>
+                      <a:ext cx="5943600" cy="3966845"/>
+                    </a:xfrm>
+                    <a:prstGeom prst="rect">
+                      <a:avLst/>
+                    </a:prstGeom>
+                    <a:noFill/>
+                    <a:ln>
+                      <a:noFill/>
+                    </a:ln>
+                  </pic:spPr>
+                </pic:pic>
+              </a:graphicData>
+            </a:graphic>
+          </wp:inline>
+        </w:drawing>
+      </w:r>
+    </w:p>
+    <w:p>
+      <w:pPr>
+        <w:pStyle w:val="Heading1"/>
+        <w:jc w:val="center"/>
+        <w:rPr>
+          <w:bCs/>
+          <w:iCs/>
+          <w:sz w:val="22"/>
+          <w:szCs w:val="22"/>
+        </w:rPr>
+      </w:pPr>
+      <w:bookmarkStart w:id="49" w:name="_Toc86218358"/>
+      <w:r>
+        <w:rPr>
+          <w:b/>
+          <w:iCs/>
+          <w:sz w:val="22"/>
+          <w:szCs w:val="22"/>
+        </w:rPr>
+        <w:t>Gambar 4.</w:t>
+      </w:r>
+      <w:r>
+        <w:rPr>
+          <w:b/>
+          <w:iCs/>
+          <w:sz w:val="22"/>
+          <w:szCs w:val="22"/>
+        </w:rPr>
+        <w:t>0</w:t>
+      </w:r>
+      <w:r>
+        <w:rPr>
+          <w:b/>
+          <w:iCs/>
+          <w:sz w:val="22"/>
+          <w:szCs w:val="22"/>
+        </w:rPr>
+        <w:t xml:space="preserve">.1 </w:t>
+      </w:r>
+      <w:r>
+        <w:rPr>
+          <w:bCs/>
+          <w:iCs/>
+          <w:sz w:val="22"/>
+          <w:szCs w:val="22"/>
+        </w:rPr>
+        <w:t xml:space="preserve">Use case </w:t>
+      </w:r>
+      <w:r>
+        <w:rPr>
+          <w:bCs/>
+          <w:iCs/>
+          <w:sz w:val="22"/>
+          <w:szCs w:val="22"/>
+        </w:rPr>
+        <w:t>Admin</w:t>
+      </w:r>
+      <w:bookmarkEnd w:id="49"/>
+    </w:p>
+    <w:p>
+      <w:pPr>
+        <w:spacing w:line="360" w:lineRule="auto"/>
+        <w:ind w:firstLine="720"/>
+        <w:jc w:val="center"/>
+        <w:rPr>
+          <w:sz w:val="22"/>
+          <w:szCs w:val="22"/>
+        </w:rPr>
+      </w:pPr>
+    </w:p>
+    <w:p>
+      <w:pPr>
         <w:pStyle w:val="Heading2"/>
         <w:rPr>
           <w:rStyle w:val="Heading2Char"/>
@@ -18989,8 +19773,8 @@
           <w:szCs w:val="24"/>
         </w:rPr>
       </w:pPr>
-      <w:bookmarkStart w:id="49" w:name="_Toc82756641"/>
-      <w:bookmarkStart w:id="50" w:name="_Toc82757387"/>
+      <w:bookmarkStart w:id="50" w:name="_Toc82756641"/>
+      <w:bookmarkStart w:id="51" w:name="_Toc86218359"/>
       <w:r>
         <w:rPr>
           <w:rFonts w:ascii="Times New Roman" w:hAnsi="Times New Roman"/>
@@ -19033,8 +19817,8 @@
         </w:rPr>
         <w:t xml:space="preserve"> login</w:t>
       </w:r>
-      <w:bookmarkEnd w:id="49"/>
       <w:bookmarkEnd w:id="50"/>
+      <w:bookmarkEnd w:id="51"/>
     </w:p>
     <w:p>
       <w:pPr>
@@ -19218,7 +20002,7 @@
                     </pic:cNvPicPr>
                   </pic:nvPicPr>
                   <pic:blipFill>
-                    <a:blip r:embed="rId6">
+                    <a:blip r:embed="rId7">
                       <a:extLst>
                         <a:ext uri="{28A0092B-C50C-407E-A947-70E740481C1C}">
                           <a14:useLocalDpi xmlns:a14="http://schemas.microsoft.com/office/drawing/2010/main" val="0"/>
@@ -19252,7 +20036,7 @@
     </w:p>
     <w:p>
       <w:pPr>
-        <w:spacing w:line="360" w:lineRule="auto"/>
+        <w:pStyle w:val="Heading1"/>
         <w:jc w:val="center"/>
         <w:rPr>
           <w:bCs/>
@@ -19261,6 +20045,7 @@
           <w:szCs w:val="22"/>
         </w:rPr>
       </w:pPr>
+      <w:bookmarkStart w:id="52" w:name="_Toc86218360"/>
       <w:r>
         <w:rPr>
           <w:b/>
@@ -19279,6 +20064,7 @@
         </w:rPr>
         <w:t>Use case login</w:t>
       </w:r>
+      <w:bookmarkEnd w:id="52"/>
     </w:p>
     <w:p>
       <w:pPr>
@@ -19293,8 +20079,8 @@
           <w:bCs/>
         </w:rPr>
       </w:pPr>
-      <w:bookmarkStart w:id="51" w:name="_Toc82756642"/>
-      <w:bookmarkStart w:id="52" w:name="_Toc82757388"/>
+      <w:bookmarkStart w:id="53" w:name="_Toc82756642"/>
+      <w:bookmarkStart w:id="54" w:name="_Toc86218361"/>
       <w:r>
         <w:rPr>
           <w:b/>
@@ -19326,8 +20112,8 @@
         </w:rPr>
         <w:t>Prioritas</w:t>
       </w:r>
-      <w:bookmarkEnd w:id="51"/>
-      <w:bookmarkEnd w:id="52"/>
+      <w:bookmarkEnd w:id="53"/>
+      <w:bookmarkEnd w:id="54"/>
       <w:proofErr w:type="spellEnd"/>
     </w:p>
     <w:p>
@@ -19508,13 +20294,14 @@
           <w:bCs/>
         </w:rPr>
       </w:pPr>
-      <w:bookmarkStart w:id="53" w:name="_Toc82756643"/>
-      <w:bookmarkStart w:id="54" w:name="_Toc82757389"/>
+      <w:bookmarkStart w:id="55" w:name="_Toc82756643"/>
+      <w:bookmarkStart w:id="56" w:name="_Toc86218362"/>
       <w:r>
         <w:rPr>
           <w:b/>
           <w:bCs/>
         </w:rPr>
+        <w:lastRenderedPageBreak/>
         <w:t>4.1.2 Tindakan/</w:t>
       </w:r>
       <w:proofErr w:type="spellStart"/>
@@ -19525,8 +20312,8 @@
         </w:rPr>
         <w:t>hasil</w:t>
       </w:r>
-      <w:bookmarkEnd w:id="53"/>
-      <w:bookmarkEnd w:id="54"/>
+      <w:bookmarkEnd w:id="55"/>
+      <w:bookmarkEnd w:id="56"/>
       <w:proofErr w:type="spellEnd"/>
     </w:p>
     <w:p>
@@ -19707,8 +20494,8 @@
           <w:bCs/>
         </w:rPr>
       </w:pPr>
-      <w:bookmarkStart w:id="55" w:name="_Toc82756644"/>
-      <w:bookmarkStart w:id="56" w:name="_Toc82757390"/>
+      <w:bookmarkStart w:id="57" w:name="_Toc82756644"/>
+      <w:bookmarkStart w:id="58" w:name="_Toc86218363"/>
       <w:r>
         <w:rPr>
           <w:b/>
@@ -19724,8 +20511,8 @@
         </w:rPr>
         <w:t>Fungsional</w:t>
       </w:r>
-      <w:bookmarkEnd w:id="55"/>
-      <w:bookmarkEnd w:id="56"/>
+      <w:bookmarkEnd w:id="57"/>
+      <w:bookmarkEnd w:id="58"/>
       <w:proofErr w:type="spellEnd"/>
       <w:r>
         <w:rPr>
@@ -20825,14 +21612,13 @@
           <w:szCs w:val="24"/>
         </w:rPr>
       </w:pPr>
-      <w:bookmarkStart w:id="57" w:name="_Toc82756645"/>
-      <w:bookmarkStart w:id="58" w:name="_Toc82757391"/>
+      <w:bookmarkStart w:id="59" w:name="_Toc82756645"/>
+      <w:bookmarkStart w:id="60" w:name="_Toc86218364"/>
       <w:r>
         <w:rPr>
           <w:rFonts w:ascii="Times New Roman" w:hAnsi="Times New Roman"/>
           <w:szCs w:val="24"/>
         </w:rPr>
-        <w:lastRenderedPageBreak/>
         <w:t>4.</w:t>
       </w:r>
       <w:r>
@@ -20929,8 +21715,8 @@
         </w:rPr>
         <w:t>pendapatan</w:t>
       </w:r>
-      <w:bookmarkEnd w:id="57"/>
-      <w:bookmarkEnd w:id="58"/>
+      <w:bookmarkEnd w:id="59"/>
+      <w:bookmarkEnd w:id="60"/>
       <w:proofErr w:type="spellEnd"/>
     </w:p>
     <w:p>
@@ -21172,7 +21958,7 @@
                     </pic:cNvPicPr>
                   </pic:nvPicPr>
                   <pic:blipFill>
-                    <a:blip r:embed="rId7">
+                    <a:blip r:embed="rId8">
                       <a:extLst>
                         <a:ext uri="{28A0092B-C50C-407E-A947-70E740481C1C}">
                           <a14:useLocalDpi xmlns:a14="http://schemas.microsoft.com/office/drawing/2010/main" val="0"/>
@@ -21206,7 +21992,7 @@
     </w:p>
     <w:p>
       <w:pPr>
-        <w:spacing w:line="360" w:lineRule="auto"/>
+        <w:pStyle w:val="Heading1"/>
         <w:jc w:val="center"/>
         <w:rPr>
           <w:bCs/>
@@ -21215,6 +22001,7 @@
           <w:szCs w:val="22"/>
         </w:rPr>
       </w:pPr>
+      <w:bookmarkStart w:id="61" w:name="_Toc86218365"/>
       <w:r>
         <w:rPr>
           <w:b/>
@@ -21243,6 +22030,7 @@
         </w:rPr>
         <w:t>pemasukkan</w:t>
       </w:r>
+      <w:bookmarkEnd w:id="61"/>
       <w:proofErr w:type="spellEnd"/>
     </w:p>
     <w:p>
@@ -21258,8 +22046,8 @@
           <w:bCs/>
         </w:rPr>
       </w:pPr>
-      <w:bookmarkStart w:id="59" w:name="_Toc82756646"/>
-      <w:bookmarkStart w:id="60" w:name="_Toc82757392"/>
+      <w:bookmarkStart w:id="62" w:name="_Toc82756646"/>
+      <w:bookmarkStart w:id="63" w:name="_Toc86218366"/>
       <w:r>
         <w:rPr>
           <w:b/>
@@ -21305,8 +22093,8 @@
         </w:rPr>
         <w:t>Prioritas</w:t>
       </w:r>
-      <w:bookmarkEnd w:id="59"/>
-      <w:bookmarkEnd w:id="60"/>
+      <w:bookmarkEnd w:id="62"/>
+      <w:bookmarkEnd w:id="63"/>
       <w:proofErr w:type="spellEnd"/>
     </w:p>
     <w:p>
@@ -21583,8 +22371,8 @@
           <w:bCs/>
         </w:rPr>
       </w:pPr>
-      <w:bookmarkStart w:id="61" w:name="_Toc82756647"/>
-      <w:bookmarkStart w:id="62" w:name="_Toc82757393"/>
+      <w:bookmarkStart w:id="64" w:name="_Toc82756647"/>
+      <w:bookmarkStart w:id="65" w:name="_Toc86218367"/>
       <w:r>
         <w:rPr>
           <w:b/>
@@ -21614,8 +22402,8 @@
         </w:rPr>
         <w:t>hasil</w:t>
       </w:r>
-      <w:bookmarkEnd w:id="61"/>
-      <w:bookmarkEnd w:id="62"/>
+      <w:bookmarkEnd w:id="64"/>
+      <w:bookmarkEnd w:id="65"/>
       <w:proofErr w:type="spellEnd"/>
     </w:p>
     <w:p>
@@ -21844,8 +22632,8 @@
           <w:bCs/>
         </w:rPr>
       </w:pPr>
-      <w:bookmarkStart w:id="63" w:name="_Toc82756648"/>
-      <w:bookmarkStart w:id="64" w:name="_Toc82757394"/>
+      <w:bookmarkStart w:id="66" w:name="_Toc82756648"/>
+      <w:bookmarkStart w:id="67" w:name="_Toc86218368"/>
       <w:r>
         <w:rPr>
           <w:b/>
@@ -21875,8 +22663,8 @@
         </w:rPr>
         <w:t>Fungsional</w:t>
       </w:r>
-      <w:bookmarkEnd w:id="63"/>
-      <w:bookmarkEnd w:id="64"/>
+      <w:bookmarkEnd w:id="66"/>
+      <w:bookmarkEnd w:id="67"/>
       <w:proofErr w:type="spellEnd"/>
       <w:r>
         <w:rPr>
@@ -21920,6 +22708,7 @@
                 <w:sz w:val="22"/>
                 <w:szCs w:val="18"/>
               </w:rPr>
+              <w:lastRenderedPageBreak/>
               <w:t>No</w:t>
             </w:r>
           </w:p>
@@ -23232,7 +24021,7 @@
           <w:szCs w:val="24"/>
         </w:rPr>
       </w:pPr>
-      <w:bookmarkStart w:id="65" w:name="_Toc82756649"/>
+      <w:bookmarkStart w:id="68" w:name="_Toc82756649"/>
     </w:p>
     <w:p>
       <w:pPr>
@@ -23287,13 +24076,12 @@
           <w:szCs w:val="24"/>
         </w:rPr>
       </w:pPr>
-      <w:bookmarkStart w:id="66" w:name="_Toc82757395"/>
+      <w:bookmarkStart w:id="69" w:name="_Toc86218369"/>
       <w:r>
         <w:rPr>
           <w:rFonts w:ascii="Times New Roman" w:hAnsi="Times New Roman"/>
           <w:szCs w:val="24"/>
         </w:rPr>
-        <w:lastRenderedPageBreak/>
         <w:t>4.3</w:t>
       </w:r>
       <w:r>
@@ -23352,8 +24140,8 @@
         </w:rPr>
         <w:t>pengeluaran</w:t>
       </w:r>
-      <w:bookmarkEnd w:id="65"/>
-      <w:bookmarkEnd w:id="66"/>
+      <w:bookmarkEnd w:id="68"/>
+      <w:bookmarkEnd w:id="69"/>
       <w:proofErr w:type="spellEnd"/>
     </w:p>
     <w:p>
@@ -23535,7 +24323,7 @@
                     </pic:cNvPicPr>
                   </pic:nvPicPr>
                   <pic:blipFill>
-                    <a:blip r:embed="rId8">
+                    <a:blip r:embed="rId9">
                       <a:extLst>
                         <a:ext uri="{28A0092B-C50C-407E-A947-70E740481C1C}">
                           <a14:useLocalDpi xmlns:a14="http://schemas.microsoft.com/office/drawing/2010/main" val="0"/>
@@ -23569,7 +24357,7 @@
     </w:p>
     <w:p>
       <w:pPr>
-        <w:spacing w:line="360" w:lineRule="auto"/>
+        <w:pStyle w:val="Heading1"/>
         <w:jc w:val="center"/>
         <w:rPr>
           <w:bCs/>
@@ -23578,6 +24366,7 @@
           <w:szCs w:val="22"/>
         </w:rPr>
       </w:pPr>
+      <w:bookmarkStart w:id="70" w:name="_Toc86218370"/>
       <w:r>
         <w:rPr>
           <w:b/>
@@ -23606,6 +24395,7 @@
         </w:rPr>
         <w:t>pengeluaran</w:t>
       </w:r>
+      <w:bookmarkEnd w:id="70"/>
       <w:proofErr w:type="spellEnd"/>
     </w:p>
     <w:p>
@@ -23621,8 +24411,8 @@
           <w:bCs/>
         </w:rPr>
       </w:pPr>
-      <w:bookmarkStart w:id="67" w:name="_Toc82756650"/>
-      <w:bookmarkStart w:id="68" w:name="_Toc82757396"/>
+      <w:bookmarkStart w:id="71" w:name="_Toc82756650"/>
+      <w:bookmarkStart w:id="72" w:name="_Toc86218371"/>
       <w:r>
         <w:rPr>
           <w:b/>
@@ -23654,8 +24444,8 @@
         </w:rPr>
         <w:t>Prioritas</w:t>
       </w:r>
-      <w:bookmarkEnd w:id="67"/>
-      <w:bookmarkEnd w:id="68"/>
+      <w:bookmarkEnd w:id="71"/>
+      <w:bookmarkEnd w:id="72"/>
       <w:proofErr w:type="spellEnd"/>
     </w:p>
     <w:p>
@@ -23916,8 +24706,8 @@
           <w:bCs/>
         </w:rPr>
       </w:pPr>
-      <w:bookmarkStart w:id="69" w:name="_Toc82756651"/>
-      <w:bookmarkStart w:id="70" w:name="_Toc82757397"/>
+      <w:bookmarkStart w:id="73" w:name="_Toc82756651"/>
+      <w:bookmarkStart w:id="74" w:name="_Toc86218372"/>
       <w:r>
         <w:rPr>
           <w:b/>
@@ -23933,8 +24723,8 @@
         </w:rPr>
         <w:t>hasil</w:t>
       </w:r>
-      <w:bookmarkEnd w:id="69"/>
-      <w:bookmarkEnd w:id="70"/>
+      <w:bookmarkEnd w:id="73"/>
+      <w:bookmarkEnd w:id="74"/>
       <w:proofErr w:type="spellEnd"/>
     </w:p>
     <w:p>
@@ -24179,8 +24969,8 @@
           <w:bCs/>
         </w:rPr>
       </w:pPr>
-      <w:bookmarkStart w:id="71" w:name="_Toc82756652"/>
-      <w:bookmarkStart w:id="72" w:name="_Toc82757398"/>
+      <w:bookmarkStart w:id="75" w:name="_Toc82756652"/>
+      <w:bookmarkStart w:id="76" w:name="_Toc86218373"/>
       <w:r>
         <w:rPr>
           <w:b/>
@@ -24196,8 +24986,8 @@
         </w:rPr>
         <w:t>Fungsional</w:t>
       </w:r>
-      <w:bookmarkEnd w:id="71"/>
-      <w:bookmarkEnd w:id="72"/>
+      <w:bookmarkEnd w:id="75"/>
+      <w:bookmarkEnd w:id="76"/>
       <w:proofErr w:type="spellEnd"/>
       <w:r>
         <w:rPr>
@@ -24323,6 +25113,7 @@
                 <w:sz w:val="22"/>
                 <w:szCs w:val="18"/>
               </w:rPr>
+              <w:lastRenderedPageBreak/>
               <w:t>1.</w:t>
             </w:r>
           </w:p>
@@ -25486,7 +26277,7 @@
           <w:szCs w:val="24"/>
         </w:rPr>
       </w:pPr>
-      <w:bookmarkStart w:id="73" w:name="_Toc82756653"/>
+      <w:bookmarkStart w:id="77" w:name="_Toc82756653"/>
     </w:p>
     <w:p>
       <w:pPr>
@@ -25528,13 +26319,12 @@
           <w:szCs w:val="24"/>
         </w:rPr>
       </w:pPr>
-      <w:bookmarkStart w:id="74" w:name="_Toc82757399"/>
+      <w:bookmarkStart w:id="78" w:name="_Toc86218374"/>
       <w:r>
         <w:rPr>
           <w:rFonts w:ascii="Times New Roman" w:hAnsi="Times New Roman"/>
           <w:szCs w:val="24"/>
         </w:rPr>
-        <w:lastRenderedPageBreak/>
         <w:t>4.4.</w:t>
       </w:r>
       <w:r>
@@ -25589,8 +26379,8 @@
         </w:rPr>
         <w:t>barang</w:t>
       </w:r>
-      <w:bookmarkEnd w:id="73"/>
-      <w:bookmarkEnd w:id="74"/>
+      <w:bookmarkEnd w:id="77"/>
+      <w:bookmarkEnd w:id="78"/>
       <w:proofErr w:type="spellEnd"/>
     </w:p>
     <w:p>
@@ -25748,7 +26538,7 @@
                     </pic:cNvPicPr>
                   </pic:nvPicPr>
                   <pic:blipFill>
-                    <a:blip r:embed="rId9">
+                    <a:blip r:embed="rId10">
                       <a:extLst>
                         <a:ext uri="{28A0092B-C50C-407E-A947-70E740481C1C}">
                           <a14:useLocalDpi xmlns:a14="http://schemas.microsoft.com/office/drawing/2010/main" val="0"/>
@@ -25782,7 +26572,7 @@
     </w:p>
     <w:p>
       <w:pPr>
-        <w:spacing w:line="360" w:lineRule="auto"/>
+        <w:pStyle w:val="Heading1"/>
         <w:jc w:val="center"/>
         <w:rPr>
           <w:bCs/>
@@ -25791,6 +26581,7 @@
           <w:szCs w:val="22"/>
         </w:rPr>
       </w:pPr>
+      <w:bookmarkStart w:id="79" w:name="_Toc86218375"/>
       <w:r>
         <w:rPr>
           <w:b/>
@@ -25839,6 +26630,7 @@
         </w:rPr>
         <w:t>rusak</w:t>
       </w:r>
+      <w:bookmarkEnd w:id="79"/>
       <w:proofErr w:type="spellEnd"/>
     </w:p>
     <w:p>
@@ -25854,8 +26646,8 @@
           <w:bCs/>
         </w:rPr>
       </w:pPr>
-      <w:bookmarkStart w:id="75" w:name="_Toc82756655"/>
-      <w:bookmarkStart w:id="76" w:name="_Toc82757400"/>
+      <w:bookmarkStart w:id="80" w:name="_Toc82756655"/>
+      <w:bookmarkStart w:id="81" w:name="_Toc86218376"/>
       <w:r>
         <w:rPr>
           <w:b/>
@@ -25887,8 +26679,8 @@
         </w:rPr>
         <w:t>Prioritas</w:t>
       </w:r>
-      <w:bookmarkEnd w:id="75"/>
-      <w:bookmarkEnd w:id="76"/>
+      <w:bookmarkEnd w:id="80"/>
+      <w:bookmarkEnd w:id="81"/>
       <w:proofErr w:type="spellEnd"/>
     </w:p>
     <w:p>
@@ -26087,8 +26879,8 @@
           <w:bCs/>
         </w:rPr>
       </w:pPr>
-      <w:bookmarkStart w:id="77" w:name="_Toc82756656"/>
-      <w:bookmarkStart w:id="78" w:name="_Toc82757401"/>
+      <w:bookmarkStart w:id="82" w:name="_Toc82756656"/>
+      <w:bookmarkStart w:id="83" w:name="_Toc86218377"/>
       <w:r>
         <w:rPr>
           <w:b/>
@@ -26104,8 +26896,8 @@
         </w:rPr>
         <w:t>hasil</w:t>
       </w:r>
-      <w:bookmarkEnd w:id="77"/>
-      <w:bookmarkEnd w:id="78"/>
+      <w:bookmarkEnd w:id="82"/>
+      <w:bookmarkEnd w:id="83"/>
       <w:proofErr w:type="spellEnd"/>
     </w:p>
     <w:p>
@@ -26286,8 +27078,8 @@
           <w:bCs/>
         </w:rPr>
       </w:pPr>
-      <w:bookmarkStart w:id="79" w:name="_Toc82756657"/>
-      <w:bookmarkStart w:id="80" w:name="_Toc82757402"/>
+      <w:bookmarkStart w:id="84" w:name="_Toc82756657"/>
+      <w:bookmarkStart w:id="85" w:name="_Toc86218378"/>
       <w:r>
         <w:rPr>
           <w:b/>
@@ -26303,8 +27095,8 @@
         </w:rPr>
         <w:t>Fungsional</w:t>
       </w:r>
-      <w:bookmarkEnd w:id="79"/>
-      <w:bookmarkEnd w:id="80"/>
+      <w:bookmarkEnd w:id="84"/>
+      <w:bookmarkEnd w:id="85"/>
       <w:proofErr w:type="spellEnd"/>
       <w:r>
         <w:rPr>
@@ -26676,6 +27468,7 @@
                 <w:sz w:val="22"/>
                 <w:szCs w:val="18"/>
               </w:rPr>
+              <w:lastRenderedPageBreak/>
               <w:t>3.</w:t>
             </w:r>
           </w:p>
@@ -27849,14 +28642,13 @@
           <w:szCs w:val="24"/>
         </w:rPr>
       </w:pPr>
-      <w:bookmarkStart w:id="81" w:name="_Toc82756658"/>
-      <w:bookmarkStart w:id="82" w:name="_Toc82757403"/>
+      <w:bookmarkStart w:id="86" w:name="_Toc82756658"/>
+      <w:bookmarkStart w:id="87" w:name="_Toc86218379"/>
       <w:r>
         <w:rPr>
           <w:rFonts w:ascii="Times New Roman" w:hAnsi="Times New Roman"/>
           <w:szCs w:val="24"/>
         </w:rPr>
-        <w:lastRenderedPageBreak/>
         <w:t xml:space="preserve">4.5. </w:t>
       </w:r>
       <w:r>
@@ -27891,14 +28683,8 @@
         </w:rPr>
         <w:t xml:space="preserve"> data sales</w:t>
       </w:r>
-      <w:bookmarkEnd w:id="81"/>
-      <w:bookmarkEnd w:id="82"/>
-    </w:p>
-    <w:p>
-      <w:pPr>
-        <w:spacing w:line="360" w:lineRule="auto"/>
-        <w:jc w:val="center"/>
-      </w:pPr>
+      <w:bookmarkEnd w:id="86"/>
+      <w:bookmarkEnd w:id="87"/>
     </w:p>
     <w:p>
       <w:pPr>
@@ -28040,7 +28826,7 @@
                     </pic:cNvPicPr>
                   </pic:nvPicPr>
                   <pic:blipFill>
-                    <a:blip r:embed="rId10">
+                    <a:blip r:embed="rId11">
                       <a:extLst>
                         <a:ext uri="{28A0092B-C50C-407E-A947-70E740481C1C}">
                           <a14:useLocalDpi xmlns:a14="http://schemas.microsoft.com/office/drawing/2010/main" val="0"/>
@@ -28074,7 +28860,7 @@
     </w:p>
     <w:p>
       <w:pPr>
-        <w:spacing w:line="360" w:lineRule="auto"/>
+        <w:pStyle w:val="Heading1"/>
         <w:jc w:val="center"/>
         <w:rPr>
           <w:bCs/>
@@ -28083,6 +28869,7 @@
           <w:szCs w:val="22"/>
         </w:rPr>
       </w:pPr>
+      <w:bookmarkStart w:id="88" w:name="_Toc86218380"/>
       <w:r>
         <w:rPr>
           <w:b/>
@@ -28101,6 +28888,7 @@
         </w:rPr>
         <w:t>Use case data sales</w:t>
       </w:r>
+      <w:bookmarkEnd w:id="88"/>
     </w:p>
     <w:p>
       <w:pPr>
@@ -28115,8 +28903,8 @@
           <w:bCs/>
         </w:rPr>
       </w:pPr>
-      <w:bookmarkStart w:id="83" w:name="_Toc82756659"/>
-      <w:bookmarkStart w:id="84" w:name="_Toc82757404"/>
+      <w:bookmarkStart w:id="89" w:name="_Toc82756659"/>
+      <w:bookmarkStart w:id="90" w:name="_Toc86218381"/>
       <w:r>
         <w:rPr>
           <w:b/>
@@ -28148,8 +28936,8 @@
         </w:rPr>
         <w:t>Prioritas</w:t>
       </w:r>
-      <w:bookmarkEnd w:id="83"/>
-      <w:bookmarkEnd w:id="84"/>
+      <w:bookmarkEnd w:id="89"/>
+      <w:bookmarkEnd w:id="90"/>
       <w:proofErr w:type="spellEnd"/>
     </w:p>
     <w:p>
@@ -28298,8 +29086,8 @@
           <w:bCs/>
         </w:rPr>
       </w:pPr>
-      <w:bookmarkStart w:id="85" w:name="_Toc82756660"/>
-      <w:bookmarkStart w:id="86" w:name="_Toc82757405"/>
+      <w:bookmarkStart w:id="91" w:name="_Toc82756660"/>
+      <w:bookmarkStart w:id="92" w:name="_Toc86218382"/>
       <w:r>
         <w:rPr>
           <w:b/>
@@ -28315,8 +29103,8 @@
         </w:rPr>
         <w:t>hasil</w:t>
       </w:r>
-      <w:bookmarkEnd w:id="85"/>
-      <w:bookmarkEnd w:id="86"/>
+      <w:bookmarkEnd w:id="91"/>
+      <w:bookmarkEnd w:id="92"/>
       <w:proofErr w:type="spellEnd"/>
     </w:p>
     <w:p>
@@ -28481,8 +29269,8 @@
           <w:bCs/>
         </w:rPr>
       </w:pPr>
-      <w:bookmarkStart w:id="87" w:name="_Toc82756661"/>
-      <w:bookmarkStart w:id="88" w:name="_Toc82757406"/>
+      <w:bookmarkStart w:id="93" w:name="_Toc82756661"/>
+      <w:bookmarkStart w:id="94" w:name="_Toc86218383"/>
       <w:r>
         <w:rPr>
           <w:b/>
@@ -28498,8 +29286,8 @@
         </w:rPr>
         <w:t>Fungsional</w:t>
       </w:r>
-      <w:bookmarkEnd w:id="87"/>
-      <w:bookmarkEnd w:id="88"/>
+      <w:bookmarkEnd w:id="93"/>
+      <w:bookmarkEnd w:id="94"/>
       <w:proofErr w:type="spellEnd"/>
       <w:r>
         <w:rPr>
@@ -28653,6 +29441,7 @@
                 <w:sz w:val="22"/>
                 <w:szCs w:val="18"/>
               </w:rPr>
+              <w:lastRenderedPageBreak/>
               <w:t>1.</w:t>
             </w:r>
           </w:p>
@@ -29793,6 +30582,1981 @@
           <w:tab w:val="left" w:pos="720"/>
         </w:tabs>
         <w:spacing w:line="360" w:lineRule="auto"/>
+      </w:pPr>
+    </w:p>
+    <w:p>
+      <w:pPr>
+        <w:pStyle w:val="Header"/>
+        <w:tabs>
+          <w:tab w:val="left" w:pos="720"/>
+        </w:tabs>
+        <w:spacing w:line="360" w:lineRule="auto"/>
+      </w:pPr>
+    </w:p>
+    <w:p>
+      <w:pPr>
+        <w:pStyle w:val="Header"/>
+        <w:tabs>
+          <w:tab w:val="left" w:pos="720"/>
+        </w:tabs>
+        <w:spacing w:line="360" w:lineRule="auto"/>
+      </w:pPr>
+    </w:p>
+    <w:p>
+      <w:pPr>
+        <w:pStyle w:val="Header"/>
+        <w:tabs>
+          <w:tab w:val="left" w:pos="720"/>
+        </w:tabs>
+        <w:spacing w:line="360" w:lineRule="auto"/>
+      </w:pPr>
+    </w:p>
+    <w:p>
+      <w:pPr>
+        <w:pStyle w:val="Header"/>
+        <w:tabs>
+          <w:tab w:val="left" w:pos="720"/>
+        </w:tabs>
+        <w:spacing w:line="360" w:lineRule="auto"/>
+      </w:pPr>
+    </w:p>
+    <w:p>
+      <w:pPr>
+        <w:pStyle w:val="Header"/>
+        <w:tabs>
+          <w:tab w:val="left" w:pos="720"/>
+        </w:tabs>
+        <w:spacing w:line="360" w:lineRule="auto"/>
+      </w:pPr>
+    </w:p>
+    <w:p>
+      <w:pPr>
+        <w:pStyle w:val="Header"/>
+        <w:tabs>
+          <w:tab w:val="left" w:pos="720"/>
+        </w:tabs>
+        <w:spacing w:line="360" w:lineRule="auto"/>
+      </w:pPr>
+    </w:p>
+    <w:p>
+      <w:pPr>
+        <w:pStyle w:val="Header"/>
+        <w:tabs>
+          <w:tab w:val="left" w:pos="720"/>
+        </w:tabs>
+        <w:spacing w:line="360" w:lineRule="auto"/>
+      </w:pPr>
+    </w:p>
+    <w:p>
+      <w:pPr>
+        <w:pStyle w:val="Header"/>
+        <w:tabs>
+          <w:tab w:val="left" w:pos="720"/>
+        </w:tabs>
+        <w:spacing w:line="360" w:lineRule="auto"/>
+      </w:pPr>
+    </w:p>
+    <w:p>
+      <w:pPr>
+        <w:pStyle w:val="Header"/>
+        <w:tabs>
+          <w:tab w:val="left" w:pos="720"/>
+        </w:tabs>
+        <w:spacing w:line="360" w:lineRule="auto"/>
+      </w:pPr>
+    </w:p>
+    <w:p>
+      <w:pPr>
+        <w:pStyle w:val="Header"/>
+        <w:tabs>
+          <w:tab w:val="left" w:pos="720"/>
+        </w:tabs>
+        <w:spacing w:line="360" w:lineRule="auto"/>
+      </w:pPr>
+    </w:p>
+    <w:p>
+      <w:pPr>
+        <w:pStyle w:val="Header"/>
+        <w:tabs>
+          <w:tab w:val="left" w:pos="720"/>
+        </w:tabs>
+        <w:spacing w:line="360" w:lineRule="auto"/>
+      </w:pPr>
+    </w:p>
+    <w:p>
+      <w:pPr>
+        <w:pStyle w:val="Header"/>
+        <w:tabs>
+          <w:tab w:val="left" w:pos="720"/>
+        </w:tabs>
+        <w:spacing w:line="360" w:lineRule="auto"/>
+      </w:pPr>
+    </w:p>
+    <w:p>
+      <w:pPr>
+        <w:pStyle w:val="Header"/>
+        <w:tabs>
+          <w:tab w:val="left" w:pos="720"/>
+        </w:tabs>
+        <w:spacing w:line="360" w:lineRule="auto"/>
+      </w:pPr>
+    </w:p>
+    <w:p>
+      <w:pPr>
+        <w:pStyle w:val="Header"/>
+        <w:tabs>
+          <w:tab w:val="left" w:pos="720"/>
+        </w:tabs>
+        <w:spacing w:line="360" w:lineRule="auto"/>
+      </w:pPr>
+    </w:p>
+    <w:p>
+      <w:pPr>
+        <w:pStyle w:val="Header"/>
+        <w:tabs>
+          <w:tab w:val="left" w:pos="720"/>
+        </w:tabs>
+        <w:spacing w:line="360" w:lineRule="auto"/>
+      </w:pPr>
+    </w:p>
+    <w:p>
+      <w:pPr>
+        <w:pStyle w:val="Header"/>
+        <w:tabs>
+          <w:tab w:val="left" w:pos="720"/>
+        </w:tabs>
+        <w:spacing w:line="360" w:lineRule="auto"/>
+      </w:pPr>
+    </w:p>
+    <w:p>
+      <w:pPr>
+        <w:pStyle w:val="Header"/>
+        <w:tabs>
+          <w:tab w:val="left" w:pos="720"/>
+        </w:tabs>
+        <w:spacing w:line="360" w:lineRule="auto"/>
+      </w:pPr>
+    </w:p>
+    <w:p>
+      <w:pPr>
+        <w:pStyle w:val="Header"/>
+        <w:tabs>
+          <w:tab w:val="left" w:pos="720"/>
+        </w:tabs>
+        <w:spacing w:line="360" w:lineRule="auto"/>
+      </w:pPr>
+    </w:p>
+    <w:p>
+      <w:pPr>
+        <w:rPr>
+          <w:b/>
+          <w:bCs/>
+          <w:sz w:val="24"/>
+        </w:rPr>
+      </w:pPr>
+    </w:p>
+    <w:p>
+      <w:pPr>
+        <w:rPr>
+          <w:b/>
+          <w:bCs/>
+          <w:sz w:val="24"/>
+        </w:rPr>
+      </w:pPr>
+    </w:p>
+    <w:p>
+      <w:pPr>
+        <w:rPr>
+          <w:b/>
+          <w:bCs/>
+          <w:sz w:val="24"/>
+        </w:rPr>
+      </w:pPr>
+    </w:p>
+    <w:p>
+      <w:pPr>
+        <w:rPr>
+          <w:b/>
+          <w:bCs/>
+          <w:sz w:val="24"/>
+        </w:rPr>
+      </w:pPr>
+      <w:r>
+        <w:rPr>
+          <w:b/>
+          <w:bCs/>
+          <w:sz w:val="24"/>
+        </w:rPr>
+        <w:lastRenderedPageBreak/>
+        <w:t>4.6 Entity Relation Diagram</w:t>
+      </w:r>
+    </w:p>
+    <w:p>
+      <w:pPr>
+        <w:rPr>
+          <w:sz w:val="24"/>
+        </w:rPr>
+      </w:pPr>
+      <w:r>
+        <w:rPr>
+          <w:noProof/>
+        </w:rPr>
+        <w:drawing>
+          <wp:inline distT="0" distB="0" distL="0" distR="0" wp14:anchorId="2637EC5E" wp14:editId="69D3278E">
+            <wp:extent cx="5943600" cy="4315460"/>
+            <wp:effectExtent l="0" t="0" r="0" b="8890"/>
+            <wp:docPr id="4" name="Picture 4"/>
+            <wp:cNvGraphicFramePr>
+              <a:graphicFrameLocks xmlns:a="http://schemas.openxmlformats.org/drawingml/2006/main" noChangeAspect="1"/>
+            </wp:cNvGraphicFramePr>
+            <a:graphic xmlns:a="http://schemas.openxmlformats.org/drawingml/2006/main">
+              <a:graphicData uri="http://schemas.openxmlformats.org/drawingml/2006/picture">
+                <pic:pic xmlns:pic="http://schemas.openxmlformats.org/drawingml/2006/picture">
+                  <pic:nvPicPr>
+                    <pic:cNvPr id="0" name="Picture 1"/>
+                    <pic:cNvPicPr>
+                      <a:picLocks noChangeAspect="1" noChangeArrowheads="1"/>
+                    </pic:cNvPicPr>
+                  </pic:nvPicPr>
+                  <pic:blipFill>
+                    <a:blip r:embed="rId12">
+                      <a:extLst>
+                        <a:ext uri="{28A0092B-C50C-407E-A947-70E740481C1C}">
+                          <a14:useLocalDpi xmlns:a14="http://schemas.microsoft.com/office/drawing/2010/main" val="0"/>
+                        </a:ext>
+                      </a:extLst>
+                    </a:blip>
+                    <a:srcRect/>
+                    <a:stretch>
+                      <a:fillRect/>
+                    </a:stretch>
+                  </pic:blipFill>
+                  <pic:spPr bwMode="auto">
+                    <a:xfrm>
+                      <a:off x="0" y="0"/>
+                      <a:ext cx="5943600" cy="4315460"/>
+                    </a:xfrm>
+                    <a:prstGeom prst="rect">
+                      <a:avLst/>
+                    </a:prstGeom>
+                    <a:noFill/>
+                    <a:ln>
+                      <a:noFill/>
+                    </a:ln>
+                  </pic:spPr>
+                </pic:pic>
+              </a:graphicData>
+            </a:graphic>
+          </wp:inline>
+        </w:drawing>
+      </w:r>
+    </w:p>
+    <w:p>
+      <w:pPr>
+        <w:rPr>
+          <w:sz w:val="24"/>
+        </w:rPr>
+      </w:pPr>
+    </w:p>
+    <w:p>
+      <w:pPr>
+        <w:pStyle w:val="Heading1"/>
+        <w:jc w:val="center"/>
+        <w:rPr>
+          <w:bCs/>
+          <w:iCs/>
+          <w:sz w:val="22"/>
+          <w:szCs w:val="22"/>
+        </w:rPr>
+      </w:pPr>
+      <w:bookmarkStart w:id="95" w:name="_Toc86218384"/>
+      <w:r>
+        <w:rPr>
+          <w:b/>
+          <w:iCs/>
+          <w:sz w:val="22"/>
+          <w:szCs w:val="22"/>
+        </w:rPr>
+        <w:t>Gambar 4.</w:t>
+      </w:r>
+      <w:r>
+        <w:rPr>
+          <w:b/>
+          <w:iCs/>
+          <w:sz w:val="22"/>
+          <w:szCs w:val="22"/>
+        </w:rPr>
+        <w:t>6</w:t>
+      </w:r>
+      <w:r>
+        <w:rPr>
+          <w:b/>
+          <w:iCs/>
+          <w:sz w:val="22"/>
+          <w:szCs w:val="22"/>
+        </w:rPr>
+        <w:t xml:space="preserve">.1 </w:t>
+      </w:r>
+      <w:r>
+        <w:rPr>
+          <w:bCs/>
+          <w:iCs/>
+          <w:sz w:val="22"/>
+          <w:szCs w:val="22"/>
+        </w:rPr>
+        <w:t>Entity Relation Diagram</w:t>
+      </w:r>
+      <w:bookmarkEnd w:id="95"/>
+    </w:p>
+    <w:p>
+      <w:pPr>
+        <w:rPr>
+          <w:sz w:val="24"/>
+        </w:rPr>
+      </w:pPr>
+    </w:p>
+    <w:p>
+      <w:pPr>
+        <w:rPr>
+          <w:sz w:val="22"/>
+          <w:szCs w:val="22"/>
+        </w:rPr>
+      </w:pPr>
+      <w:proofErr w:type="spellStart"/>
+      <w:r>
+        <w:rPr>
+          <w:sz w:val="22"/>
+          <w:szCs w:val="22"/>
+        </w:rPr>
+        <w:t>Penjelasan</w:t>
+      </w:r>
+      <w:proofErr w:type="spellEnd"/>
+      <w:r>
+        <w:rPr>
+          <w:sz w:val="22"/>
+          <w:szCs w:val="22"/>
+        </w:rPr>
+        <w:t xml:space="preserve"> Entity Relation Diagram</w:t>
+      </w:r>
+    </w:p>
+    <w:p>
+      <w:pPr>
+        <w:rPr>
+          <w:sz w:val="22"/>
+          <w:szCs w:val="22"/>
+        </w:rPr>
+      </w:pPr>
+    </w:p>
+    <w:p>
+      <w:pPr>
+        <w:pStyle w:val="ListParagraph"/>
+        <w:numPr>
+          <w:ilvl w:val="0"/>
+          <w:numId w:val="44"/>
+        </w:numPr>
+        <w:rPr>
+          <w:sz w:val="22"/>
+          <w:szCs w:val="22"/>
+        </w:rPr>
+      </w:pPr>
+      <w:r>
+        <w:rPr>
+          <w:sz w:val="22"/>
+          <w:szCs w:val="22"/>
+        </w:rPr>
+        <w:t>Admin</w:t>
+      </w:r>
+    </w:p>
+    <w:tbl>
+      <w:tblPr>
+        <w:tblStyle w:val="TableGrid"/>
+        <w:tblW w:w="0" w:type="auto"/>
+        <w:tblInd w:w="820" w:type="dxa"/>
+        <w:tblLook w:val="04A0" w:firstRow="1" w:lastRow="0" w:firstColumn="1" w:lastColumn="0" w:noHBand="0" w:noVBand="1"/>
+      </w:tblPr>
+      <w:tblGrid>
+        <w:gridCol w:w="4261"/>
+        <w:gridCol w:w="4269"/>
+      </w:tblGrid>
+      <w:tr>
+        <w:tc>
+          <w:tcPr>
+            <w:tcW w:w="4261" w:type="dxa"/>
+          </w:tcPr>
+          <w:p>
+            <w:pPr>
+              <w:rPr>
+                <w:i/>
+                <w:iCs/>
+                <w:sz w:val="22"/>
+                <w:szCs w:val="22"/>
+              </w:rPr>
+            </w:pPr>
+            <w:r>
+              <w:rPr>
+                <w:sz w:val="22"/>
+                <w:szCs w:val="22"/>
+              </w:rPr>
+              <w:t>Entity</w:t>
+            </w:r>
+          </w:p>
+        </w:tc>
+        <w:tc>
+          <w:tcPr>
+            <w:tcW w:w="4269" w:type="dxa"/>
+          </w:tcPr>
+          <w:p>
+            <w:pPr>
+              <w:rPr>
+                <w:i/>
+                <w:iCs/>
+                <w:sz w:val="22"/>
+                <w:szCs w:val="22"/>
+              </w:rPr>
+            </w:pPr>
+            <w:proofErr w:type="spellStart"/>
+            <w:r>
+              <w:rPr>
+                <w:sz w:val="22"/>
+                <w:szCs w:val="22"/>
+              </w:rPr>
+              <w:t>Atribut</w:t>
+            </w:r>
+            <w:proofErr w:type="spellEnd"/>
+          </w:p>
+        </w:tc>
+      </w:tr>
+      <w:tr>
+        <w:tc>
+          <w:tcPr>
+            <w:tcW w:w="4261" w:type="dxa"/>
+            <w:vMerge w:val="restart"/>
+          </w:tcPr>
+          <w:p>
+            <w:pPr>
+              <w:rPr>
+                <w:i/>
+                <w:iCs/>
+                <w:sz w:val="22"/>
+                <w:szCs w:val="22"/>
+              </w:rPr>
+            </w:pPr>
+            <w:r>
+              <w:rPr>
+                <w:sz w:val="22"/>
+                <w:szCs w:val="22"/>
+              </w:rPr>
+              <w:t>Admin</w:t>
+            </w:r>
+          </w:p>
+        </w:tc>
+        <w:tc>
+          <w:tcPr>
+            <w:tcW w:w="4269" w:type="dxa"/>
+          </w:tcPr>
+          <w:p>
+            <w:pPr>
+              <w:rPr>
+                <w:i/>
+                <w:iCs/>
+                <w:sz w:val="22"/>
+                <w:szCs w:val="22"/>
+              </w:rPr>
+            </w:pPr>
+            <w:proofErr w:type="spellStart"/>
+            <w:r>
+              <w:rPr>
+                <w:sz w:val="22"/>
+                <w:szCs w:val="22"/>
+              </w:rPr>
+              <w:t>Id_Admin</w:t>
+            </w:r>
+            <w:proofErr w:type="spellEnd"/>
+            <w:r>
+              <w:rPr>
+                <w:sz w:val="22"/>
+                <w:szCs w:val="22"/>
+              </w:rPr>
+              <w:t xml:space="preserve"> (Key)</w:t>
+            </w:r>
+          </w:p>
+        </w:tc>
+      </w:tr>
+      <w:tr>
+        <w:tc>
+          <w:tcPr>
+            <w:tcW w:w="4261" w:type="dxa"/>
+            <w:vMerge/>
+          </w:tcPr>
+          <w:p>
+            <w:pPr>
+              <w:rPr>
+                <w:i/>
+                <w:iCs/>
+                <w:sz w:val="22"/>
+                <w:szCs w:val="22"/>
+              </w:rPr>
+            </w:pPr>
+          </w:p>
+        </w:tc>
+        <w:tc>
+          <w:tcPr>
+            <w:tcW w:w="4269" w:type="dxa"/>
+          </w:tcPr>
+          <w:p>
+            <w:pPr>
+              <w:rPr>
+                <w:i/>
+                <w:iCs/>
+                <w:sz w:val="22"/>
+                <w:szCs w:val="22"/>
+              </w:rPr>
+            </w:pPr>
+            <w:r>
+              <w:rPr>
+                <w:sz w:val="22"/>
+                <w:szCs w:val="22"/>
+              </w:rPr>
+              <w:t>N</w:t>
+            </w:r>
+            <w:r>
+              <w:rPr>
+                <w:sz w:val="22"/>
+                <w:szCs w:val="22"/>
+              </w:rPr>
+              <w:t>ama</w:t>
+            </w:r>
+          </w:p>
+        </w:tc>
+      </w:tr>
+      <w:tr>
+        <w:tc>
+          <w:tcPr>
+            <w:tcW w:w="4261" w:type="dxa"/>
+            <w:vMerge/>
+          </w:tcPr>
+          <w:p>
+            <w:pPr>
+              <w:rPr>
+                <w:i/>
+                <w:iCs/>
+                <w:sz w:val="22"/>
+                <w:szCs w:val="22"/>
+              </w:rPr>
+            </w:pPr>
+          </w:p>
+        </w:tc>
+        <w:tc>
+          <w:tcPr>
+            <w:tcW w:w="4269" w:type="dxa"/>
+          </w:tcPr>
+          <w:p>
+            <w:pPr>
+              <w:rPr>
+                <w:i/>
+                <w:iCs/>
+                <w:sz w:val="22"/>
+                <w:szCs w:val="22"/>
+              </w:rPr>
+            </w:pPr>
+            <w:r>
+              <w:rPr>
+                <w:sz w:val="22"/>
+                <w:szCs w:val="22"/>
+              </w:rPr>
+              <w:t>Email</w:t>
+            </w:r>
+          </w:p>
+        </w:tc>
+      </w:tr>
+      <w:tr>
+        <w:tc>
+          <w:tcPr>
+            <w:tcW w:w="4261" w:type="dxa"/>
+            <w:vMerge/>
+          </w:tcPr>
+          <w:p>
+            <w:pPr>
+              <w:rPr>
+                <w:i/>
+                <w:iCs/>
+                <w:sz w:val="22"/>
+                <w:szCs w:val="22"/>
+              </w:rPr>
+            </w:pPr>
+          </w:p>
+        </w:tc>
+        <w:tc>
+          <w:tcPr>
+            <w:tcW w:w="4269" w:type="dxa"/>
+          </w:tcPr>
+          <w:p>
+            <w:pPr>
+              <w:rPr>
+                <w:i/>
+                <w:iCs/>
+                <w:sz w:val="22"/>
+                <w:szCs w:val="22"/>
+              </w:rPr>
+            </w:pPr>
+            <w:r>
+              <w:rPr>
+                <w:sz w:val="22"/>
+                <w:szCs w:val="22"/>
+              </w:rPr>
+              <w:t>Password</w:t>
+            </w:r>
+          </w:p>
+        </w:tc>
+      </w:tr>
+    </w:tbl>
+    <w:p>
+      <w:pPr>
+        <w:pStyle w:val="ListParagraph"/>
+        <w:rPr>
+          <w:sz w:val="22"/>
+          <w:szCs w:val="22"/>
+        </w:rPr>
+      </w:pPr>
+    </w:p>
+    <w:p>
+      <w:pPr>
+        <w:pStyle w:val="ListParagraph"/>
+        <w:numPr>
+          <w:ilvl w:val="0"/>
+          <w:numId w:val="44"/>
+        </w:numPr>
+        <w:rPr>
+          <w:sz w:val="22"/>
+          <w:szCs w:val="22"/>
+        </w:rPr>
+      </w:pPr>
+      <w:proofErr w:type="spellStart"/>
+      <w:r>
+        <w:rPr>
+          <w:sz w:val="22"/>
+          <w:szCs w:val="22"/>
+        </w:rPr>
+        <w:t>Barang</w:t>
+      </w:r>
+      <w:proofErr w:type="spellEnd"/>
+    </w:p>
+    <w:tbl>
+      <w:tblPr>
+        <w:tblStyle w:val="TableGrid"/>
+        <w:tblW w:w="0" w:type="auto"/>
+        <w:tblInd w:w="820" w:type="dxa"/>
+        <w:tblLook w:val="04A0" w:firstRow="1" w:lastRow="0" w:firstColumn="1" w:lastColumn="0" w:noHBand="0" w:noVBand="1"/>
+      </w:tblPr>
+      <w:tblGrid>
+        <w:gridCol w:w="4261"/>
+        <w:gridCol w:w="4269"/>
+      </w:tblGrid>
+      <w:tr>
+        <w:tc>
+          <w:tcPr>
+            <w:tcW w:w="4261" w:type="dxa"/>
+          </w:tcPr>
+          <w:p>
+            <w:pPr>
+              <w:rPr>
+                <w:i/>
+                <w:iCs/>
+                <w:sz w:val="22"/>
+                <w:szCs w:val="22"/>
+              </w:rPr>
+            </w:pPr>
+            <w:r>
+              <w:rPr>
+                <w:sz w:val="22"/>
+                <w:szCs w:val="22"/>
+              </w:rPr>
+              <w:t>Entity</w:t>
+            </w:r>
+          </w:p>
+        </w:tc>
+        <w:tc>
+          <w:tcPr>
+            <w:tcW w:w="4269" w:type="dxa"/>
+          </w:tcPr>
+          <w:p>
+            <w:pPr>
+              <w:rPr>
+                <w:i/>
+                <w:iCs/>
+                <w:sz w:val="22"/>
+                <w:szCs w:val="22"/>
+              </w:rPr>
+            </w:pPr>
+            <w:proofErr w:type="spellStart"/>
+            <w:r>
+              <w:rPr>
+                <w:sz w:val="22"/>
+                <w:szCs w:val="22"/>
+              </w:rPr>
+              <w:t>Atribut</w:t>
+            </w:r>
+            <w:proofErr w:type="spellEnd"/>
+          </w:p>
+        </w:tc>
+      </w:tr>
+      <w:tr>
+        <w:tc>
+          <w:tcPr>
+            <w:tcW w:w="4261" w:type="dxa"/>
+            <w:vMerge w:val="restart"/>
+          </w:tcPr>
+          <w:p>
+            <w:pPr>
+              <w:rPr>
+                <w:i/>
+                <w:iCs/>
+                <w:sz w:val="22"/>
+                <w:szCs w:val="22"/>
+              </w:rPr>
+            </w:pPr>
+            <w:proofErr w:type="spellStart"/>
+            <w:r>
+              <w:rPr>
+                <w:sz w:val="22"/>
+                <w:szCs w:val="22"/>
+              </w:rPr>
+              <w:t>Barang</w:t>
+            </w:r>
+            <w:proofErr w:type="spellEnd"/>
+          </w:p>
+        </w:tc>
+        <w:tc>
+          <w:tcPr>
+            <w:tcW w:w="4269" w:type="dxa"/>
+          </w:tcPr>
+          <w:p>
+            <w:pPr>
+              <w:rPr>
+                <w:i/>
+                <w:iCs/>
+                <w:sz w:val="22"/>
+                <w:szCs w:val="22"/>
+              </w:rPr>
+            </w:pPr>
+            <w:proofErr w:type="spellStart"/>
+            <w:r>
+              <w:rPr>
+                <w:sz w:val="22"/>
+                <w:szCs w:val="22"/>
+              </w:rPr>
+              <w:t>Id_</w:t>
+            </w:r>
+            <w:r>
+              <w:rPr>
+                <w:sz w:val="22"/>
+                <w:szCs w:val="22"/>
+              </w:rPr>
+              <w:t>Barang</w:t>
+            </w:r>
+            <w:proofErr w:type="spellEnd"/>
+            <w:r>
+              <w:rPr>
+                <w:sz w:val="22"/>
+                <w:szCs w:val="22"/>
+              </w:rPr>
+              <w:t xml:space="preserve"> (Key)</w:t>
+            </w:r>
+          </w:p>
+        </w:tc>
+      </w:tr>
+      <w:tr>
+        <w:tc>
+          <w:tcPr>
+            <w:tcW w:w="4261" w:type="dxa"/>
+            <w:vMerge/>
+          </w:tcPr>
+          <w:p>
+            <w:pPr>
+              <w:rPr>
+                <w:i/>
+                <w:iCs/>
+                <w:sz w:val="22"/>
+                <w:szCs w:val="22"/>
+              </w:rPr>
+            </w:pPr>
+          </w:p>
+        </w:tc>
+        <w:tc>
+          <w:tcPr>
+            <w:tcW w:w="4269" w:type="dxa"/>
+          </w:tcPr>
+          <w:p>
+            <w:pPr>
+              <w:rPr>
+                <w:i/>
+                <w:iCs/>
+                <w:sz w:val="22"/>
+                <w:szCs w:val="22"/>
+              </w:rPr>
+            </w:pPr>
+            <w:proofErr w:type="spellStart"/>
+            <w:r>
+              <w:rPr>
+                <w:sz w:val="22"/>
+                <w:szCs w:val="22"/>
+              </w:rPr>
+              <w:t>Nama</w:t>
+            </w:r>
+            <w:r>
+              <w:rPr>
+                <w:sz w:val="22"/>
+                <w:szCs w:val="22"/>
+              </w:rPr>
+              <w:t>_Barang</w:t>
+            </w:r>
+            <w:proofErr w:type="spellEnd"/>
+          </w:p>
+        </w:tc>
+      </w:tr>
+      <w:tr>
+        <w:tc>
+          <w:tcPr>
+            <w:tcW w:w="4261" w:type="dxa"/>
+            <w:vMerge/>
+          </w:tcPr>
+          <w:p>
+            <w:pPr>
+              <w:rPr>
+                <w:i/>
+                <w:iCs/>
+                <w:sz w:val="22"/>
+                <w:szCs w:val="22"/>
+              </w:rPr>
+            </w:pPr>
+          </w:p>
+        </w:tc>
+        <w:tc>
+          <w:tcPr>
+            <w:tcW w:w="4269" w:type="dxa"/>
+          </w:tcPr>
+          <w:p>
+            <w:pPr>
+              <w:rPr>
+                <w:i/>
+                <w:iCs/>
+                <w:sz w:val="22"/>
+                <w:szCs w:val="22"/>
+              </w:rPr>
+            </w:pPr>
+            <w:proofErr w:type="spellStart"/>
+            <w:r>
+              <w:rPr>
+                <w:sz w:val="22"/>
+                <w:szCs w:val="22"/>
+              </w:rPr>
+              <w:t>Jumlah_Barang</w:t>
+            </w:r>
+            <w:proofErr w:type="spellEnd"/>
+          </w:p>
+        </w:tc>
+      </w:tr>
+      <w:tr>
+        <w:tc>
+          <w:tcPr>
+            <w:tcW w:w="4261" w:type="dxa"/>
+            <w:vMerge/>
+          </w:tcPr>
+          <w:p>
+            <w:pPr>
+              <w:rPr>
+                <w:i/>
+                <w:iCs/>
+                <w:sz w:val="22"/>
+                <w:szCs w:val="22"/>
+              </w:rPr>
+            </w:pPr>
+          </w:p>
+        </w:tc>
+        <w:tc>
+          <w:tcPr>
+            <w:tcW w:w="4269" w:type="dxa"/>
+          </w:tcPr>
+          <w:p>
+            <w:pPr>
+              <w:rPr>
+                <w:i/>
+                <w:iCs/>
+                <w:sz w:val="22"/>
+                <w:szCs w:val="22"/>
+              </w:rPr>
+            </w:pPr>
+            <w:proofErr w:type="spellStart"/>
+            <w:r>
+              <w:rPr>
+                <w:sz w:val="22"/>
+                <w:szCs w:val="22"/>
+              </w:rPr>
+              <w:t>Jumlah_Barang_Rusak</w:t>
+            </w:r>
+            <w:proofErr w:type="spellEnd"/>
+          </w:p>
+        </w:tc>
+      </w:tr>
+      <w:tr>
+        <w:tc>
+          <w:tcPr>
+            <w:tcW w:w="4261" w:type="dxa"/>
+            <w:vMerge/>
+          </w:tcPr>
+          <w:p>
+            <w:pPr>
+              <w:rPr>
+                <w:i/>
+                <w:iCs/>
+                <w:sz w:val="22"/>
+                <w:szCs w:val="22"/>
+              </w:rPr>
+            </w:pPr>
+          </w:p>
+        </w:tc>
+        <w:tc>
+          <w:tcPr>
+            <w:tcW w:w="4269" w:type="dxa"/>
+          </w:tcPr>
+          <w:p>
+            <w:pPr>
+              <w:rPr>
+                <w:sz w:val="22"/>
+                <w:szCs w:val="22"/>
+              </w:rPr>
+            </w:pPr>
+            <w:r>
+              <w:rPr>
+                <w:sz w:val="22"/>
+                <w:szCs w:val="22"/>
+              </w:rPr>
+              <w:t>Harga</w:t>
+            </w:r>
+          </w:p>
+        </w:tc>
+      </w:tr>
+    </w:tbl>
+    <w:p>
+      <w:pPr>
+        <w:pStyle w:val="ListParagraph"/>
+        <w:rPr>
+          <w:sz w:val="22"/>
+          <w:szCs w:val="22"/>
+        </w:rPr>
+      </w:pPr>
+    </w:p>
+    <w:p>
+      <w:pPr>
+        <w:pStyle w:val="ListParagraph"/>
+        <w:rPr>
+          <w:sz w:val="22"/>
+          <w:szCs w:val="22"/>
+        </w:rPr>
+      </w:pPr>
+    </w:p>
+    <w:p>
+      <w:pPr>
+        <w:pStyle w:val="ListParagraph"/>
+        <w:rPr>
+          <w:sz w:val="22"/>
+          <w:szCs w:val="22"/>
+        </w:rPr>
+      </w:pPr>
+    </w:p>
+    <w:p>
+      <w:pPr>
+        <w:pStyle w:val="ListParagraph"/>
+        <w:rPr>
+          <w:sz w:val="22"/>
+          <w:szCs w:val="22"/>
+        </w:rPr>
+      </w:pPr>
+    </w:p>
+    <w:p>
+      <w:pPr>
+        <w:pStyle w:val="ListParagraph"/>
+        <w:numPr>
+          <w:ilvl w:val="0"/>
+          <w:numId w:val="44"/>
+        </w:numPr>
+        <w:rPr>
+          <w:sz w:val="22"/>
+          <w:szCs w:val="22"/>
+        </w:rPr>
+      </w:pPr>
+      <w:proofErr w:type="spellStart"/>
+      <w:r>
+        <w:rPr>
+          <w:sz w:val="22"/>
+          <w:szCs w:val="22"/>
+        </w:rPr>
+        <w:t>Kategori</w:t>
+      </w:r>
+      <w:proofErr w:type="spellEnd"/>
+      <w:r>
+        <w:rPr>
+          <w:sz w:val="22"/>
+          <w:szCs w:val="22"/>
+        </w:rPr>
+        <w:t xml:space="preserve"> </w:t>
+      </w:r>
+      <w:proofErr w:type="spellStart"/>
+      <w:r>
+        <w:rPr>
+          <w:sz w:val="22"/>
+          <w:szCs w:val="22"/>
+        </w:rPr>
+        <w:t>Barang</w:t>
+      </w:r>
+      <w:proofErr w:type="spellEnd"/>
+    </w:p>
+    <w:tbl>
+      <w:tblPr>
+        <w:tblStyle w:val="TableGrid"/>
+        <w:tblW w:w="0" w:type="auto"/>
+        <w:tblInd w:w="820" w:type="dxa"/>
+        <w:tblLook w:val="04A0" w:firstRow="1" w:lastRow="0" w:firstColumn="1" w:lastColumn="0" w:noHBand="0" w:noVBand="1"/>
+      </w:tblPr>
+      <w:tblGrid>
+        <w:gridCol w:w="4261"/>
+        <w:gridCol w:w="4269"/>
+      </w:tblGrid>
+      <w:tr>
+        <w:tc>
+          <w:tcPr>
+            <w:tcW w:w="4261" w:type="dxa"/>
+          </w:tcPr>
+          <w:p>
+            <w:pPr>
+              <w:rPr>
+                <w:i/>
+                <w:iCs/>
+                <w:sz w:val="22"/>
+                <w:szCs w:val="22"/>
+              </w:rPr>
+            </w:pPr>
+            <w:r>
+              <w:rPr>
+                <w:sz w:val="22"/>
+                <w:szCs w:val="22"/>
+              </w:rPr>
+              <w:t>Entity</w:t>
+            </w:r>
+          </w:p>
+        </w:tc>
+        <w:tc>
+          <w:tcPr>
+            <w:tcW w:w="4269" w:type="dxa"/>
+          </w:tcPr>
+          <w:p>
+            <w:pPr>
+              <w:rPr>
+                <w:i/>
+                <w:iCs/>
+                <w:sz w:val="22"/>
+                <w:szCs w:val="22"/>
+              </w:rPr>
+            </w:pPr>
+            <w:proofErr w:type="spellStart"/>
+            <w:r>
+              <w:rPr>
+                <w:sz w:val="22"/>
+                <w:szCs w:val="22"/>
+              </w:rPr>
+              <w:t>Atribut</w:t>
+            </w:r>
+            <w:proofErr w:type="spellEnd"/>
+          </w:p>
+        </w:tc>
+      </w:tr>
+      <w:tr>
+        <w:tc>
+          <w:tcPr>
+            <w:tcW w:w="4261" w:type="dxa"/>
+            <w:vMerge w:val="restart"/>
+          </w:tcPr>
+          <w:p>
+            <w:pPr>
+              <w:rPr>
+                <w:i/>
+                <w:iCs/>
+                <w:sz w:val="22"/>
+                <w:szCs w:val="22"/>
+              </w:rPr>
+            </w:pPr>
+            <w:proofErr w:type="spellStart"/>
+            <w:r>
+              <w:rPr>
+                <w:sz w:val="22"/>
+                <w:szCs w:val="22"/>
+              </w:rPr>
+              <w:t>Kategori</w:t>
+            </w:r>
+            <w:proofErr w:type="spellEnd"/>
+            <w:r>
+              <w:rPr>
+                <w:sz w:val="22"/>
+                <w:szCs w:val="22"/>
+              </w:rPr>
+              <w:t xml:space="preserve"> </w:t>
+            </w:r>
+            <w:proofErr w:type="spellStart"/>
+            <w:r>
+              <w:rPr>
+                <w:sz w:val="22"/>
+                <w:szCs w:val="22"/>
+              </w:rPr>
+              <w:t>Barang</w:t>
+            </w:r>
+            <w:proofErr w:type="spellEnd"/>
+          </w:p>
+        </w:tc>
+        <w:tc>
+          <w:tcPr>
+            <w:tcW w:w="4269" w:type="dxa"/>
+          </w:tcPr>
+          <w:p>
+            <w:pPr>
+              <w:rPr>
+                <w:i/>
+                <w:iCs/>
+                <w:sz w:val="22"/>
+                <w:szCs w:val="22"/>
+              </w:rPr>
+            </w:pPr>
+            <w:proofErr w:type="spellStart"/>
+            <w:r>
+              <w:rPr>
+                <w:sz w:val="22"/>
+                <w:szCs w:val="22"/>
+              </w:rPr>
+              <w:t>Id_</w:t>
+            </w:r>
+            <w:r>
+              <w:rPr>
+                <w:sz w:val="22"/>
+                <w:szCs w:val="22"/>
+              </w:rPr>
+              <w:t>Kategori</w:t>
+            </w:r>
+            <w:proofErr w:type="spellEnd"/>
+            <w:r>
+              <w:rPr>
+                <w:sz w:val="22"/>
+                <w:szCs w:val="22"/>
+              </w:rPr>
+              <w:t xml:space="preserve"> (Key)</w:t>
+            </w:r>
+          </w:p>
+        </w:tc>
+      </w:tr>
+      <w:tr>
+        <w:tc>
+          <w:tcPr>
+            <w:tcW w:w="4261" w:type="dxa"/>
+            <w:vMerge/>
+          </w:tcPr>
+          <w:p>
+            <w:pPr>
+              <w:rPr>
+                <w:i/>
+                <w:iCs/>
+                <w:sz w:val="22"/>
+                <w:szCs w:val="22"/>
+              </w:rPr>
+            </w:pPr>
+          </w:p>
+        </w:tc>
+        <w:tc>
+          <w:tcPr>
+            <w:tcW w:w="4269" w:type="dxa"/>
+          </w:tcPr>
+          <w:p>
+            <w:pPr>
+              <w:rPr>
+                <w:i/>
+                <w:iCs/>
+                <w:sz w:val="22"/>
+                <w:szCs w:val="22"/>
+              </w:rPr>
+            </w:pPr>
+            <w:r>
+              <w:rPr>
+                <w:sz w:val="22"/>
+                <w:szCs w:val="22"/>
+              </w:rPr>
+              <w:t>Nama</w:t>
+            </w:r>
+          </w:p>
+        </w:tc>
+      </w:tr>
+    </w:tbl>
+    <w:p>
+      <w:pPr>
+        <w:pStyle w:val="ListParagraph"/>
+        <w:rPr>
+          <w:sz w:val="22"/>
+          <w:szCs w:val="22"/>
+        </w:rPr>
+      </w:pPr>
+    </w:p>
+    <w:p>
+      <w:pPr>
+        <w:pStyle w:val="ListParagraph"/>
+        <w:numPr>
+          <w:ilvl w:val="0"/>
+          <w:numId w:val="44"/>
+        </w:numPr>
+        <w:rPr>
+          <w:sz w:val="22"/>
+          <w:szCs w:val="22"/>
+        </w:rPr>
+      </w:pPr>
+      <w:proofErr w:type="spellStart"/>
+      <w:r>
+        <w:rPr>
+          <w:sz w:val="22"/>
+          <w:szCs w:val="22"/>
+        </w:rPr>
+        <w:t>Penjualan</w:t>
+      </w:r>
+      <w:proofErr w:type="spellEnd"/>
+    </w:p>
+    <w:tbl>
+      <w:tblPr>
+        <w:tblStyle w:val="TableGrid"/>
+        <w:tblW w:w="0" w:type="auto"/>
+        <w:tblInd w:w="820" w:type="dxa"/>
+        <w:tblLook w:val="04A0" w:firstRow="1" w:lastRow="0" w:firstColumn="1" w:lastColumn="0" w:noHBand="0" w:noVBand="1"/>
+      </w:tblPr>
+      <w:tblGrid>
+        <w:gridCol w:w="4261"/>
+        <w:gridCol w:w="4269"/>
+      </w:tblGrid>
+      <w:tr>
+        <w:tc>
+          <w:tcPr>
+            <w:tcW w:w="4261" w:type="dxa"/>
+          </w:tcPr>
+          <w:p>
+            <w:pPr>
+              <w:rPr>
+                <w:i/>
+                <w:iCs/>
+                <w:sz w:val="22"/>
+                <w:szCs w:val="22"/>
+              </w:rPr>
+            </w:pPr>
+            <w:r>
+              <w:rPr>
+                <w:sz w:val="22"/>
+                <w:szCs w:val="22"/>
+              </w:rPr>
+              <w:t>Entity</w:t>
+            </w:r>
+          </w:p>
+        </w:tc>
+        <w:tc>
+          <w:tcPr>
+            <w:tcW w:w="4269" w:type="dxa"/>
+          </w:tcPr>
+          <w:p>
+            <w:pPr>
+              <w:rPr>
+                <w:i/>
+                <w:iCs/>
+                <w:sz w:val="22"/>
+                <w:szCs w:val="22"/>
+              </w:rPr>
+            </w:pPr>
+            <w:proofErr w:type="spellStart"/>
+            <w:r>
+              <w:rPr>
+                <w:sz w:val="22"/>
+                <w:szCs w:val="22"/>
+              </w:rPr>
+              <w:t>Atribut</w:t>
+            </w:r>
+            <w:proofErr w:type="spellEnd"/>
+          </w:p>
+        </w:tc>
+      </w:tr>
+      <w:tr>
+        <w:tc>
+          <w:tcPr>
+            <w:tcW w:w="4261" w:type="dxa"/>
+            <w:vMerge w:val="restart"/>
+          </w:tcPr>
+          <w:p>
+            <w:pPr>
+              <w:rPr>
+                <w:i/>
+                <w:iCs/>
+                <w:sz w:val="22"/>
+                <w:szCs w:val="22"/>
+              </w:rPr>
+            </w:pPr>
+            <w:proofErr w:type="spellStart"/>
+            <w:r>
+              <w:rPr>
+                <w:sz w:val="22"/>
+                <w:szCs w:val="22"/>
+              </w:rPr>
+              <w:t>Penjualan</w:t>
+            </w:r>
+            <w:proofErr w:type="spellEnd"/>
+          </w:p>
+        </w:tc>
+        <w:tc>
+          <w:tcPr>
+            <w:tcW w:w="4269" w:type="dxa"/>
+          </w:tcPr>
+          <w:p>
+            <w:pPr>
+              <w:rPr>
+                <w:i/>
+                <w:iCs/>
+                <w:sz w:val="22"/>
+                <w:szCs w:val="22"/>
+              </w:rPr>
+            </w:pPr>
+            <w:proofErr w:type="spellStart"/>
+            <w:r>
+              <w:rPr>
+                <w:sz w:val="22"/>
+                <w:szCs w:val="22"/>
+              </w:rPr>
+              <w:t>Id_</w:t>
+            </w:r>
+            <w:r>
+              <w:rPr>
+                <w:sz w:val="22"/>
+                <w:szCs w:val="22"/>
+              </w:rPr>
+              <w:t>Penjualan</w:t>
+            </w:r>
+            <w:proofErr w:type="spellEnd"/>
+            <w:r>
+              <w:rPr>
+                <w:sz w:val="22"/>
+                <w:szCs w:val="22"/>
+              </w:rPr>
+              <w:t xml:space="preserve"> (Key)</w:t>
+            </w:r>
+          </w:p>
+        </w:tc>
+      </w:tr>
+      <w:tr>
+        <w:tc>
+          <w:tcPr>
+            <w:tcW w:w="4261" w:type="dxa"/>
+            <w:vMerge/>
+          </w:tcPr>
+          <w:p>
+            <w:pPr>
+              <w:rPr>
+                <w:i/>
+                <w:iCs/>
+                <w:sz w:val="22"/>
+                <w:szCs w:val="22"/>
+              </w:rPr>
+            </w:pPr>
+          </w:p>
+        </w:tc>
+        <w:tc>
+          <w:tcPr>
+            <w:tcW w:w="4269" w:type="dxa"/>
+          </w:tcPr>
+          <w:p>
+            <w:pPr>
+              <w:rPr>
+                <w:i/>
+                <w:iCs/>
+                <w:sz w:val="22"/>
+                <w:szCs w:val="22"/>
+              </w:rPr>
+            </w:pPr>
+            <w:proofErr w:type="spellStart"/>
+            <w:r>
+              <w:rPr>
+                <w:sz w:val="22"/>
+                <w:szCs w:val="22"/>
+              </w:rPr>
+              <w:t>Tanggal</w:t>
+            </w:r>
+            <w:proofErr w:type="spellEnd"/>
+          </w:p>
+        </w:tc>
+      </w:tr>
+      <w:tr>
+        <w:tc>
+          <w:tcPr>
+            <w:tcW w:w="4261" w:type="dxa"/>
+            <w:vMerge/>
+          </w:tcPr>
+          <w:p>
+            <w:pPr>
+              <w:rPr>
+                <w:i/>
+                <w:iCs/>
+                <w:sz w:val="22"/>
+                <w:szCs w:val="22"/>
+              </w:rPr>
+            </w:pPr>
+          </w:p>
+        </w:tc>
+        <w:tc>
+          <w:tcPr>
+            <w:tcW w:w="4269" w:type="dxa"/>
+          </w:tcPr>
+          <w:p>
+            <w:pPr>
+              <w:rPr>
+                <w:i/>
+                <w:iCs/>
+                <w:sz w:val="22"/>
+                <w:szCs w:val="22"/>
+              </w:rPr>
+            </w:pPr>
+            <w:proofErr w:type="spellStart"/>
+            <w:r>
+              <w:rPr>
+                <w:sz w:val="22"/>
+                <w:szCs w:val="22"/>
+              </w:rPr>
+              <w:t>Jumlah</w:t>
+            </w:r>
+            <w:proofErr w:type="spellEnd"/>
+          </w:p>
+        </w:tc>
+      </w:tr>
+    </w:tbl>
+    <w:p>
+      <w:pPr>
+        <w:pStyle w:val="ListParagraph"/>
+        <w:rPr>
+          <w:sz w:val="22"/>
+          <w:szCs w:val="22"/>
+        </w:rPr>
+      </w:pPr>
+    </w:p>
+    <w:p>
+      <w:pPr>
+        <w:pStyle w:val="ListParagraph"/>
+        <w:numPr>
+          <w:ilvl w:val="0"/>
+          <w:numId w:val="44"/>
+        </w:numPr>
+        <w:rPr>
+          <w:sz w:val="22"/>
+          <w:szCs w:val="22"/>
+        </w:rPr>
+      </w:pPr>
+      <w:proofErr w:type="spellStart"/>
+      <w:r>
+        <w:rPr>
+          <w:sz w:val="22"/>
+          <w:szCs w:val="22"/>
+        </w:rPr>
+        <w:t>Pengeluaran</w:t>
+      </w:r>
+      <w:proofErr w:type="spellEnd"/>
+    </w:p>
+    <w:tbl>
+      <w:tblPr>
+        <w:tblStyle w:val="TableGrid"/>
+        <w:tblW w:w="0" w:type="auto"/>
+        <w:tblInd w:w="820" w:type="dxa"/>
+        <w:tblLook w:val="04A0" w:firstRow="1" w:lastRow="0" w:firstColumn="1" w:lastColumn="0" w:noHBand="0" w:noVBand="1"/>
+      </w:tblPr>
+      <w:tblGrid>
+        <w:gridCol w:w="4261"/>
+        <w:gridCol w:w="4269"/>
+      </w:tblGrid>
+      <w:tr>
+        <w:tc>
+          <w:tcPr>
+            <w:tcW w:w="4261" w:type="dxa"/>
+          </w:tcPr>
+          <w:p>
+            <w:pPr>
+              <w:rPr>
+                <w:i/>
+                <w:iCs/>
+                <w:sz w:val="22"/>
+                <w:szCs w:val="22"/>
+              </w:rPr>
+            </w:pPr>
+            <w:r>
+              <w:rPr>
+                <w:sz w:val="22"/>
+                <w:szCs w:val="22"/>
+              </w:rPr>
+              <w:t>Entity</w:t>
+            </w:r>
+          </w:p>
+        </w:tc>
+        <w:tc>
+          <w:tcPr>
+            <w:tcW w:w="4269" w:type="dxa"/>
+          </w:tcPr>
+          <w:p>
+            <w:pPr>
+              <w:rPr>
+                <w:i/>
+                <w:iCs/>
+                <w:sz w:val="22"/>
+                <w:szCs w:val="22"/>
+              </w:rPr>
+            </w:pPr>
+            <w:proofErr w:type="spellStart"/>
+            <w:r>
+              <w:rPr>
+                <w:sz w:val="22"/>
+                <w:szCs w:val="22"/>
+              </w:rPr>
+              <w:t>Atribut</w:t>
+            </w:r>
+            <w:proofErr w:type="spellEnd"/>
+          </w:p>
+        </w:tc>
+      </w:tr>
+      <w:tr>
+        <w:tc>
+          <w:tcPr>
+            <w:tcW w:w="4261" w:type="dxa"/>
+            <w:vMerge w:val="restart"/>
+          </w:tcPr>
+          <w:p>
+            <w:pPr>
+              <w:rPr>
+                <w:i/>
+                <w:iCs/>
+                <w:sz w:val="22"/>
+                <w:szCs w:val="22"/>
+              </w:rPr>
+            </w:pPr>
+            <w:proofErr w:type="spellStart"/>
+            <w:r>
+              <w:rPr>
+                <w:sz w:val="22"/>
+                <w:szCs w:val="22"/>
+              </w:rPr>
+              <w:t>Pengeluaran</w:t>
+            </w:r>
+            <w:proofErr w:type="spellEnd"/>
+          </w:p>
+        </w:tc>
+        <w:tc>
+          <w:tcPr>
+            <w:tcW w:w="4269" w:type="dxa"/>
+          </w:tcPr>
+          <w:p>
+            <w:pPr>
+              <w:rPr>
+                <w:i/>
+                <w:iCs/>
+                <w:sz w:val="22"/>
+                <w:szCs w:val="22"/>
+              </w:rPr>
+            </w:pPr>
+            <w:proofErr w:type="spellStart"/>
+            <w:r>
+              <w:rPr>
+                <w:sz w:val="22"/>
+                <w:szCs w:val="22"/>
+              </w:rPr>
+              <w:t>Id_</w:t>
+            </w:r>
+            <w:r>
+              <w:rPr>
+                <w:sz w:val="22"/>
+                <w:szCs w:val="22"/>
+              </w:rPr>
+              <w:t>Pengeluaran</w:t>
+            </w:r>
+            <w:proofErr w:type="spellEnd"/>
+            <w:r>
+              <w:rPr>
+                <w:sz w:val="22"/>
+                <w:szCs w:val="22"/>
+              </w:rPr>
+              <w:t xml:space="preserve"> (Key)</w:t>
+            </w:r>
+          </w:p>
+        </w:tc>
+      </w:tr>
+      <w:tr>
+        <w:tc>
+          <w:tcPr>
+            <w:tcW w:w="4261" w:type="dxa"/>
+            <w:vMerge/>
+          </w:tcPr>
+          <w:p>
+            <w:pPr>
+              <w:rPr>
+                <w:i/>
+                <w:iCs/>
+                <w:sz w:val="22"/>
+                <w:szCs w:val="22"/>
+              </w:rPr>
+            </w:pPr>
+          </w:p>
+        </w:tc>
+        <w:tc>
+          <w:tcPr>
+            <w:tcW w:w="4269" w:type="dxa"/>
+          </w:tcPr>
+          <w:p>
+            <w:pPr>
+              <w:rPr>
+                <w:i/>
+                <w:iCs/>
+                <w:sz w:val="22"/>
+                <w:szCs w:val="22"/>
+              </w:rPr>
+            </w:pPr>
+            <w:proofErr w:type="spellStart"/>
+            <w:r>
+              <w:rPr>
+                <w:sz w:val="22"/>
+                <w:szCs w:val="22"/>
+              </w:rPr>
+              <w:t>Tanggal</w:t>
+            </w:r>
+            <w:proofErr w:type="spellEnd"/>
+          </w:p>
+        </w:tc>
+      </w:tr>
+      <w:tr>
+        <w:tc>
+          <w:tcPr>
+            <w:tcW w:w="4261" w:type="dxa"/>
+            <w:vMerge/>
+          </w:tcPr>
+          <w:p>
+            <w:pPr>
+              <w:rPr>
+                <w:i/>
+                <w:iCs/>
+                <w:sz w:val="22"/>
+                <w:szCs w:val="22"/>
+              </w:rPr>
+            </w:pPr>
+          </w:p>
+        </w:tc>
+        <w:tc>
+          <w:tcPr>
+            <w:tcW w:w="4269" w:type="dxa"/>
+          </w:tcPr>
+          <w:p>
+            <w:pPr>
+              <w:rPr>
+                <w:i/>
+                <w:iCs/>
+                <w:sz w:val="22"/>
+                <w:szCs w:val="22"/>
+              </w:rPr>
+            </w:pPr>
+            <w:proofErr w:type="spellStart"/>
+            <w:r>
+              <w:rPr>
+                <w:sz w:val="22"/>
+                <w:szCs w:val="22"/>
+              </w:rPr>
+              <w:t>Jumlah</w:t>
+            </w:r>
+            <w:proofErr w:type="spellEnd"/>
+          </w:p>
+        </w:tc>
+      </w:tr>
+    </w:tbl>
+    <w:p>
+      <w:pPr>
+        <w:pStyle w:val="ListParagraph"/>
+        <w:rPr>
+          <w:sz w:val="22"/>
+          <w:szCs w:val="22"/>
+        </w:rPr>
+      </w:pPr>
+    </w:p>
+    <w:p>
+      <w:pPr>
+        <w:pStyle w:val="ListParagraph"/>
+        <w:numPr>
+          <w:ilvl w:val="0"/>
+          <w:numId w:val="44"/>
+        </w:numPr>
+        <w:rPr>
+          <w:sz w:val="22"/>
+          <w:szCs w:val="22"/>
+        </w:rPr>
+      </w:pPr>
+      <w:r>
+        <w:rPr>
+          <w:sz w:val="22"/>
+          <w:szCs w:val="22"/>
+        </w:rPr>
+        <w:t>Salesman</w:t>
+      </w:r>
+    </w:p>
+    <w:tbl>
+      <w:tblPr>
+        <w:tblStyle w:val="TableGrid"/>
+        <w:tblW w:w="0" w:type="auto"/>
+        <w:tblInd w:w="820" w:type="dxa"/>
+        <w:tblLook w:val="04A0" w:firstRow="1" w:lastRow="0" w:firstColumn="1" w:lastColumn="0" w:noHBand="0" w:noVBand="1"/>
+      </w:tblPr>
+      <w:tblGrid>
+        <w:gridCol w:w="4261"/>
+        <w:gridCol w:w="4269"/>
+      </w:tblGrid>
+      <w:tr>
+        <w:tc>
+          <w:tcPr>
+            <w:tcW w:w="4261" w:type="dxa"/>
+          </w:tcPr>
+          <w:p>
+            <w:pPr>
+              <w:rPr>
+                <w:i/>
+                <w:iCs/>
+                <w:sz w:val="22"/>
+                <w:szCs w:val="22"/>
+              </w:rPr>
+            </w:pPr>
+            <w:r>
+              <w:rPr>
+                <w:sz w:val="22"/>
+                <w:szCs w:val="22"/>
+              </w:rPr>
+              <w:t>Entity</w:t>
+            </w:r>
+          </w:p>
+        </w:tc>
+        <w:tc>
+          <w:tcPr>
+            <w:tcW w:w="4269" w:type="dxa"/>
+          </w:tcPr>
+          <w:p>
+            <w:pPr>
+              <w:rPr>
+                <w:i/>
+                <w:iCs/>
+                <w:sz w:val="22"/>
+                <w:szCs w:val="22"/>
+              </w:rPr>
+            </w:pPr>
+            <w:proofErr w:type="spellStart"/>
+            <w:r>
+              <w:rPr>
+                <w:sz w:val="22"/>
+                <w:szCs w:val="22"/>
+              </w:rPr>
+              <w:t>Atribut</w:t>
+            </w:r>
+            <w:proofErr w:type="spellEnd"/>
+          </w:p>
+        </w:tc>
+      </w:tr>
+      <w:tr>
+        <w:tc>
+          <w:tcPr>
+            <w:tcW w:w="4261" w:type="dxa"/>
+            <w:vMerge w:val="restart"/>
+          </w:tcPr>
+          <w:p>
+            <w:pPr>
+              <w:rPr>
+                <w:i/>
+                <w:iCs/>
+                <w:sz w:val="22"/>
+                <w:szCs w:val="22"/>
+              </w:rPr>
+            </w:pPr>
+            <w:r>
+              <w:rPr>
+                <w:sz w:val="22"/>
+                <w:szCs w:val="22"/>
+              </w:rPr>
+              <w:t>Salesman</w:t>
+            </w:r>
+          </w:p>
+        </w:tc>
+        <w:tc>
+          <w:tcPr>
+            <w:tcW w:w="4269" w:type="dxa"/>
+          </w:tcPr>
+          <w:p>
+            <w:pPr>
+              <w:rPr>
+                <w:i/>
+                <w:iCs/>
+                <w:sz w:val="22"/>
+                <w:szCs w:val="22"/>
+              </w:rPr>
+            </w:pPr>
+            <w:proofErr w:type="spellStart"/>
+            <w:r>
+              <w:rPr>
+                <w:sz w:val="22"/>
+                <w:szCs w:val="22"/>
+              </w:rPr>
+              <w:t>Id_</w:t>
+            </w:r>
+            <w:r>
+              <w:rPr>
+                <w:sz w:val="22"/>
+                <w:szCs w:val="22"/>
+              </w:rPr>
+              <w:t>Salesman</w:t>
+            </w:r>
+            <w:proofErr w:type="spellEnd"/>
+            <w:r>
+              <w:rPr>
+                <w:sz w:val="22"/>
+                <w:szCs w:val="22"/>
+              </w:rPr>
+              <w:t xml:space="preserve"> (Key)</w:t>
+            </w:r>
+          </w:p>
+        </w:tc>
+      </w:tr>
+      <w:tr>
+        <w:tc>
+          <w:tcPr>
+            <w:tcW w:w="4261" w:type="dxa"/>
+            <w:vMerge/>
+          </w:tcPr>
+          <w:p>
+            <w:pPr>
+              <w:rPr>
+                <w:i/>
+                <w:iCs/>
+                <w:sz w:val="22"/>
+                <w:szCs w:val="22"/>
+              </w:rPr>
+            </w:pPr>
+          </w:p>
+        </w:tc>
+        <w:tc>
+          <w:tcPr>
+            <w:tcW w:w="4269" w:type="dxa"/>
+          </w:tcPr>
+          <w:p>
+            <w:pPr>
+              <w:rPr>
+                <w:i/>
+                <w:iCs/>
+                <w:sz w:val="22"/>
+                <w:szCs w:val="22"/>
+              </w:rPr>
+            </w:pPr>
+            <w:r>
+              <w:rPr>
+                <w:sz w:val="22"/>
+                <w:szCs w:val="22"/>
+              </w:rPr>
+              <w:t>Nama</w:t>
+            </w:r>
+          </w:p>
+        </w:tc>
+      </w:tr>
+      <w:tr>
+        <w:tc>
+          <w:tcPr>
+            <w:tcW w:w="4261" w:type="dxa"/>
+            <w:vMerge/>
+          </w:tcPr>
+          <w:p>
+            <w:pPr>
+              <w:rPr>
+                <w:i/>
+                <w:iCs/>
+                <w:sz w:val="22"/>
+                <w:szCs w:val="22"/>
+              </w:rPr>
+            </w:pPr>
+          </w:p>
+        </w:tc>
+        <w:tc>
+          <w:tcPr>
+            <w:tcW w:w="4269" w:type="dxa"/>
+          </w:tcPr>
+          <w:p>
+            <w:pPr>
+              <w:rPr>
+                <w:i/>
+                <w:iCs/>
+                <w:sz w:val="22"/>
+                <w:szCs w:val="22"/>
+              </w:rPr>
+            </w:pPr>
+            <w:r>
+              <w:rPr>
+                <w:sz w:val="22"/>
+                <w:szCs w:val="22"/>
+              </w:rPr>
+              <w:t>Email</w:t>
+            </w:r>
+          </w:p>
+        </w:tc>
+      </w:tr>
+      <w:tr>
+        <w:tc>
+          <w:tcPr>
+            <w:tcW w:w="4261" w:type="dxa"/>
+            <w:vMerge/>
+          </w:tcPr>
+          <w:p>
+            <w:pPr>
+              <w:rPr>
+                <w:i/>
+                <w:iCs/>
+                <w:sz w:val="22"/>
+                <w:szCs w:val="22"/>
+              </w:rPr>
+            </w:pPr>
+          </w:p>
+        </w:tc>
+        <w:tc>
+          <w:tcPr>
+            <w:tcW w:w="4269" w:type="dxa"/>
+          </w:tcPr>
+          <w:p>
+            <w:pPr>
+              <w:rPr>
+                <w:i/>
+                <w:iCs/>
+                <w:sz w:val="22"/>
+                <w:szCs w:val="22"/>
+              </w:rPr>
+            </w:pPr>
+            <w:proofErr w:type="spellStart"/>
+            <w:r>
+              <w:rPr>
+                <w:sz w:val="22"/>
+                <w:szCs w:val="22"/>
+              </w:rPr>
+              <w:t>No_Telpon</w:t>
+            </w:r>
+            <w:proofErr w:type="spellEnd"/>
+          </w:p>
+        </w:tc>
+      </w:tr>
+    </w:tbl>
+    <w:p>
+      <w:pPr>
+        <w:pStyle w:val="ListParagraph"/>
+        <w:numPr>
+          <w:ilvl w:val="0"/>
+          <w:numId w:val="44"/>
+        </w:numPr>
+        <w:rPr>
+          <w:sz w:val="22"/>
+          <w:szCs w:val="22"/>
+        </w:rPr>
         <w:sectPr>
           <w:pgSz w:w="12240" w:h="15840"/>
           <w:pgMar w:top="1440" w:right="1440" w:bottom="1440" w:left="1440" w:header="720" w:footer="720" w:gutter="0"/>
@@ -34765,6 +37529,119 @@
     </w:lvl>
   </w:abstractNum>
   <w:abstractNum w:abstractNumId="15" w15:restartNumberingAfterBreak="0">
+    <w:nsid w:val="3B5023D6"/>
+    <w:multiLevelType w:val="hybridMultilevel"/>
+    <w:tmpl w:val="528C5048"/>
+    <w:lvl w:ilvl="0" w:tplc="04090001">
+      <w:start w:val="1"/>
+      <w:numFmt w:val="bullet"/>
+      <w:lvlText w:val=""/>
+      <w:lvlJc w:val="left"/>
+      <w:pPr>
+        <w:ind w:left="720" w:hanging="360"/>
+      </w:pPr>
+      <w:rPr>
+        <w:rFonts w:ascii="Symbol" w:hAnsi="Symbol" w:hint="default"/>
+      </w:rPr>
+    </w:lvl>
+    <w:lvl w:ilvl="1" w:tplc="04090003" w:tentative="1">
+      <w:start w:val="1"/>
+      <w:numFmt w:val="bullet"/>
+      <w:lvlText w:val="o"/>
+      <w:lvlJc w:val="left"/>
+      <w:pPr>
+        <w:ind w:left="1440" w:hanging="360"/>
+      </w:pPr>
+      <w:rPr>
+        <w:rFonts w:ascii="Courier New" w:hAnsi="Courier New" w:cs="Courier New" w:hint="default"/>
+      </w:rPr>
+    </w:lvl>
+    <w:lvl w:ilvl="2" w:tplc="04090005" w:tentative="1">
+      <w:start w:val="1"/>
+      <w:numFmt w:val="bullet"/>
+      <w:lvlText w:val=""/>
+      <w:lvlJc w:val="left"/>
+      <w:pPr>
+        <w:ind w:left="2160" w:hanging="360"/>
+      </w:pPr>
+      <w:rPr>
+        <w:rFonts w:ascii="Wingdings" w:hAnsi="Wingdings" w:hint="default"/>
+      </w:rPr>
+    </w:lvl>
+    <w:lvl w:ilvl="3" w:tplc="04090001" w:tentative="1">
+      <w:start w:val="1"/>
+      <w:numFmt w:val="bullet"/>
+      <w:lvlText w:val=""/>
+      <w:lvlJc w:val="left"/>
+      <w:pPr>
+        <w:ind w:left="2880" w:hanging="360"/>
+      </w:pPr>
+      <w:rPr>
+        <w:rFonts w:ascii="Symbol" w:hAnsi="Symbol" w:hint="default"/>
+      </w:rPr>
+    </w:lvl>
+    <w:lvl w:ilvl="4" w:tplc="04090003" w:tentative="1">
+      <w:start w:val="1"/>
+      <w:numFmt w:val="bullet"/>
+      <w:lvlText w:val="o"/>
+      <w:lvlJc w:val="left"/>
+      <w:pPr>
+        <w:ind w:left="3600" w:hanging="360"/>
+      </w:pPr>
+      <w:rPr>
+        <w:rFonts w:ascii="Courier New" w:hAnsi="Courier New" w:cs="Courier New" w:hint="default"/>
+      </w:rPr>
+    </w:lvl>
+    <w:lvl w:ilvl="5" w:tplc="04090005" w:tentative="1">
+      <w:start w:val="1"/>
+      <w:numFmt w:val="bullet"/>
+      <w:lvlText w:val=""/>
+      <w:lvlJc w:val="left"/>
+      <w:pPr>
+        <w:ind w:left="4320" w:hanging="360"/>
+      </w:pPr>
+      <w:rPr>
+        <w:rFonts w:ascii="Wingdings" w:hAnsi="Wingdings" w:hint="default"/>
+      </w:rPr>
+    </w:lvl>
+    <w:lvl w:ilvl="6" w:tplc="04090001" w:tentative="1">
+      <w:start w:val="1"/>
+      <w:numFmt w:val="bullet"/>
+      <w:lvlText w:val=""/>
+      <w:lvlJc w:val="left"/>
+      <w:pPr>
+        <w:ind w:left="5040" w:hanging="360"/>
+      </w:pPr>
+      <w:rPr>
+        <w:rFonts w:ascii="Symbol" w:hAnsi="Symbol" w:hint="default"/>
+      </w:rPr>
+    </w:lvl>
+    <w:lvl w:ilvl="7" w:tplc="04090003" w:tentative="1">
+      <w:start w:val="1"/>
+      <w:numFmt w:val="bullet"/>
+      <w:lvlText w:val="o"/>
+      <w:lvlJc w:val="left"/>
+      <w:pPr>
+        <w:ind w:left="5760" w:hanging="360"/>
+      </w:pPr>
+      <w:rPr>
+        <w:rFonts w:ascii="Courier New" w:hAnsi="Courier New" w:cs="Courier New" w:hint="default"/>
+      </w:rPr>
+    </w:lvl>
+    <w:lvl w:ilvl="8" w:tplc="04090005" w:tentative="1">
+      <w:start w:val="1"/>
+      <w:numFmt w:val="bullet"/>
+      <w:lvlText w:val=""/>
+      <w:lvlJc w:val="left"/>
+      <w:pPr>
+        <w:ind w:left="6480" w:hanging="360"/>
+      </w:pPr>
+      <w:rPr>
+        <w:rFonts w:ascii="Wingdings" w:hAnsi="Wingdings" w:hint="default"/>
+      </w:rPr>
+    </w:lvl>
+  </w:abstractNum>
+  <w:abstractNum w:abstractNumId="16" w15:restartNumberingAfterBreak="0">
     <w:nsid w:val="53477FAA"/>
     <w:multiLevelType w:val="singleLevel"/>
     <w:tmpl w:val="0409000F"/>
@@ -34781,7 +37658,7 @@
       </w:pPr>
     </w:lvl>
   </w:abstractNum>
-  <w:abstractNum w:abstractNumId="16" w15:restartNumberingAfterBreak="0">
+  <w:abstractNum w:abstractNumId="17" w15:restartNumberingAfterBreak="0">
     <w:nsid w:val="563D3320"/>
     <w:multiLevelType w:val="singleLevel"/>
     <w:tmpl w:val="0409000F"/>
@@ -34798,7 +37675,7 @@
       </w:pPr>
     </w:lvl>
   </w:abstractNum>
-  <w:abstractNum w:abstractNumId="17" w15:restartNumberingAfterBreak="0">
+  <w:abstractNum w:abstractNumId="18" w15:restartNumberingAfterBreak="0">
     <w:nsid w:val="5B411862"/>
     <w:multiLevelType w:val="hybridMultilevel"/>
     <w:tmpl w:val="462EC566"/>
@@ -34884,7 +37761,7 @@
       </w:pPr>
     </w:lvl>
   </w:abstractNum>
-  <w:abstractNum w:abstractNumId="18" w15:restartNumberingAfterBreak="0">
+  <w:abstractNum w:abstractNumId="19" w15:restartNumberingAfterBreak="0">
     <w:nsid w:val="60875BD3"/>
     <w:multiLevelType w:val="singleLevel"/>
     <w:tmpl w:val="0409000F"/>
@@ -34901,7 +37778,7 @@
       </w:pPr>
     </w:lvl>
   </w:abstractNum>
-  <w:abstractNum w:abstractNumId="19" w15:restartNumberingAfterBreak="0">
+  <w:abstractNum w:abstractNumId="20" w15:restartNumberingAfterBreak="0">
     <w:nsid w:val="62260972"/>
     <w:multiLevelType w:val="multilevel"/>
     <w:tmpl w:val="EF5AD824"/>
@@ -35014,7 +37891,7 @@
       </w:rPr>
     </w:lvl>
   </w:abstractNum>
-  <w:abstractNum w:abstractNumId="20" w15:restartNumberingAfterBreak="0">
+  <w:abstractNum w:abstractNumId="21" w15:restartNumberingAfterBreak="0">
     <w:nsid w:val="65F07E28"/>
     <w:multiLevelType w:val="singleLevel"/>
     <w:tmpl w:val="0409000F"/>
@@ -35031,7 +37908,7 @@
       </w:pPr>
     </w:lvl>
   </w:abstractNum>
-  <w:abstractNum w:abstractNumId="21" w15:restartNumberingAfterBreak="0">
+  <w:abstractNum w:abstractNumId="22" w15:restartNumberingAfterBreak="0">
     <w:nsid w:val="680128B5"/>
     <w:multiLevelType w:val="singleLevel"/>
     <w:tmpl w:val="0409000F"/>
@@ -35048,7 +37925,7 @@
       </w:pPr>
     </w:lvl>
   </w:abstractNum>
-  <w:abstractNum w:abstractNumId="22" w15:restartNumberingAfterBreak="0">
+  <w:abstractNum w:abstractNumId="23" w15:restartNumberingAfterBreak="0">
     <w:nsid w:val="686A75A4"/>
     <w:multiLevelType w:val="singleLevel"/>
     <w:tmpl w:val="0409000F"/>
@@ -35065,7 +37942,7 @@
       </w:pPr>
     </w:lvl>
   </w:abstractNum>
-  <w:abstractNum w:abstractNumId="23" w15:restartNumberingAfterBreak="0">
+  <w:abstractNum w:abstractNumId="24" w15:restartNumberingAfterBreak="0">
     <w:nsid w:val="6FDC1976"/>
     <w:multiLevelType w:val="hybridMultilevel"/>
     <w:tmpl w:val="6414B844"/>
@@ -35151,7 +38028,7 @@
       </w:pPr>
     </w:lvl>
   </w:abstractNum>
-  <w:abstractNum w:abstractNumId="24" w15:restartNumberingAfterBreak="0">
+  <w:abstractNum w:abstractNumId="25" w15:restartNumberingAfterBreak="0">
     <w:nsid w:val="70802F2D"/>
     <w:multiLevelType w:val="hybridMultilevel"/>
     <w:tmpl w:val="24F4ED32"/>
@@ -35240,7 +38117,7 @@
       </w:pPr>
     </w:lvl>
   </w:abstractNum>
-  <w:abstractNum w:abstractNumId="25" w15:restartNumberingAfterBreak="0">
+  <w:abstractNum w:abstractNumId="26" w15:restartNumberingAfterBreak="0">
     <w:nsid w:val="7ABB1A9B"/>
     <w:multiLevelType w:val="hybridMultilevel"/>
     <w:tmpl w:val="6414B844"/>
@@ -35326,7 +38203,7 @@
       </w:pPr>
     </w:lvl>
   </w:abstractNum>
-  <w:abstractNum w:abstractNumId="26" w15:restartNumberingAfterBreak="0">
+  <w:abstractNum w:abstractNumId="27" w15:restartNumberingAfterBreak="0">
     <w:nsid w:val="7BE266F0"/>
     <w:multiLevelType w:val="hybridMultilevel"/>
     <w:tmpl w:val="24F4ED32"/>
@@ -35415,7 +38292,7 @@
       </w:pPr>
     </w:lvl>
   </w:abstractNum>
-  <w:abstractNum w:abstractNumId="27" w15:restartNumberingAfterBreak="0">
+  <w:abstractNum w:abstractNumId="28" w15:restartNumberingAfterBreak="0">
     <w:nsid w:val="7C006C2C"/>
     <w:multiLevelType w:val="hybridMultilevel"/>
     <w:tmpl w:val="6414B844"/>
@@ -35548,10 +38425,10 @@
     </w:lvlOverride>
   </w:num>
   <w:num w:numId="7">
-    <w:abstractNumId w:val="20"/>
+    <w:abstractNumId w:val="21"/>
   </w:num>
   <w:num w:numId="8">
-    <w:abstractNumId w:val="20"/>
+    <w:abstractNumId w:val="21"/>
     <w:lvlOverride w:ilvl="0">
       <w:startOverride w:val="1"/>
     </w:lvlOverride>
@@ -35584,19 +38461,19 @@
     </w:lvlOverride>
   </w:num>
   <w:num w:numId="15">
-    <w:abstractNumId w:val="22"/>
+    <w:abstractNumId w:val="23"/>
   </w:num>
   <w:num w:numId="16">
-    <w:abstractNumId w:val="22"/>
+    <w:abstractNumId w:val="23"/>
     <w:lvlOverride w:ilvl="0">
       <w:startOverride w:val="1"/>
     </w:lvlOverride>
   </w:num>
   <w:num w:numId="17">
-    <w:abstractNumId w:val="16"/>
+    <w:abstractNumId w:val="17"/>
   </w:num>
   <w:num w:numId="18">
-    <w:abstractNumId w:val="16"/>
+    <w:abstractNumId w:val="17"/>
     <w:lvlOverride w:ilvl="0">
       <w:startOverride w:val="1"/>
     </w:lvlOverride>
@@ -35611,28 +38488,28 @@
     </w:lvlOverride>
   </w:num>
   <w:num w:numId="21">
-    <w:abstractNumId w:val="18"/>
+    <w:abstractNumId w:val="19"/>
   </w:num>
   <w:num w:numId="22">
-    <w:abstractNumId w:val="18"/>
+    <w:abstractNumId w:val="19"/>
     <w:lvlOverride w:ilvl="0">
       <w:startOverride w:val="1"/>
     </w:lvlOverride>
   </w:num>
   <w:num w:numId="23">
-    <w:abstractNumId w:val="21"/>
+    <w:abstractNumId w:val="22"/>
   </w:num>
   <w:num w:numId="24">
-    <w:abstractNumId w:val="21"/>
+    <w:abstractNumId w:val="22"/>
     <w:lvlOverride w:ilvl="0">
       <w:startOverride w:val="1"/>
     </w:lvlOverride>
   </w:num>
   <w:num w:numId="25">
-    <w:abstractNumId w:val="15"/>
+    <w:abstractNumId w:val="16"/>
   </w:num>
   <w:num w:numId="26">
-    <w:abstractNumId w:val="15"/>
+    <w:abstractNumId w:val="16"/>
     <w:lvlOverride w:ilvl="0">
       <w:startOverride w:val="1"/>
     </w:lvlOverride>
@@ -35662,10 +38539,10 @@
     <w:abstractNumId w:val="6"/>
   </w:num>
   <w:num w:numId="33">
-    <w:abstractNumId w:val="26"/>
+    <w:abstractNumId w:val="27"/>
   </w:num>
   <w:num w:numId="34">
-    <w:abstractNumId w:val="24"/>
+    <w:abstractNumId w:val="25"/>
   </w:num>
   <w:num w:numId="35">
     <w:abstractNumId w:val="10"/>
@@ -35680,13 +38557,13 @@
     <w:abstractNumId w:val="8"/>
   </w:num>
   <w:num w:numId="39">
-    <w:abstractNumId w:val="27"/>
+    <w:abstractNumId w:val="28"/>
   </w:num>
   <w:num w:numId="40">
-    <w:abstractNumId w:val="17"/>
+    <w:abstractNumId w:val="18"/>
   </w:num>
   <w:num w:numId="41">
-    <w:abstractNumId w:val="19"/>
+    <w:abstractNumId w:val="20"/>
     <w:lvlOverride w:ilvl="0">
       <w:startOverride w:val="3"/>
     </w:lvlOverride>
@@ -35716,7 +38593,7 @@
     </w:lvlOverride>
   </w:num>
   <w:num w:numId="42">
-    <w:abstractNumId w:val="25"/>
+    <w:abstractNumId w:val="26"/>
     <w:lvlOverride w:ilvl="0">
       <w:startOverride w:val="1"/>
     </w:lvlOverride>
@@ -35746,7 +38623,7 @@
     </w:lvlOverride>
   </w:num>
   <w:num w:numId="43">
-    <w:abstractNumId w:val="23"/>
+    <w:abstractNumId w:val="24"/>
     <w:lvlOverride w:ilvl="0">
       <w:startOverride w:val="1"/>
     </w:lvlOverride>
@@ -35774,6 +38651,9 @@
     <w:lvlOverride w:ilvl="8">
       <w:startOverride w:val="1"/>
     </w:lvlOverride>
+  </w:num>
+  <w:num w:numId="44">
+    <w:abstractNumId w:val="15"/>
   </w:num>
 </w:numbering>
 </file>
@@ -35950,7 +38830,7 @@
     <w:lsdException w:name="Table Web 2" w:semiHidden="1" w:unhideWhenUsed="1"/>
     <w:lsdException w:name="Table Web 3" w:semiHidden="1" w:unhideWhenUsed="1"/>
     <w:lsdException w:name="Balloon Text" w:semiHidden="1" w:unhideWhenUsed="1"/>
-    <w:lsdException w:name="Table Grid" w:uiPriority="39"/>
+    <w:lsdException w:name="Table Grid" w:uiPriority="39" w:qFormat="1"/>
     <w:lsdException w:name="Table Theme" w:semiHidden="1" w:unhideWhenUsed="1"/>
     <w:lsdException w:name="Placeholder Text" w:semiHidden="1"/>
     <w:lsdException w:name="No Spacing" w:uiPriority="1" w:qFormat="1"/>
@@ -36823,6 +39703,7 @@
     <w:name w:val="Table Grid"/>
     <w:basedOn w:val="TableNormal"/>
     <w:uiPriority w:val="39"/>
+    <w:qFormat/>
     <w:rsid w:val="00C8268E"/>
     <w:pPr>
       <w:spacing w:after="0" w:line="240" w:lineRule="auto"/>

</xml_diff>